<commit_message>
test push for docs
</commit_message>
<xml_diff>
--- a/Test Design SWE.docx
+++ b/Test Design SWE.docx
@@ -77,6 +77,8 @@
           <w:szCs w:val="80"/>
         </w:rPr>
       </w:pPr>
+      <w:bookmarkStart w:id="0" w:name="_GoBack"/>
+      <w:bookmarkEnd w:id="0"/>
     </w:p>
     <w:p>
       <w:pPr>
@@ -86,6 +88,13 @@
           <w:szCs w:val="80"/>
         </w:rPr>
       </w:pPr>
+      <w:r>
+        <w:rPr>
+          <w:sz w:val="80"/>
+          <w:szCs w:val="80"/>
+        </w:rPr>
+        <w:t>Push test - hunter</w:t>
+      </w:r>
     </w:p>
     <w:p>
       <w:pPr>
@@ -5962,14 +5971,7 @@
                 <w:sz w:val="24"/>
                 <w:szCs w:val="24"/>
               </w:rPr>
-              <w:t>A</w:t>
-            </w:r>
-            <w:r>
-              <w:rPr>
-                <w:sz w:val="24"/>
-                <w:szCs w:val="24"/>
-              </w:rPr>
-              <w:t>fter inputting the information, the user will hit the submit button</w:t>
+              <w:t>After inputting the information, the user will hit the submit button</w:t>
             </w:r>
           </w:p>
         </w:tc>
@@ -6817,23 +6819,7 @@
           <w:sz w:val="24"/>
           <w:szCs w:val="24"/>
         </w:rPr>
-        <w:t>“</w:t>
-      </w:r>
-      <w:r>
-        <w:rPr>
-          <w:b/>
-          <w:sz w:val="24"/>
-          <w:szCs w:val="24"/>
-        </w:rPr>
-        <w:t>Teacher Course Registration</w:t>
-      </w:r>
-      <w:r>
-        <w:rPr>
-          <w:b/>
-          <w:sz w:val="24"/>
-          <w:szCs w:val="24"/>
-        </w:rPr>
-        <w:t>”</w:t>
+        <w:t>“Teacher Course Registration”</w:t>
       </w:r>
       <w:r>
         <w:rPr>
@@ -6989,21 +6975,7 @@
                 <w:sz w:val="24"/>
                 <w:szCs w:val="24"/>
               </w:rPr>
-              <w:t xml:space="preserve">This page will create and </w:t>
-            </w:r>
-            <w:r>
-              <w:rPr>
-                <w:sz w:val="24"/>
-                <w:szCs w:val="24"/>
-              </w:rPr>
-              <w:t>assign the teacher to a specific course into</w:t>
-            </w:r>
-            <w:r>
-              <w:rPr>
-                <w:sz w:val="24"/>
-                <w:szCs w:val="24"/>
-              </w:rPr>
-              <w:t xml:space="preserve"> the database for later use </w:t>
+              <w:t xml:space="preserve">This page will create and assign the teacher to a specific course into the database for later use </w:t>
             </w:r>
           </w:p>
         </w:tc>
@@ -7417,14 +7389,7 @@
                 <w:sz w:val="24"/>
                 <w:szCs w:val="24"/>
               </w:rPr>
-              <w:t xml:space="preserve">The course will be assigned to the teacher through ID into the database. </w:t>
-            </w:r>
-            <w:r>
-              <w:rPr>
-                <w:sz w:val="24"/>
-                <w:szCs w:val="24"/>
-              </w:rPr>
-              <w:t>The information will also display in the administrator dashboard</w:t>
+              <w:t>The course will be assigned to the teacher through ID into the database. The information will also display in the administrator dashboard</w:t>
             </w:r>
           </w:p>
         </w:tc>
@@ -7503,23 +7468,7 @@
           <w:sz w:val="24"/>
           <w:szCs w:val="24"/>
         </w:rPr>
-        <w:t>“</w:t>
-      </w:r>
-      <w:r>
-        <w:rPr>
-          <w:b/>
-          <w:sz w:val="24"/>
-          <w:szCs w:val="24"/>
-        </w:rPr>
-        <w:t>Student Course Registration</w:t>
-      </w:r>
-      <w:r>
-        <w:rPr>
-          <w:b/>
-          <w:sz w:val="24"/>
-          <w:szCs w:val="24"/>
-        </w:rPr>
-        <w:t>”</w:t>
+        <w:t>“Student Course Registration”</w:t>
       </w:r>
       <w:r>
         <w:rPr>
@@ -8119,23 +8068,7 @@
           <w:sz w:val="24"/>
           <w:szCs w:val="24"/>
         </w:rPr>
-        <w:t>“</w:t>
-      </w:r>
-      <w:r>
-        <w:rPr>
-          <w:b/>
-          <w:sz w:val="24"/>
-          <w:szCs w:val="24"/>
-        </w:rPr>
-        <w:t>Student</w:t>
-      </w:r>
-      <w:r>
-        <w:rPr>
-          <w:b/>
-          <w:sz w:val="24"/>
-          <w:szCs w:val="24"/>
-        </w:rPr>
-        <w:t xml:space="preserve"> Course Registration”</w:t>
+        <w:t>“Student Course Registration”</w:t>
       </w:r>
       <w:r>
         <w:rPr>
@@ -8233,14 +8166,7 @@
                 <w:sz w:val="24"/>
                 <w:szCs w:val="24"/>
               </w:rPr>
-              <w:t>Administrator “</w:t>
-            </w:r>
-            <w:r>
-              <w:rPr>
-                <w:sz w:val="24"/>
-                <w:szCs w:val="24"/>
-              </w:rPr>
-              <w:t>Student</w:t>
+              <w:t>Administrator “Student</w:t>
             </w:r>
             <w:r>
               <w:rPr>
@@ -8298,21 +8224,7 @@
                 <w:sz w:val="24"/>
                 <w:szCs w:val="24"/>
               </w:rPr>
-              <w:t xml:space="preserve">This page will create and assign the </w:t>
-            </w:r>
-            <w:r>
-              <w:rPr>
-                <w:sz w:val="24"/>
-                <w:szCs w:val="24"/>
-              </w:rPr>
-              <w:t>student</w:t>
-            </w:r>
-            <w:r>
-              <w:rPr>
-                <w:sz w:val="24"/>
-                <w:szCs w:val="24"/>
-              </w:rPr>
-              <w:t xml:space="preserve"> to a specific course into the database for later use </w:t>
+              <w:t xml:space="preserve">This page will create and assign the student to a specific course into the database for later use </w:t>
             </w:r>
           </w:p>
         </w:tc>
@@ -8356,14 +8268,7 @@
                 <w:sz w:val="24"/>
                 <w:szCs w:val="24"/>
               </w:rPr>
-              <w:t>Submit button in “</w:t>
-            </w:r>
-            <w:r>
-              <w:rPr>
-                <w:sz w:val="24"/>
-                <w:szCs w:val="24"/>
-              </w:rPr>
-              <w:t>Student</w:t>
+              <w:t>Submit button in “Student</w:t>
             </w:r>
             <w:r>
               <w:rPr>
@@ -8491,35 +8396,7 @@
                 <w:sz w:val="24"/>
                 <w:szCs w:val="24"/>
               </w:rPr>
-              <w:t>The user is on the “</w:t>
-            </w:r>
-            <w:r>
-              <w:rPr>
-                <w:sz w:val="24"/>
-                <w:szCs w:val="24"/>
-              </w:rPr>
-              <w:t>Student</w:t>
-            </w:r>
-            <w:r>
-              <w:rPr>
-                <w:sz w:val="24"/>
-                <w:szCs w:val="24"/>
-              </w:rPr>
-              <w:t xml:space="preserve"> Course Registration” tab after pressing the “</w:t>
-            </w:r>
-            <w:r>
-              <w:rPr>
-                <w:sz w:val="24"/>
-                <w:szCs w:val="24"/>
-              </w:rPr>
-              <w:t>Student</w:t>
-            </w:r>
-            <w:r>
-              <w:rPr>
-                <w:sz w:val="24"/>
-                <w:szCs w:val="24"/>
-              </w:rPr>
-              <w:t xml:space="preserve"> Course Registration” Button</w:t>
+              <w:t>The user is on the “Student Course Registration” tab after pressing the “Student Course Registration” Button</w:t>
             </w:r>
           </w:p>
         </w:tc>
@@ -8659,14 +8536,7 @@
                 <w:sz w:val="24"/>
                 <w:szCs w:val="24"/>
               </w:rPr>
-              <w:t>Student</w:t>
-            </w:r>
-            <w:r>
-              <w:rPr>
-                <w:sz w:val="24"/>
-                <w:szCs w:val="24"/>
-              </w:rPr>
-              <w:t xml:space="preserve"> ID</w:t>
+              <w:t>Student ID</w:t>
             </w:r>
           </w:p>
         </w:tc>
@@ -8710,21 +8580,7 @@
                 <w:sz w:val="24"/>
                 <w:szCs w:val="24"/>
               </w:rPr>
-              <w:t xml:space="preserve">The course will be assigned to the </w:t>
-            </w:r>
-            <w:r>
-              <w:rPr>
-                <w:sz w:val="24"/>
-                <w:szCs w:val="24"/>
-              </w:rPr>
-              <w:t>student</w:t>
-            </w:r>
-            <w:r>
-              <w:rPr>
-                <w:sz w:val="24"/>
-                <w:szCs w:val="24"/>
-              </w:rPr>
-              <w:t xml:space="preserve"> through ID into the database. The information will also display in the administrator dashboard</w:t>
+              <w:t>The course will be assigned to the student through ID into the database. The information will also display in the administrator dashboard</w:t>
             </w:r>
           </w:p>
         </w:tc>
@@ -8795,23 +8651,7 @@
           <w:sz w:val="24"/>
           <w:szCs w:val="24"/>
         </w:rPr>
-        <w:t>“</w:t>
-      </w:r>
-      <w:r>
-        <w:rPr>
-          <w:b/>
-          <w:sz w:val="24"/>
-          <w:szCs w:val="24"/>
-        </w:rPr>
-        <w:t>User Registration</w:t>
-      </w:r>
-      <w:r>
-        <w:rPr>
-          <w:b/>
-          <w:sz w:val="24"/>
-          <w:szCs w:val="24"/>
-        </w:rPr>
-        <w:t>”</w:t>
+        <w:t>“User Registration”</w:t>
       </w:r>
       <w:r>
         <w:rPr>
@@ -8901,21 +8741,7 @@
                 <w:sz w:val="24"/>
                 <w:szCs w:val="24"/>
               </w:rPr>
-              <w:t>Administrator “</w:t>
-            </w:r>
-            <w:r>
-              <w:rPr>
-                <w:sz w:val="24"/>
-                <w:szCs w:val="24"/>
-              </w:rPr>
-              <w:t>User Registration</w:t>
-            </w:r>
-            <w:r>
-              <w:rPr>
-                <w:sz w:val="24"/>
-                <w:szCs w:val="24"/>
-              </w:rPr>
-              <w:t>” Button</w:t>
+              <w:t>Administrator “User Registration” Button</w:t>
             </w:r>
           </w:p>
         </w:tc>
@@ -8959,21 +8785,7 @@
                 <w:sz w:val="24"/>
                 <w:szCs w:val="24"/>
               </w:rPr>
-              <w:t xml:space="preserve">This button will lead you to another page where you can </w:t>
-            </w:r>
-            <w:r>
-              <w:rPr>
-                <w:sz w:val="24"/>
-                <w:szCs w:val="24"/>
-              </w:rPr>
-              <w:t>register a student in the system</w:t>
-            </w:r>
-            <w:r>
-              <w:rPr>
-                <w:sz w:val="24"/>
-                <w:szCs w:val="24"/>
-              </w:rPr>
-              <w:t xml:space="preserve"> </w:t>
+              <w:t xml:space="preserve">This button will lead you to another page where you can register a student in the system </w:t>
             </w:r>
           </w:p>
         </w:tc>
@@ -9024,14 +8836,7 @@
                 <w:sz w:val="24"/>
                 <w:szCs w:val="24"/>
               </w:rPr>
-              <w:t>button that will lead you to a different page (User Registration</w:t>
-            </w:r>
-            <w:r>
-              <w:rPr>
-                <w:sz w:val="24"/>
-                <w:szCs w:val="24"/>
-              </w:rPr>
-              <w:t>)</w:t>
+              <w:t>button that will lead you to a different page (User Registration)</w:t>
             </w:r>
           </w:p>
         </w:tc>
@@ -9334,23 +9139,7 @@
           <w:sz w:val="24"/>
           <w:szCs w:val="24"/>
         </w:rPr>
-        <w:t>“</w:t>
-      </w:r>
-      <w:r>
-        <w:rPr>
-          <w:b/>
-          <w:sz w:val="24"/>
-          <w:szCs w:val="24"/>
-        </w:rPr>
-        <w:t>User Registration</w:t>
-      </w:r>
-      <w:r>
-        <w:rPr>
-          <w:b/>
-          <w:sz w:val="24"/>
-          <w:szCs w:val="24"/>
-        </w:rPr>
-        <w:t>”</w:t>
+        <w:t>“User Registration”</w:t>
       </w:r>
       <w:r>
         <w:rPr>
@@ -9448,21 +9237,7 @@
                 <w:sz w:val="24"/>
                 <w:szCs w:val="24"/>
               </w:rPr>
-              <w:t>Administrator “</w:t>
-            </w:r>
-            <w:r>
-              <w:rPr>
-                <w:sz w:val="24"/>
-                <w:szCs w:val="24"/>
-              </w:rPr>
-              <w:t>User Registration</w:t>
-            </w:r>
-            <w:r>
-              <w:rPr>
-                <w:sz w:val="24"/>
-                <w:szCs w:val="24"/>
-              </w:rPr>
-              <w:t>” Tab</w:t>
+              <w:t>Administrator “User Registration” Tab</w:t>
             </w:r>
           </w:p>
         </w:tc>
@@ -9506,21 +9281,7 @@
                 <w:sz w:val="24"/>
                 <w:szCs w:val="24"/>
               </w:rPr>
-              <w:t xml:space="preserve">This page will create and save </w:t>
-            </w:r>
-            <w:r>
-              <w:rPr>
-                <w:sz w:val="24"/>
-                <w:szCs w:val="24"/>
-              </w:rPr>
-              <w:t>new user</w:t>
-            </w:r>
-            <w:r>
-              <w:rPr>
-                <w:sz w:val="24"/>
-                <w:szCs w:val="24"/>
-              </w:rPr>
-              <w:t xml:space="preserve"> information into the database for later use </w:t>
+              <w:t xml:space="preserve">This page will create and save new user information into the database for later use </w:t>
             </w:r>
           </w:p>
         </w:tc>
@@ -9979,15 +9740,7 @@
           <w:sz w:val="24"/>
           <w:szCs w:val="24"/>
         </w:rPr>
-        <w:t>1</w:t>
-      </w:r>
-      <w:r>
-        <w:rPr>
-          <w:b/>
-          <w:sz w:val="24"/>
-          <w:szCs w:val="24"/>
-        </w:rPr>
-        <w:t>4</w:t>
+        <w:t>14</w:t>
       </w:r>
       <w:r>
         <w:rPr>
@@ -10003,15 +9756,7 @@
           <w:sz w:val="24"/>
           <w:szCs w:val="24"/>
         </w:rPr>
-        <w:t>1</w:t>
-      </w:r>
-      <w:r>
-        <w:rPr>
-          <w:b/>
-          <w:sz w:val="24"/>
-          <w:szCs w:val="24"/>
-        </w:rPr>
-        <w:t>2</w:t>
+        <w:t>12</w:t>
       </w:r>
       <w:r>
         <w:rPr>
@@ -10111,14 +9856,7 @@
                 <w:sz w:val="24"/>
                 <w:szCs w:val="24"/>
               </w:rPr>
-              <w:t>1</w:t>
-            </w:r>
-            <w:r>
-              <w:rPr>
-                <w:sz w:val="24"/>
-                <w:szCs w:val="24"/>
-              </w:rPr>
-              <w:t>2</w:t>
+              <w:t>12</w:t>
             </w:r>
             <w:r>
               <w:rPr>
@@ -10132,14 +9870,7 @@
                 <w:sz w:val="24"/>
                 <w:szCs w:val="24"/>
               </w:rPr>
-              <w:t xml:space="preserve">Administrator “User Registration” </w:t>
-            </w:r>
-            <w:r>
-              <w:rPr>
-                <w:sz w:val="24"/>
-                <w:szCs w:val="24"/>
-              </w:rPr>
-              <w:t>Roles</w:t>
+              <w:t>Administrator “User Registration” Roles</w:t>
             </w:r>
           </w:p>
         </w:tc>
@@ -10550,8 +10281,6 @@
               </w:rPr>
               <w:t>By assigning the role, the computer will generate an ID and put the corresponding user into the correct table in the database</w:t>
             </w:r>
-            <w:bookmarkStart w:id="0" w:name="_GoBack"/>
-            <w:bookmarkEnd w:id="0"/>
             <w:r>
               <w:rPr>
                 <w:sz w:val="24"/>
@@ -14723,7 +14452,7 @@
       </w:pPr>
     </w:pPrDefault>
   </w:docDefaults>
-  <w:latentStyles w:defLockedState="0" w:defUIPriority="99" w:defSemiHidden="0" w:defUnhideWhenUsed="0" w:defQFormat="0" w:count="376">
+  <w:latentStyles w:defLockedState="0" w:defUIPriority="99" w:defSemiHidden="0" w:defUnhideWhenUsed="0" w:defQFormat="0" w:count="375">
     <w:lsdException w:name="Normal" w:uiPriority="0" w:qFormat="1"/>
     <w:lsdException w:name="heading 1" w:uiPriority="9" w:qFormat="1"/>
     <w:lsdException w:name="heading 2" w:semiHidden="1" w:uiPriority="9" w:unhideWhenUsed="1" w:qFormat="1"/>
@@ -15099,7 +14828,6 @@
     <w:lsdException w:name="Smart Hyperlink" w:semiHidden="1" w:unhideWhenUsed="1"/>
     <w:lsdException w:name="Hashtag" w:semiHidden="1" w:unhideWhenUsed="1"/>
     <w:lsdException w:name="Unresolved Mention" w:semiHidden="1" w:unhideWhenUsed="1"/>
-    <w:lsdException w:name="Smart Link" w:semiHidden="1" w:unhideWhenUsed="1"/>
   </w:latentStyles>
   <w:style w:type="paragraph" w:default="1" w:styleId="Normal">
     <w:name w:val="Normal"/>
@@ -15617,7 +15345,7 @@
 </file>
 
 <file path=customXml/itemProps1.xml><?xml version="1.0" encoding="utf-8"?>
-<ds:datastoreItem xmlns:ds="http://schemas.openxmlformats.org/officeDocument/2006/customXml" ds:itemID="{8E1CEA1E-7165-42D3-A851-29EA969A49AF}">
+<ds:datastoreItem xmlns:ds="http://schemas.openxmlformats.org/officeDocument/2006/customXml" ds:itemID="{259990FF-6669-4AE7-A6DD-7F11211CCFC8}">
   <ds:schemaRefs>
     <ds:schemaRef ds:uri="http://schemas.openxmlformats.org/officeDocument/2006/bibliography"/>
   </ds:schemaRefs>

</xml_diff>

<commit_message>
Update #4 (Test Specification)
</commit_message>
<xml_diff>
--- a/Test Design SWE.docx
+++ b/Test Design SWE.docx
@@ -95,6 +95,8 @@
           <w:szCs w:val="80"/>
         </w:rPr>
       </w:pPr>
+      <w:bookmarkStart w:id="0" w:name="_GoBack"/>
+      <w:bookmarkEnd w:id="0"/>
     </w:p>
     <w:p>
       <w:pPr>
@@ -11339,15 +11341,7 @@
           <w:sz w:val="24"/>
           <w:szCs w:val="24"/>
         </w:rPr>
-        <w:t>1</w:t>
-      </w:r>
-      <w:r>
-        <w:rPr>
-          <w:b/>
-          <w:sz w:val="24"/>
-          <w:szCs w:val="24"/>
-        </w:rPr>
-        <w:t>7</w:t>
+        <w:t>17</w:t>
       </w:r>
       <w:r>
         <w:rPr>
@@ -11363,15 +11357,7 @@
           <w:sz w:val="24"/>
           <w:szCs w:val="24"/>
         </w:rPr>
-        <w:t>1</w:t>
-      </w:r>
-      <w:r>
-        <w:rPr>
-          <w:b/>
-          <w:sz w:val="24"/>
-          <w:szCs w:val="24"/>
-        </w:rPr>
-        <w:t>5</w:t>
+        <w:t>15</w:t>
       </w:r>
       <w:r>
         <w:rPr>
@@ -11387,31 +11373,7 @@
           <w:sz w:val="24"/>
           <w:szCs w:val="24"/>
         </w:rPr>
-        <w:t>Administrator “</w:t>
-      </w:r>
-      <w:r>
-        <w:rPr>
-          <w:b/>
-          <w:sz w:val="24"/>
-          <w:szCs w:val="24"/>
-        </w:rPr>
-        <w:t>Main</w:t>
-      </w:r>
-      <w:r>
-        <w:rPr>
-          <w:b/>
-          <w:sz w:val="24"/>
-          <w:szCs w:val="24"/>
-        </w:rPr>
-        <w:t xml:space="preserve">” </w:t>
-      </w:r>
-      <w:r>
-        <w:rPr>
-          <w:b/>
-          <w:sz w:val="24"/>
-          <w:szCs w:val="24"/>
-        </w:rPr>
-        <w:t>Tab</w:t>
+        <w:t>Administrator “Main” Tab</w:t>
       </w:r>
     </w:p>
     <w:p>
@@ -11479,14 +11441,7 @@
                 <w:sz w:val="24"/>
                 <w:szCs w:val="24"/>
               </w:rPr>
-              <w:t>1</w:t>
-            </w:r>
-            <w:r>
-              <w:rPr>
-                <w:sz w:val="24"/>
-                <w:szCs w:val="24"/>
-              </w:rPr>
-              <w:t>5</w:t>
+              <w:t>15</w:t>
             </w:r>
             <w:r>
               <w:rPr>
@@ -11500,28 +11455,7 @@
                 <w:sz w:val="24"/>
                 <w:szCs w:val="24"/>
               </w:rPr>
-              <w:t>Administrator “</w:t>
-            </w:r>
-            <w:r>
-              <w:rPr>
-                <w:sz w:val="24"/>
-                <w:szCs w:val="24"/>
-              </w:rPr>
-              <w:t>Main</w:t>
-            </w:r>
-            <w:r>
-              <w:rPr>
-                <w:sz w:val="24"/>
-                <w:szCs w:val="24"/>
-              </w:rPr>
-              <w:t xml:space="preserve">” </w:t>
-            </w:r>
-            <w:r>
-              <w:rPr>
-                <w:sz w:val="24"/>
-                <w:szCs w:val="24"/>
-              </w:rPr>
-              <w:t>Tab</w:t>
+              <w:t>Administrator “Main” Tab</w:t>
             </w:r>
           </w:p>
         </w:tc>
@@ -11565,14 +11499,7 @@
                 <w:sz w:val="24"/>
                 <w:szCs w:val="24"/>
               </w:rPr>
-              <w:t xml:space="preserve">By pressing </w:t>
-            </w:r>
-            <w:r>
-              <w:rPr>
-                <w:sz w:val="24"/>
-                <w:szCs w:val="24"/>
-              </w:rPr>
-              <w:t>the tab on top of the screen (student/teacher/administrator/course catalog/available course) you can view the person or course information in the corresponding tab</w:t>
+              <w:t>By pressing the tab on top of the screen (student/teacher/administrator/course catalog/available course) you can view the person or course information in the corresponding tab</w:t>
             </w:r>
           </w:p>
         </w:tc>
@@ -11616,14 +11543,7 @@
                 <w:sz w:val="24"/>
                 <w:szCs w:val="24"/>
               </w:rPr>
-              <w:t xml:space="preserve">All the tab button </w:t>
-            </w:r>
-            <w:r>
-              <w:rPr>
-                <w:sz w:val="24"/>
-                <w:szCs w:val="24"/>
-              </w:rPr>
-              <w:t>(student/teacher/administrator/course catalog/available course)</w:t>
+              <w:t>All the tab button (student/teacher/administrator/course catalog/available course)</w:t>
             </w:r>
           </w:p>
         </w:tc>
@@ -11793,14 +11713,7 @@
                 <w:sz w:val="24"/>
                 <w:szCs w:val="24"/>
               </w:rPr>
-              <w:t xml:space="preserve">on each tab </w:t>
-            </w:r>
-            <w:r>
-              <w:rPr>
-                <w:sz w:val="24"/>
-                <w:szCs w:val="24"/>
-              </w:rPr>
-              <w:t>(student/teacher/administrator/course catalog/available course)</w:t>
+              <w:t>on each tab (student/teacher/administrator/course catalog/available course)</w:t>
             </w:r>
           </w:p>
         </w:tc>
@@ -11895,14 +11808,7 @@
                 <w:sz w:val="24"/>
                 <w:szCs w:val="24"/>
               </w:rPr>
-              <w:t>The dashboard will change to the information that you want depends on which tab you press</w:t>
-            </w:r>
-            <w:r>
-              <w:rPr>
-                <w:sz w:val="24"/>
-                <w:szCs w:val="24"/>
-              </w:rPr>
-              <w:t xml:space="preserve"> </w:t>
+              <w:t xml:space="preserve">The dashboard will change to the information that you want depends on which tab you press </w:t>
             </w:r>
           </w:p>
         </w:tc>
@@ -11941,15 +11847,7 @@
           <w:sz w:val="24"/>
           <w:szCs w:val="24"/>
         </w:rPr>
-        <w:t>1</w:t>
-      </w:r>
-      <w:r>
-        <w:rPr>
-          <w:b/>
-          <w:sz w:val="24"/>
-          <w:szCs w:val="24"/>
-        </w:rPr>
-        <w:t>8</w:t>
+        <w:t>18</w:t>
       </w:r>
       <w:r>
         <w:rPr>
@@ -11965,15 +11863,7 @@
           <w:sz w:val="24"/>
           <w:szCs w:val="24"/>
         </w:rPr>
-        <w:t>1</w:t>
-      </w:r>
-      <w:r>
-        <w:rPr>
-          <w:b/>
-          <w:sz w:val="24"/>
-          <w:szCs w:val="24"/>
-        </w:rPr>
-        <w:t>6</w:t>
+        <w:t>16</w:t>
       </w:r>
       <w:r>
         <w:rPr>
@@ -11989,15 +11879,7 @@
           <w:sz w:val="24"/>
           <w:szCs w:val="24"/>
         </w:rPr>
-        <w:t>Teacher “Grade Book”</w:t>
-      </w:r>
-      <w:r>
-        <w:rPr>
-          <w:b/>
-          <w:sz w:val="24"/>
-          <w:szCs w:val="24"/>
-        </w:rPr>
-        <w:t xml:space="preserve"> Button</w:t>
+        <w:t>Teacher “Grade Book” Button</w:t>
       </w:r>
     </w:p>
     <w:p>
@@ -12065,14 +11947,7 @@
                 <w:sz w:val="24"/>
                 <w:szCs w:val="24"/>
               </w:rPr>
-              <w:t>1</w:t>
-            </w:r>
-            <w:r>
-              <w:rPr>
-                <w:sz w:val="24"/>
-                <w:szCs w:val="24"/>
-              </w:rPr>
-              <w:t>6</w:t>
+              <w:t>16</w:t>
             </w:r>
             <w:r>
               <w:rPr>
@@ -12130,21 +12005,7 @@
                 <w:sz w:val="24"/>
                 <w:szCs w:val="24"/>
               </w:rPr>
-              <w:t xml:space="preserve">By pressing </w:t>
-            </w:r>
-            <w:r>
-              <w:rPr>
-                <w:sz w:val="24"/>
-                <w:szCs w:val="24"/>
-              </w:rPr>
-              <w:t>“Grade Book” button, you can see and adjust all the student grades within a specific course</w:t>
-            </w:r>
-            <w:r>
-              <w:rPr>
-                <w:sz w:val="24"/>
-                <w:szCs w:val="24"/>
-              </w:rPr>
-              <w:t xml:space="preserve"> </w:t>
+              <w:t xml:space="preserve">By pressing “Grade Book” button, you can see and adjust all the student grades within a specific course </w:t>
             </w:r>
           </w:p>
         </w:tc>
@@ -12188,21 +12049,7 @@
                 <w:sz w:val="24"/>
                 <w:szCs w:val="24"/>
               </w:rPr>
-              <w:t>The “</w:t>
-            </w:r>
-            <w:r>
-              <w:rPr>
-                <w:sz w:val="24"/>
-                <w:szCs w:val="24"/>
-              </w:rPr>
-              <w:t>Grade Book</w:t>
-            </w:r>
-            <w:r>
-              <w:rPr>
-                <w:sz w:val="24"/>
-                <w:szCs w:val="24"/>
-              </w:rPr>
-              <w:t>” button</w:t>
+              <w:t>The “Grade Book” button</w:t>
             </w:r>
           </w:p>
         </w:tc>
@@ -12542,15 +12389,7 @@
           <w:sz w:val="24"/>
           <w:szCs w:val="24"/>
         </w:rPr>
-        <w:t>1</w:t>
-      </w:r>
-      <w:r>
-        <w:rPr>
-          <w:b/>
-          <w:sz w:val="24"/>
-          <w:szCs w:val="24"/>
-        </w:rPr>
-        <w:t>9</w:t>
+        <w:t>19</w:t>
       </w:r>
       <w:r>
         <w:rPr>
@@ -12566,15 +12405,7 @@
           <w:sz w:val="24"/>
           <w:szCs w:val="24"/>
         </w:rPr>
-        <w:t>1</w:t>
-      </w:r>
-      <w:r>
-        <w:rPr>
-          <w:b/>
-          <w:sz w:val="24"/>
-          <w:szCs w:val="24"/>
-        </w:rPr>
-        <w:t>7</w:t>
+        <w:t>17</w:t>
       </w:r>
       <w:r>
         <w:rPr>
@@ -12658,14 +12489,7 @@
                 <w:sz w:val="24"/>
                 <w:szCs w:val="24"/>
               </w:rPr>
-              <w:t>1</w:t>
-            </w:r>
-            <w:r>
-              <w:rPr>
-                <w:sz w:val="24"/>
-                <w:szCs w:val="24"/>
-              </w:rPr>
-              <w:t>7</w:t>
+              <w:t>17</w:t>
             </w:r>
             <w:r>
               <w:rPr>
@@ -12679,21 +12503,7 @@
                 <w:sz w:val="24"/>
                 <w:szCs w:val="24"/>
               </w:rPr>
-              <w:t>Teacher “</w:t>
-            </w:r>
-            <w:r>
-              <w:rPr>
-                <w:sz w:val="24"/>
-                <w:szCs w:val="24"/>
-              </w:rPr>
-              <w:t>Update Grades</w:t>
-            </w:r>
-            <w:r>
-              <w:rPr>
-                <w:sz w:val="24"/>
-                <w:szCs w:val="24"/>
-              </w:rPr>
-              <w:t>” button</w:t>
+              <w:t>Teacher “Update Grades” button</w:t>
             </w:r>
           </w:p>
         </w:tc>
@@ -12737,21 +12547,7 @@
                 <w:sz w:val="24"/>
                 <w:szCs w:val="24"/>
               </w:rPr>
-              <w:t>By pressing “Update Grades” button,</w:t>
-            </w:r>
-            <w:r>
-              <w:rPr>
-                <w:sz w:val="24"/>
-                <w:szCs w:val="24"/>
-              </w:rPr>
-              <w:t xml:space="preserve"> it will lead you the update grades page where you can adjust the exam score</w:t>
-            </w:r>
-            <w:r>
-              <w:rPr>
-                <w:sz w:val="24"/>
-                <w:szCs w:val="24"/>
-              </w:rPr>
-              <w:t xml:space="preserve"> </w:t>
+              <w:t xml:space="preserve">By pressing “Update Grades” button, it will lead you the update grades page where you can adjust the exam score </w:t>
             </w:r>
           </w:p>
         </w:tc>
@@ -13053,21 +12849,7 @@
                 <w:sz w:val="24"/>
                 <w:szCs w:val="24"/>
               </w:rPr>
-              <w:t xml:space="preserve">Take you to a different page where you can </w:t>
-            </w:r>
-            <w:r>
-              <w:rPr>
-                <w:sz w:val="24"/>
-                <w:szCs w:val="24"/>
-              </w:rPr>
-              <w:t>adjust the student score</w:t>
-            </w:r>
-            <w:r>
-              <w:rPr>
-                <w:sz w:val="24"/>
-                <w:szCs w:val="24"/>
-              </w:rPr>
-              <w:t xml:space="preserve"> </w:t>
+              <w:t xml:space="preserve">Take you to a different page where you can adjust the student score </w:t>
             </w:r>
           </w:p>
         </w:tc>
@@ -13122,15 +12904,7 @@
           <w:sz w:val="24"/>
           <w:szCs w:val="24"/>
         </w:rPr>
-        <w:t>1</w:t>
-      </w:r>
-      <w:r>
-        <w:rPr>
-          <w:b/>
-          <w:sz w:val="24"/>
-          <w:szCs w:val="24"/>
-        </w:rPr>
-        <w:t>8</w:t>
+        <w:t>18</w:t>
       </w:r>
       <w:r>
         <w:rPr>
@@ -13146,15 +12920,7 @@
           <w:sz w:val="24"/>
           <w:szCs w:val="24"/>
         </w:rPr>
-        <w:t xml:space="preserve">Teacher </w:t>
-      </w:r>
-      <w:r>
-        <w:rPr>
-          <w:b/>
-          <w:sz w:val="24"/>
-          <w:szCs w:val="24"/>
-        </w:rPr>
-        <w:t>“Submit” Grades</w:t>
+        <w:t>Teacher “Submit” Grades</w:t>
       </w:r>
     </w:p>
     <w:p>
@@ -13222,14 +12988,7 @@
                 <w:sz w:val="24"/>
                 <w:szCs w:val="24"/>
               </w:rPr>
-              <w:t>1</w:t>
-            </w:r>
-            <w:r>
-              <w:rPr>
-                <w:sz w:val="24"/>
-                <w:szCs w:val="24"/>
-              </w:rPr>
-              <w:t>8</w:t>
+              <w:t>18</w:t>
             </w:r>
             <w:r>
               <w:rPr>
@@ -13243,14 +13002,7 @@
                 <w:sz w:val="24"/>
                 <w:szCs w:val="24"/>
               </w:rPr>
-              <w:t>Teacher “</w:t>
-            </w:r>
-            <w:r>
-              <w:rPr>
-                <w:sz w:val="24"/>
-                <w:szCs w:val="24"/>
-              </w:rPr>
-              <w:t>Submit” Grades</w:t>
+              <w:t>Teacher “Submit” Grades</w:t>
             </w:r>
           </w:p>
         </w:tc>
@@ -13294,14 +13046,7 @@
                 <w:sz w:val="24"/>
                 <w:szCs w:val="24"/>
               </w:rPr>
-              <w:t xml:space="preserve">By pressing </w:t>
-            </w:r>
-            <w:r>
-              <w:rPr>
-                <w:sz w:val="24"/>
-                <w:szCs w:val="24"/>
-              </w:rPr>
-              <w:t xml:space="preserve">“Submit” button in the grades page, it will record the grades in the database </w:t>
+              <w:t xml:space="preserve">By pressing “Submit” button in the grades page, it will record the grades in the database </w:t>
             </w:r>
             <w:proofErr w:type="gramStart"/>
             <w:r>
@@ -13361,14 +13106,7 @@
                 <w:sz w:val="24"/>
                 <w:szCs w:val="24"/>
               </w:rPr>
-              <w:t>The “</w:t>
-            </w:r>
-            <w:r>
-              <w:rPr>
-                <w:sz w:val="24"/>
-                <w:szCs w:val="24"/>
-              </w:rPr>
-              <w:t>Submit” Grades Button</w:t>
+              <w:t>The “Submit” Grades Button</w:t>
             </w:r>
           </w:p>
         </w:tc>
@@ -13482,21 +13220,7 @@
                 <w:sz w:val="24"/>
                 <w:szCs w:val="24"/>
               </w:rPr>
-              <w:t>The user is in the</w:t>
-            </w:r>
-            <w:r>
-              <w:rPr>
-                <w:sz w:val="24"/>
-                <w:szCs w:val="24"/>
-              </w:rPr>
-              <w:t xml:space="preserve"> update grades page</w:t>
-            </w:r>
-            <w:r>
-              <w:rPr>
-                <w:sz w:val="24"/>
-                <w:szCs w:val="24"/>
-              </w:rPr>
-              <w:t xml:space="preserve"> </w:t>
+              <w:t xml:space="preserve">The user is in the update grades page </w:t>
             </w:r>
           </w:p>
         </w:tc>
@@ -13554,8 +13278,6 @@
               </w:rPr>
               <w:t>Submit” on the page</w:t>
             </w:r>
-            <w:bookmarkStart w:id="0" w:name="_GoBack"/>
-            <w:bookmarkEnd w:id="0"/>
           </w:p>
         </w:tc>
       </w:tr>
@@ -13752,15 +13474,7 @@
           <w:sz w:val="24"/>
           <w:szCs w:val="24"/>
         </w:rPr>
-        <w:t>1</w:t>
-      </w:r>
-      <w:r>
-        <w:rPr>
-          <w:b/>
-          <w:sz w:val="24"/>
-          <w:szCs w:val="24"/>
-        </w:rPr>
-        <w:t>9</w:t>
+        <w:t>19</w:t>
       </w:r>
       <w:r>
         <w:rPr>
@@ -13844,14 +13558,7 @@
                 <w:sz w:val="24"/>
                 <w:szCs w:val="24"/>
               </w:rPr>
-              <w:t>1</w:t>
-            </w:r>
-            <w:r>
-              <w:rPr>
-                <w:sz w:val="24"/>
-                <w:szCs w:val="24"/>
-              </w:rPr>
-              <w:t>9</w:t>
+              <w:t>19</w:t>
             </w:r>
             <w:r>
               <w:rPr>
@@ -13909,14 +13616,7 @@
                 <w:sz w:val="24"/>
                 <w:szCs w:val="24"/>
               </w:rPr>
-              <w:t>The sign in will take you to different dashboard depends on if you are a student, teacher, or admin</w:t>
-            </w:r>
-            <w:r>
-              <w:rPr>
-                <w:sz w:val="24"/>
-                <w:szCs w:val="24"/>
-              </w:rPr>
-              <w:t xml:space="preserve"> </w:t>
+              <w:t xml:space="preserve">The sign in will take you to different dashboard depends on if you are a student, teacher, or admin </w:t>
             </w:r>
           </w:p>
         </w:tc>
@@ -13960,28 +13660,7 @@
                 <w:sz w:val="24"/>
                 <w:szCs w:val="24"/>
               </w:rPr>
-              <w:t>The “</w:t>
-            </w:r>
-            <w:r>
-              <w:rPr>
-                <w:sz w:val="24"/>
-                <w:szCs w:val="24"/>
-              </w:rPr>
-              <w:t>sign in</w:t>
-            </w:r>
-            <w:r>
-              <w:rPr>
-                <w:sz w:val="24"/>
-                <w:szCs w:val="24"/>
-              </w:rPr>
-              <w:t>” button</w:t>
-            </w:r>
-            <w:r>
-              <w:rPr>
-                <w:sz w:val="24"/>
-                <w:szCs w:val="24"/>
-              </w:rPr>
-              <w:t xml:space="preserve"> function</w:t>
+              <w:t>The “sign in” button function</w:t>
             </w:r>
           </w:p>
         </w:tc>
@@ -14272,14 +13951,7 @@
                 <w:sz w:val="24"/>
                 <w:szCs w:val="24"/>
               </w:rPr>
-              <w:t xml:space="preserve">Take you to the corresponding dashboard depends on the person and role that were assigned </w:t>
-            </w:r>
-            <w:r>
-              <w:rPr>
-                <w:sz w:val="24"/>
-                <w:szCs w:val="24"/>
-              </w:rPr>
-              <w:t xml:space="preserve"> </w:t>
+              <w:t xml:space="preserve">Take you to the corresponding dashboard depends on the person and role that were assigned  </w:t>
             </w:r>
           </w:p>
         </w:tc>
@@ -14318,15 +13990,7 @@
           <w:sz w:val="24"/>
           <w:szCs w:val="24"/>
         </w:rPr>
-        <w:t>2</w:t>
-      </w:r>
-      <w:r>
-        <w:rPr>
-          <w:b/>
-          <w:sz w:val="24"/>
-          <w:szCs w:val="24"/>
-        </w:rPr>
-        <w:t>2</w:t>
+        <w:t>22</w:t>
       </w:r>
       <w:r>
         <w:rPr>
@@ -14426,7 +14090,14 @@
                 <w:sz w:val="24"/>
                 <w:szCs w:val="24"/>
               </w:rPr>
-              <w:t>17</w:t>
+              <w:t>1</w:t>
+            </w:r>
+            <w:r>
+              <w:rPr>
+                <w:sz w:val="24"/>
+                <w:szCs w:val="24"/>
+              </w:rPr>
+              <w:t>0</w:t>
             </w:r>
             <w:r>
               <w:rPr>
@@ -14484,14 +14155,7 @@
                 <w:sz w:val="24"/>
                 <w:szCs w:val="24"/>
               </w:rPr>
-              <w:t>This will allow you to change the original password to your own</w:t>
-            </w:r>
-            <w:r>
-              <w:rPr>
-                <w:sz w:val="24"/>
-                <w:szCs w:val="24"/>
-              </w:rPr>
-              <w:t xml:space="preserve"> </w:t>
+              <w:t xml:space="preserve">This will allow you to change the original password to your own </w:t>
             </w:r>
           </w:p>
         </w:tc>
@@ -14840,14 +14504,7 @@
                 <w:sz w:val="24"/>
                 <w:szCs w:val="24"/>
               </w:rPr>
-              <w:t xml:space="preserve">Change the password for the corresponding person </w:t>
-            </w:r>
-            <w:r>
-              <w:rPr>
-                <w:sz w:val="24"/>
-                <w:szCs w:val="24"/>
-              </w:rPr>
-              <w:t xml:space="preserve">  </w:t>
+              <w:t xml:space="preserve">Change the password for the corresponding person   </w:t>
             </w:r>
           </w:p>
         </w:tc>
@@ -14866,9 +14523,974 @@
     <w:p>
       <w:pPr>
         <w:spacing w:after="0" w:line="240" w:lineRule="auto"/>
-        <w:ind w:left="360"/>
-        <w:rPr>
-          <w:b/>
+        <w:rPr>
+          <w:b/>
+          <w:sz w:val="24"/>
+          <w:szCs w:val="24"/>
+        </w:rPr>
+      </w:pPr>
+      <w:r>
+        <w:rPr>
+          <w:b/>
+          <w:sz w:val="24"/>
+          <w:szCs w:val="24"/>
+        </w:rPr>
+        <w:t>3.1.</w:t>
+      </w:r>
+      <w:r>
+        <w:rPr>
+          <w:b/>
+          <w:sz w:val="24"/>
+          <w:szCs w:val="24"/>
+        </w:rPr>
+        <w:t xml:space="preserve">22 </w:t>
+      </w:r>
+      <w:r>
+        <w:rPr>
+          <w:b/>
+          <w:sz w:val="24"/>
+          <w:szCs w:val="24"/>
+        </w:rPr>
+        <w:t xml:space="preserve">Black Box Testing </w:t>
+      </w:r>
+    </w:p>
+    <w:p>
+      <w:pPr>
+        <w:spacing w:after="0" w:line="240" w:lineRule="auto"/>
+        <w:rPr>
+          <w:sz w:val="24"/>
+          <w:szCs w:val="24"/>
+        </w:rPr>
+      </w:pPr>
+    </w:p>
+    <w:p>
+      <w:pPr>
+        <w:spacing w:after="0" w:line="240" w:lineRule="auto"/>
+        <w:rPr>
+          <w:sz w:val="24"/>
+          <w:szCs w:val="24"/>
+        </w:rPr>
+      </w:pPr>
+      <w:r>
+        <w:rPr>
+          <w:sz w:val="24"/>
+          <w:szCs w:val="24"/>
+        </w:rPr>
+        <w:t xml:space="preserve">Black box testing is used in order to verify and making sure everything is working properly. By using this testing method, we can see all the expected outcome and if the database is working </w:t>
+      </w:r>
+      <w:r>
+        <w:rPr>
+          <w:sz w:val="24"/>
+          <w:szCs w:val="24"/>
+        </w:rPr>
+        <w:lastRenderedPageBreak/>
+        <w:t>properly. This will ensure all user have a smooth experience and not running into any logic error or bugs.</w:t>
+      </w:r>
+    </w:p>
+    <w:p>
+      <w:pPr>
+        <w:pStyle w:val="ListParagraph"/>
+        <w:numPr>
+          <w:ilvl w:val="0"/>
+          <w:numId w:val="39"/>
+        </w:numPr>
+        <w:spacing w:after="0" w:line="240" w:lineRule="auto"/>
+        <w:rPr>
+          <w:sz w:val="24"/>
+          <w:szCs w:val="24"/>
+        </w:rPr>
+      </w:pPr>
+      <w:r>
+        <w:rPr>
+          <w:sz w:val="24"/>
+          <w:szCs w:val="24"/>
+        </w:rPr>
+        <w:t>Legal input values: These input and test are within the boundaries and the program should produce an expected result.</w:t>
+      </w:r>
+    </w:p>
+    <w:p>
+      <w:pPr>
+        <w:pStyle w:val="ListParagraph"/>
+        <w:numPr>
+          <w:ilvl w:val="1"/>
+          <w:numId w:val="39"/>
+        </w:numPr>
+        <w:spacing w:after="0" w:line="240" w:lineRule="auto"/>
+        <w:rPr>
+          <w:sz w:val="24"/>
+          <w:szCs w:val="24"/>
+        </w:rPr>
+      </w:pPr>
+      <w:r>
+        <w:rPr>
+          <w:sz w:val="24"/>
+          <w:szCs w:val="24"/>
+        </w:rPr>
+        <w:t xml:space="preserve">Username/password: by entering correct information, it should take you to the proper dashboard </w:t>
+      </w:r>
+    </w:p>
+    <w:p>
+      <w:pPr>
+        <w:pStyle w:val="ListParagraph"/>
+        <w:numPr>
+          <w:ilvl w:val="1"/>
+          <w:numId w:val="39"/>
+        </w:numPr>
+        <w:spacing w:after="0" w:line="240" w:lineRule="auto"/>
+        <w:rPr>
+          <w:sz w:val="24"/>
+          <w:szCs w:val="24"/>
+        </w:rPr>
+      </w:pPr>
+      <w:r>
+        <w:rPr>
+          <w:sz w:val="24"/>
+          <w:szCs w:val="24"/>
+        </w:rPr>
+        <w:t>Grades: By entering from 0-100 in the grade book, it will covert the grade into the corresponding GPA</w:t>
+      </w:r>
+    </w:p>
+    <w:p>
+      <w:pPr>
+        <w:pStyle w:val="ListParagraph"/>
+        <w:numPr>
+          <w:ilvl w:val="0"/>
+          <w:numId w:val="39"/>
+        </w:numPr>
+        <w:spacing w:after="0" w:line="240" w:lineRule="auto"/>
+        <w:rPr>
+          <w:sz w:val="24"/>
+          <w:szCs w:val="24"/>
+        </w:rPr>
+      </w:pPr>
+      <w:r>
+        <w:rPr>
+          <w:sz w:val="24"/>
+          <w:szCs w:val="24"/>
+        </w:rPr>
+        <w:t>Ill</w:t>
+      </w:r>
+      <w:r>
+        <w:rPr>
+          <w:sz w:val="24"/>
+          <w:szCs w:val="24"/>
+        </w:rPr>
+        <w:t xml:space="preserve">egal input values: These input and test are </w:t>
+      </w:r>
+      <w:r>
+        <w:rPr>
+          <w:sz w:val="24"/>
+          <w:szCs w:val="24"/>
+        </w:rPr>
+        <w:t>outside</w:t>
+      </w:r>
+      <w:r>
+        <w:rPr>
+          <w:sz w:val="24"/>
+          <w:szCs w:val="24"/>
+        </w:rPr>
+        <w:t xml:space="preserve"> the boundaries and the program should</w:t>
+      </w:r>
+      <w:r>
+        <w:rPr>
+          <w:sz w:val="24"/>
+          <w:szCs w:val="24"/>
+        </w:rPr>
+        <w:t xml:space="preserve"> either compensate or give no result</w:t>
+      </w:r>
+    </w:p>
+    <w:p>
+      <w:pPr>
+        <w:pStyle w:val="ListParagraph"/>
+        <w:numPr>
+          <w:ilvl w:val="1"/>
+          <w:numId w:val="39"/>
+        </w:numPr>
+        <w:spacing w:after="0" w:line="240" w:lineRule="auto"/>
+        <w:rPr>
+          <w:sz w:val="24"/>
+          <w:szCs w:val="24"/>
+        </w:rPr>
+      </w:pPr>
+      <w:r>
+        <w:rPr>
+          <w:sz w:val="24"/>
+          <w:szCs w:val="24"/>
+        </w:rPr>
+        <w:t xml:space="preserve">Username/password: by entering </w:t>
+      </w:r>
+      <w:r>
+        <w:rPr>
+          <w:sz w:val="24"/>
+          <w:szCs w:val="24"/>
+        </w:rPr>
+        <w:t>in</w:t>
+      </w:r>
+      <w:r>
+        <w:rPr>
+          <w:sz w:val="24"/>
+          <w:szCs w:val="24"/>
+        </w:rPr>
+        <w:t xml:space="preserve">correct information, </w:t>
+      </w:r>
+      <w:r>
+        <w:rPr>
+          <w:sz w:val="24"/>
+          <w:szCs w:val="24"/>
+        </w:rPr>
+        <w:t xml:space="preserve">the user will not be able to log in </w:t>
+      </w:r>
+    </w:p>
+    <w:p>
+      <w:pPr>
+        <w:pStyle w:val="ListParagraph"/>
+        <w:numPr>
+          <w:ilvl w:val="1"/>
+          <w:numId w:val="39"/>
+        </w:numPr>
+        <w:spacing w:after="0" w:line="240" w:lineRule="auto"/>
+        <w:rPr>
+          <w:sz w:val="24"/>
+          <w:szCs w:val="24"/>
+        </w:rPr>
+      </w:pPr>
+      <w:r>
+        <w:rPr>
+          <w:sz w:val="24"/>
+          <w:szCs w:val="24"/>
+        </w:rPr>
+        <w:t xml:space="preserve">Grades: By entering </w:t>
+      </w:r>
+      <w:r>
+        <w:rPr>
+          <w:sz w:val="24"/>
+          <w:szCs w:val="24"/>
+        </w:rPr>
+        <w:t>a character in the grade book, the page will force you to enter a valid decimal. If the number is outside of 0-100 then the GPA will be 4.00 if its above 100 and GPA will be 0.00 if its below 0</w:t>
+      </w:r>
+    </w:p>
+    <w:p>
+      <w:pPr>
+        <w:spacing w:after="0" w:line="240" w:lineRule="auto"/>
+        <w:rPr>
+          <w:sz w:val="24"/>
+          <w:szCs w:val="24"/>
+        </w:rPr>
+      </w:pPr>
+      <w:r>
+        <w:rPr>
+          <w:sz w:val="24"/>
+          <w:szCs w:val="24"/>
+        </w:rPr>
+        <w:t xml:space="preserve">This black box testing </w:t>
+      </w:r>
+      <w:r>
+        <w:rPr>
+          <w:sz w:val="24"/>
+          <w:szCs w:val="24"/>
+        </w:rPr>
+        <w:t>ensures</w:t>
+      </w:r>
+      <w:r>
+        <w:rPr>
+          <w:sz w:val="24"/>
+          <w:szCs w:val="24"/>
+        </w:rPr>
+        <w:t xml:space="preserve"> everything is working properly even if its an invalid input. </w:t>
+      </w:r>
+    </w:p>
+    <w:p>
+      <w:pPr>
+        <w:spacing w:after="0" w:line="240" w:lineRule="auto"/>
+        <w:rPr>
+          <w:sz w:val="24"/>
+          <w:szCs w:val="24"/>
+        </w:rPr>
+      </w:pPr>
+    </w:p>
+    <w:p>
+      <w:pPr>
+        <w:spacing w:after="0" w:line="240" w:lineRule="auto"/>
+        <w:rPr>
+          <w:b/>
+          <w:sz w:val="24"/>
+          <w:szCs w:val="24"/>
+        </w:rPr>
+      </w:pPr>
+      <w:r>
+        <w:rPr>
+          <w:b/>
+          <w:sz w:val="24"/>
+          <w:szCs w:val="24"/>
+        </w:rPr>
+        <w:t xml:space="preserve">3.2 Integration Testing </w:t>
+      </w:r>
+    </w:p>
+    <w:p>
+      <w:pPr>
+        <w:spacing w:after="0" w:line="240" w:lineRule="auto"/>
+        <w:rPr>
+          <w:b/>
+          <w:sz w:val="24"/>
+          <w:szCs w:val="24"/>
+        </w:rPr>
+      </w:pPr>
+    </w:p>
+    <w:p>
+      <w:pPr>
+        <w:spacing w:after="0" w:line="240" w:lineRule="auto"/>
+        <w:rPr>
+          <w:b/>
+          <w:sz w:val="24"/>
+          <w:szCs w:val="24"/>
+        </w:rPr>
+      </w:pPr>
+      <w:r>
+        <w:rPr>
+          <w:b/>
+          <w:sz w:val="24"/>
+          <w:szCs w:val="24"/>
+        </w:rPr>
+        <w:t>3.2.1 Incremental Testing</w:t>
+      </w:r>
+    </w:p>
+    <w:p>
+      <w:pPr>
+        <w:spacing w:after="0" w:line="240" w:lineRule="auto"/>
+        <w:rPr>
+          <w:b/>
+          <w:sz w:val="24"/>
+          <w:szCs w:val="24"/>
+        </w:rPr>
+      </w:pPr>
+    </w:p>
+    <w:p>
+      <w:pPr>
+        <w:spacing w:after="0" w:line="240" w:lineRule="auto"/>
+        <w:rPr>
+          <w:sz w:val="24"/>
+          <w:szCs w:val="24"/>
+        </w:rPr>
+      </w:pPr>
+      <w:r>
+        <w:rPr>
+          <w:sz w:val="24"/>
+          <w:szCs w:val="24"/>
+        </w:rPr>
+        <w:t>There will be two module that we will mainly integrate for this testing: the GUI and the backend module. This test helps the team to stay on track and to see what step we need to do next. By using the GUI, we can see if all the button is working properly and taking you to the right place. As for the backend module, we can see how the database work and if its writing data properly.</w:t>
+      </w:r>
+    </w:p>
+    <w:p>
+      <w:pPr>
+        <w:spacing w:after="0" w:line="240" w:lineRule="auto"/>
+        <w:rPr>
+          <w:b/>
+          <w:sz w:val="24"/>
+          <w:szCs w:val="24"/>
+        </w:rPr>
+      </w:pPr>
+    </w:p>
+    <w:p>
+      <w:pPr>
+        <w:spacing w:after="0" w:line="240" w:lineRule="auto"/>
+        <w:rPr>
+          <w:b/>
+          <w:sz w:val="24"/>
+          <w:szCs w:val="24"/>
+        </w:rPr>
+      </w:pPr>
+      <w:r>
+        <w:rPr>
+          <w:b/>
+          <w:sz w:val="24"/>
+          <w:szCs w:val="24"/>
+        </w:rPr>
+        <w:t>Module 1 – Graphic User Interface (GUI) Module</w:t>
+      </w:r>
+    </w:p>
+    <w:p>
+      <w:pPr>
+        <w:spacing w:after="0" w:line="240" w:lineRule="auto"/>
+        <w:rPr>
+          <w:b/>
+          <w:sz w:val="24"/>
+          <w:szCs w:val="24"/>
+        </w:rPr>
+      </w:pPr>
+    </w:p>
+    <w:p>
+      <w:pPr>
+        <w:spacing w:after="0" w:line="240" w:lineRule="auto"/>
+        <w:rPr>
+          <w:sz w:val="24"/>
+          <w:szCs w:val="24"/>
+        </w:rPr>
+      </w:pPr>
+      <w:r>
+        <w:rPr>
+          <w:sz w:val="24"/>
+          <w:szCs w:val="24"/>
+        </w:rPr>
+        <w:t>This module provides a layout where the user can test out different tab and button. This module shows if all the tabs/button are working properly (student/teacher/admin/courses) and to see if it is taking us to the proper pages.</w:t>
+      </w:r>
+    </w:p>
+    <w:p>
+      <w:pPr>
+        <w:spacing w:after="0" w:line="240" w:lineRule="auto"/>
+        <w:rPr>
+          <w:b/>
+          <w:sz w:val="24"/>
+          <w:szCs w:val="24"/>
+        </w:rPr>
+      </w:pPr>
+    </w:p>
+    <w:p>
+      <w:pPr>
+        <w:spacing w:after="0" w:line="240" w:lineRule="auto"/>
+        <w:rPr>
+          <w:b/>
+          <w:sz w:val="24"/>
+          <w:szCs w:val="24"/>
+        </w:rPr>
+      </w:pPr>
+      <w:r>
+        <w:rPr>
+          <w:b/>
+          <w:sz w:val="24"/>
+          <w:szCs w:val="24"/>
+        </w:rPr>
+        <w:t>Module 2 – Backend Module</w:t>
+      </w:r>
+    </w:p>
+    <w:p>
+      <w:pPr>
+        <w:spacing w:after="0" w:line="240" w:lineRule="auto"/>
+        <w:rPr>
+          <w:sz w:val="24"/>
+          <w:szCs w:val="24"/>
+        </w:rPr>
+      </w:pPr>
+    </w:p>
+    <w:p>
+      <w:pPr>
+        <w:spacing w:after="0" w:line="240" w:lineRule="auto"/>
+        <w:rPr>
+          <w:sz w:val="24"/>
+          <w:szCs w:val="24"/>
+        </w:rPr>
+      </w:pPr>
+      <w:r>
+        <w:rPr>
+          <w:sz w:val="24"/>
+          <w:szCs w:val="24"/>
+        </w:rPr>
+        <w:t xml:space="preserve">This module </w:t>
+      </w:r>
+      <w:r>
+        <w:rPr>
+          <w:sz w:val="24"/>
+          <w:szCs w:val="24"/>
+        </w:rPr>
+        <w:t>provides</w:t>
+      </w:r>
+      <w:r>
+        <w:rPr>
+          <w:sz w:val="24"/>
+          <w:szCs w:val="24"/>
+        </w:rPr>
+        <w:t xml:space="preserve"> us </w:t>
+      </w:r>
+      <w:r>
+        <w:rPr>
+          <w:sz w:val="24"/>
+          <w:szCs w:val="24"/>
+        </w:rPr>
+        <w:t>with all the behind the scene data from the database. This module will be tested following the incremental method and to show if the data is working properly. We will keep adding new data for each tab to see if there is any problem while adding new information.</w:t>
+      </w:r>
+    </w:p>
+    <w:p>
+      <w:pPr>
+        <w:spacing w:after="0" w:line="240" w:lineRule="auto"/>
+        <w:rPr>
+          <w:sz w:val="24"/>
+          <w:szCs w:val="24"/>
+        </w:rPr>
+      </w:pPr>
+    </w:p>
+    <w:tbl>
+      <w:tblPr>
+        <w:tblStyle w:val="TableGrid"/>
+        <w:tblW w:w="0" w:type="auto"/>
+        <w:tblLook w:val="04A0" w:firstRow="1" w:lastRow="0" w:firstColumn="1" w:lastColumn="0" w:noHBand="0" w:noVBand="1"/>
+      </w:tblPr>
+      <w:tblGrid>
+        <w:gridCol w:w="4675"/>
+        <w:gridCol w:w="4675"/>
+      </w:tblGrid>
+      <w:tr>
+        <w:tc>
+          <w:tcPr>
+            <w:tcW w:w="4675" w:type="dxa"/>
+          </w:tcPr>
+          <w:p>
+            <w:pPr>
+              <w:jc w:val="center"/>
+              <w:rPr>
+                <w:b/>
+                <w:sz w:val="24"/>
+                <w:szCs w:val="24"/>
+              </w:rPr>
+            </w:pPr>
+            <w:r>
+              <w:rPr>
+                <w:b/>
+                <w:sz w:val="24"/>
+                <w:szCs w:val="24"/>
+              </w:rPr>
+              <w:t>GUI Function</w:t>
+            </w:r>
+          </w:p>
+        </w:tc>
+        <w:tc>
+          <w:tcPr>
+            <w:tcW w:w="4675" w:type="dxa"/>
+          </w:tcPr>
+          <w:p>
+            <w:pPr>
+              <w:jc w:val="center"/>
+              <w:rPr>
+                <w:b/>
+                <w:sz w:val="24"/>
+                <w:szCs w:val="24"/>
+              </w:rPr>
+            </w:pPr>
+            <w:r>
+              <w:rPr>
+                <w:b/>
+                <w:sz w:val="24"/>
+                <w:szCs w:val="24"/>
+              </w:rPr>
+              <w:t>Database Function</w:t>
+            </w:r>
+          </w:p>
+        </w:tc>
+      </w:tr>
+      <w:tr>
+        <w:tc>
+          <w:tcPr>
+            <w:tcW w:w="4675" w:type="dxa"/>
+          </w:tcPr>
+          <w:p>
+            <w:pPr>
+              <w:jc w:val="center"/>
+              <w:rPr>
+                <w:sz w:val="24"/>
+                <w:szCs w:val="24"/>
+              </w:rPr>
+            </w:pPr>
+            <w:r>
+              <w:rPr>
+                <w:sz w:val="24"/>
+                <w:szCs w:val="24"/>
+              </w:rPr>
+              <w:t>Edit</w:t>
+            </w:r>
+          </w:p>
+        </w:tc>
+        <w:tc>
+          <w:tcPr>
+            <w:tcW w:w="4675" w:type="dxa"/>
+          </w:tcPr>
+          <w:p>
+            <w:pPr>
+              <w:jc w:val="center"/>
+              <w:rPr>
+                <w:sz w:val="24"/>
+                <w:szCs w:val="24"/>
+              </w:rPr>
+            </w:pPr>
+            <w:r>
+              <w:rPr>
+                <w:sz w:val="24"/>
+                <w:szCs w:val="24"/>
+              </w:rPr>
+              <w:t>Read</w:t>
+            </w:r>
+          </w:p>
+          <w:p>
+            <w:pPr>
+              <w:jc w:val="center"/>
+              <w:rPr>
+                <w:sz w:val="24"/>
+                <w:szCs w:val="24"/>
+              </w:rPr>
+            </w:pPr>
+            <w:r>
+              <w:rPr>
+                <w:sz w:val="24"/>
+                <w:szCs w:val="24"/>
+              </w:rPr>
+              <w:t>Write</w:t>
+            </w:r>
+          </w:p>
+          <w:p>
+            <w:pPr>
+              <w:jc w:val="center"/>
+              <w:rPr>
+                <w:sz w:val="24"/>
+                <w:szCs w:val="24"/>
+              </w:rPr>
+            </w:pPr>
+            <w:r>
+              <w:rPr>
+                <w:sz w:val="24"/>
+                <w:szCs w:val="24"/>
+              </w:rPr>
+              <w:t>Store</w:t>
+            </w:r>
+          </w:p>
+        </w:tc>
+      </w:tr>
+      <w:tr>
+        <w:tc>
+          <w:tcPr>
+            <w:tcW w:w="4675" w:type="dxa"/>
+          </w:tcPr>
+          <w:p>
+            <w:pPr>
+              <w:jc w:val="center"/>
+              <w:rPr>
+                <w:sz w:val="24"/>
+                <w:szCs w:val="24"/>
+              </w:rPr>
+            </w:pPr>
+            <w:r>
+              <w:rPr>
+                <w:sz w:val="24"/>
+                <w:szCs w:val="24"/>
+              </w:rPr>
+              <w:t>Delete</w:t>
+            </w:r>
+          </w:p>
+        </w:tc>
+        <w:tc>
+          <w:tcPr>
+            <w:tcW w:w="4675" w:type="dxa"/>
+          </w:tcPr>
+          <w:p>
+            <w:pPr>
+              <w:jc w:val="center"/>
+              <w:rPr>
+                <w:sz w:val="24"/>
+                <w:szCs w:val="24"/>
+              </w:rPr>
+            </w:pPr>
+            <w:r>
+              <w:rPr>
+                <w:sz w:val="24"/>
+                <w:szCs w:val="24"/>
+              </w:rPr>
+              <w:t>Search</w:t>
+            </w:r>
+          </w:p>
+          <w:p>
+            <w:pPr>
+              <w:jc w:val="center"/>
+              <w:rPr>
+                <w:sz w:val="24"/>
+                <w:szCs w:val="24"/>
+              </w:rPr>
+            </w:pPr>
+            <w:r>
+              <w:rPr>
+                <w:sz w:val="24"/>
+                <w:szCs w:val="24"/>
+              </w:rPr>
+              <w:lastRenderedPageBreak/>
+              <w:t>Delete</w:t>
+            </w:r>
+          </w:p>
+        </w:tc>
+      </w:tr>
+      <w:tr>
+        <w:tc>
+          <w:tcPr>
+            <w:tcW w:w="4675" w:type="dxa"/>
+          </w:tcPr>
+          <w:p>
+            <w:pPr>
+              <w:jc w:val="center"/>
+              <w:rPr>
+                <w:sz w:val="24"/>
+                <w:szCs w:val="24"/>
+              </w:rPr>
+            </w:pPr>
+            <w:r>
+              <w:rPr>
+                <w:sz w:val="24"/>
+                <w:szCs w:val="24"/>
+              </w:rPr>
+              <w:lastRenderedPageBreak/>
+              <w:t>Submit</w:t>
+            </w:r>
+          </w:p>
+        </w:tc>
+        <w:tc>
+          <w:tcPr>
+            <w:tcW w:w="4675" w:type="dxa"/>
+          </w:tcPr>
+          <w:p>
+            <w:pPr>
+              <w:jc w:val="center"/>
+              <w:rPr>
+                <w:sz w:val="24"/>
+                <w:szCs w:val="24"/>
+              </w:rPr>
+            </w:pPr>
+            <w:r>
+              <w:rPr>
+                <w:sz w:val="24"/>
+                <w:szCs w:val="24"/>
+              </w:rPr>
+              <w:t>Insert</w:t>
+            </w:r>
+          </w:p>
+          <w:p>
+            <w:pPr>
+              <w:jc w:val="center"/>
+              <w:rPr>
+                <w:sz w:val="24"/>
+                <w:szCs w:val="24"/>
+              </w:rPr>
+            </w:pPr>
+            <w:r>
+              <w:rPr>
+                <w:sz w:val="24"/>
+                <w:szCs w:val="24"/>
+              </w:rPr>
+              <w:t>Store</w:t>
+            </w:r>
+          </w:p>
+        </w:tc>
+      </w:tr>
+      <w:tr>
+        <w:tc>
+          <w:tcPr>
+            <w:tcW w:w="4675" w:type="dxa"/>
+          </w:tcPr>
+          <w:p>
+            <w:pPr>
+              <w:jc w:val="center"/>
+              <w:rPr>
+                <w:sz w:val="24"/>
+                <w:szCs w:val="24"/>
+              </w:rPr>
+            </w:pPr>
+            <w:r>
+              <w:rPr>
+                <w:sz w:val="24"/>
+                <w:szCs w:val="24"/>
+              </w:rPr>
+              <w:t>Grade</w:t>
+            </w:r>
+          </w:p>
+        </w:tc>
+        <w:tc>
+          <w:tcPr>
+            <w:tcW w:w="4675" w:type="dxa"/>
+          </w:tcPr>
+          <w:p>
+            <w:pPr>
+              <w:jc w:val="center"/>
+              <w:rPr>
+                <w:sz w:val="24"/>
+                <w:szCs w:val="24"/>
+              </w:rPr>
+            </w:pPr>
+            <w:r>
+              <w:rPr>
+                <w:sz w:val="24"/>
+                <w:szCs w:val="24"/>
+              </w:rPr>
+              <w:t>Read</w:t>
+            </w:r>
+          </w:p>
+          <w:p>
+            <w:pPr>
+              <w:jc w:val="center"/>
+              <w:rPr>
+                <w:sz w:val="24"/>
+                <w:szCs w:val="24"/>
+              </w:rPr>
+            </w:pPr>
+            <w:r>
+              <w:rPr>
+                <w:sz w:val="24"/>
+                <w:szCs w:val="24"/>
+              </w:rPr>
+              <w:t>Insert</w:t>
+            </w:r>
+          </w:p>
+          <w:p>
+            <w:pPr>
+              <w:jc w:val="center"/>
+              <w:rPr>
+                <w:sz w:val="24"/>
+                <w:szCs w:val="24"/>
+              </w:rPr>
+            </w:pPr>
+            <w:r>
+              <w:rPr>
+                <w:sz w:val="24"/>
+                <w:szCs w:val="24"/>
+              </w:rPr>
+              <w:t>Store</w:t>
+            </w:r>
+          </w:p>
+        </w:tc>
+      </w:tr>
+      <w:tr>
+        <w:tc>
+          <w:tcPr>
+            <w:tcW w:w="4675" w:type="dxa"/>
+          </w:tcPr>
+          <w:p>
+            <w:pPr>
+              <w:jc w:val="center"/>
+              <w:rPr>
+                <w:sz w:val="24"/>
+                <w:szCs w:val="24"/>
+              </w:rPr>
+            </w:pPr>
+            <w:r>
+              <w:rPr>
+                <w:sz w:val="24"/>
+                <w:szCs w:val="24"/>
+              </w:rPr>
+              <w:t>Assign course/teacher/student</w:t>
+            </w:r>
+          </w:p>
+        </w:tc>
+        <w:tc>
+          <w:tcPr>
+            <w:tcW w:w="4675" w:type="dxa"/>
+          </w:tcPr>
+          <w:p>
+            <w:pPr>
+              <w:jc w:val="center"/>
+              <w:rPr>
+                <w:sz w:val="24"/>
+                <w:szCs w:val="24"/>
+              </w:rPr>
+            </w:pPr>
+            <w:r>
+              <w:rPr>
+                <w:sz w:val="24"/>
+                <w:szCs w:val="24"/>
+              </w:rPr>
+              <w:t>Search</w:t>
+            </w:r>
+          </w:p>
+          <w:p>
+            <w:pPr>
+              <w:jc w:val="center"/>
+              <w:rPr>
+                <w:sz w:val="24"/>
+                <w:szCs w:val="24"/>
+              </w:rPr>
+            </w:pPr>
+            <w:r>
+              <w:rPr>
+                <w:sz w:val="24"/>
+                <w:szCs w:val="24"/>
+              </w:rPr>
+              <w:t>Store</w:t>
+            </w:r>
+          </w:p>
+        </w:tc>
+      </w:tr>
+      <w:tr>
+        <w:tc>
+          <w:tcPr>
+            <w:tcW w:w="4675" w:type="dxa"/>
+          </w:tcPr>
+          <w:p>
+            <w:pPr>
+              <w:jc w:val="center"/>
+              <w:rPr>
+                <w:sz w:val="24"/>
+                <w:szCs w:val="24"/>
+              </w:rPr>
+            </w:pPr>
+            <w:r>
+              <w:rPr>
+                <w:sz w:val="24"/>
+                <w:szCs w:val="24"/>
+              </w:rPr>
+              <w:t>Role</w:t>
+            </w:r>
+          </w:p>
+        </w:tc>
+        <w:tc>
+          <w:tcPr>
+            <w:tcW w:w="4675" w:type="dxa"/>
+          </w:tcPr>
+          <w:p>
+            <w:pPr>
+              <w:jc w:val="center"/>
+              <w:rPr>
+                <w:sz w:val="24"/>
+                <w:szCs w:val="24"/>
+              </w:rPr>
+            </w:pPr>
+            <w:r>
+              <w:rPr>
+                <w:sz w:val="24"/>
+                <w:szCs w:val="24"/>
+              </w:rPr>
+              <w:t>Search</w:t>
+            </w:r>
+          </w:p>
+          <w:p>
+            <w:pPr>
+              <w:jc w:val="center"/>
+              <w:rPr>
+                <w:sz w:val="24"/>
+                <w:szCs w:val="24"/>
+              </w:rPr>
+            </w:pPr>
+            <w:r>
+              <w:rPr>
+                <w:sz w:val="24"/>
+                <w:szCs w:val="24"/>
+              </w:rPr>
+              <w:t>Assign</w:t>
+            </w:r>
+          </w:p>
+          <w:p>
+            <w:pPr>
+              <w:jc w:val="center"/>
+              <w:rPr>
+                <w:sz w:val="24"/>
+                <w:szCs w:val="24"/>
+              </w:rPr>
+            </w:pPr>
+            <w:r>
+              <w:rPr>
+                <w:sz w:val="24"/>
+                <w:szCs w:val="24"/>
+              </w:rPr>
+              <w:t>Store</w:t>
+            </w:r>
+          </w:p>
+        </w:tc>
+      </w:tr>
+    </w:tbl>
+    <w:p>
+      <w:pPr>
+        <w:spacing w:after="0" w:line="240" w:lineRule="auto"/>
+        <w:jc w:val="center"/>
+        <w:rPr>
           <w:sz w:val="24"/>
           <w:szCs w:val="24"/>
         </w:rPr>
@@ -15053,354 +15675,10 @@
     <w:p>
       <w:pPr>
         <w:spacing w:after="0" w:line="240" w:lineRule="auto"/>
-        <w:ind w:left="360"/>
-        <w:rPr>
-          <w:b/>
-          <w:sz w:val="24"/>
-          <w:szCs w:val="24"/>
-        </w:rPr>
-      </w:pPr>
-    </w:p>
-    <w:p>
-      <w:pPr>
-        <w:spacing w:after="0" w:line="240" w:lineRule="auto"/>
-        <w:ind w:left="360"/>
-        <w:rPr>
-          <w:b/>
-          <w:sz w:val="24"/>
-          <w:szCs w:val="24"/>
-        </w:rPr>
-      </w:pPr>
-    </w:p>
-    <w:p>
-      <w:pPr>
-        <w:spacing w:after="0" w:line="240" w:lineRule="auto"/>
-        <w:ind w:left="360"/>
-        <w:rPr>
-          <w:b/>
-          <w:sz w:val="24"/>
-          <w:szCs w:val="24"/>
-        </w:rPr>
-      </w:pPr>
-    </w:p>
-    <w:p>
-      <w:pPr>
-        <w:spacing w:after="0" w:line="240" w:lineRule="auto"/>
-        <w:ind w:left="360"/>
-        <w:rPr>
-          <w:b/>
-          <w:sz w:val="24"/>
-          <w:szCs w:val="24"/>
-        </w:rPr>
-      </w:pPr>
-    </w:p>
-    <w:p>
-      <w:pPr>
-        <w:spacing w:after="0" w:line="240" w:lineRule="auto"/>
-        <w:ind w:left="360"/>
-        <w:rPr>
-          <w:b/>
-          <w:sz w:val="24"/>
-          <w:szCs w:val="24"/>
-        </w:rPr>
-      </w:pPr>
-    </w:p>
-    <w:p>
-      <w:pPr>
-        <w:spacing w:after="0" w:line="240" w:lineRule="auto"/>
-        <w:ind w:left="360"/>
-        <w:rPr>
-          <w:b/>
-          <w:sz w:val="24"/>
-          <w:szCs w:val="24"/>
-        </w:rPr>
-      </w:pPr>
-    </w:p>
-    <w:p>
-      <w:pPr>
-        <w:spacing w:after="0" w:line="240" w:lineRule="auto"/>
-        <w:ind w:left="360"/>
-        <w:rPr>
-          <w:b/>
-          <w:sz w:val="24"/>
-          <w:szCs w:val="24"/>
-        </w:rPr>
-      </w:pPr>
-    </w:p>
-    <w:p>
-      <w:pPr>
-        <w:spacing w:after="0" w:line="240" w:lineRule="auto"/>
-        <w:ind w:left="360"/>
-        <w:rPr>
-          <w:b/>
-          <w:sz w:val="28"/>
-          <w:szCs w:val="28"/>
-        </w:rPr>
-      </w:pPr>
-    </w:p>
-    <w:p>
-      <w:pPr>
-        <w:spacing w:after="0" w:line="240" w:lineRule="auto"/>
-        <w:rPr>
-          <w:b/>
-          <w:sz w:val="28"/>
-          <w:szCs w:val="28"/>
-        </w:rPr>
-      </w:pPr>
-      <w:r>
-        <w:rPr>
-          <w:b/>
-          <w:sz w:val="28"/>
-          <w:szCs w:val="28"/>
-        </w:rPr>
-        <w:t xml:space="preserve">4 </w:t>
-      </w:r>
-      <w:r>
-        <w:rPr>
-          <w:b/>
-          <w:sz w:val="28"/>
-          <w:szCs w:val="28"/>
-        </w:rPr>
-        <w:t>Pass/Fail Criteria</w:t>
-      </w:r>
-    </w:p>
-    <w:p>
-      <w:pPr>
-        <w:spacing w:after="0" w:line="240" w:lineRule="auto"/>
-        <w:rPr>
-          <w:b/>
-          <w:sz w:val="28"/>
-          <w:szCs w:val="28"/>
-        </w:rPr>
-      </w:pPr>
-      <w:r>
-        <w:rPr>
-          <w:b/>
-          <w:sz w:val="28"/>
-          <w:szCs w:val="28"/>
-        </w:rPr>
-        <w:t xml:space="preserve">5 </w:t>
-      </w:r>
-      <w:r>
-        <w:rPr>
-          <w:b/>
-          <w:sz w:val="28"/>
-          <w:szCs w:val="28"/>
-        </w:rPr>
-        <w:t xml:space="preserve">References </w:t>
-      </w:r>
-    </w:p>
-    <w:p>
-      <w:pPr>
-        <w:spacing w:after="0" w:line="240" w:lineRule="auto"/>
-        <w:rPr>
-          <w:b/>
-          <w:sz w:val="28"/>
-          <w:szCs w:val="28"/>
-        </w:rPr>
-      </w:pPr>
-    </w:p>
-    <w:p>
-      <w:pPr>
-        <w:spacing w:after="0" w:line="240" w:lineRule="auto"/>
-        <w:rPr>
-          <w:b/>
-          <w:sz w:val="28"/>
-          <w:szCs w:val="28"/>
-        </w:rPr>
-      </w:pPr>
-      <w:r>
-        <w:rPr>
-          <w:b/>
-          <w:sz w:val="28"/>
-          <w:szCs w:val="28"/>
-        </w:rPr>
-        <w:t xml:space="preserve">No class </w:t>
-      </w:r>
-      <w:proofErr w:type="gramStart"/>
-      <w:r>
-        <w:rPr>
-          <w:b/>
-          <w:sz w:val="28"/>
-          <w:szCs w:val="28"/>
-        </w:rPr>
-        <w:t>limit</w:t>
-      </w:r>
-      <w:proofErr w:type="gramEnd"/>
-      <w:r>
-        <w:rPr>
-          <w:b/>
-          <w:sz w:val="28"/>
-          <w:szCs w:val="28"/>
-        </w:rPr>
-        <w:t xml:space="preserve"> </w:t>
-      </w:r>
-    </w:p>
-    <w:p>
-      <w:pPr>
-        <w:spacing w:after="0" w:line="240" w:lineRule="auto"/>
-        <w:rPr>
-          <w:b/>
-          <w:sz w:val="28"/>
-          <w:szCs w:val="28"/>
-        </w:rPr>
-      </w:pPr>
-      <w:proofErr w:type="gramStart"/>
-      <w:r>
-        <w:rPr>
-          <w:b/>
-          <w:sz w:val="28"/>
-          <w:szCs w:val="28"/>
-        </w:rPr>
-        <w:t>Cant</w:t>
-      </w:r>
-      <w:proofErr w:type="gramEnd"/>
-      <w:r>
-        <w:rPr>
-          <w:b/>
-          <w:sz w:val="28"/>
-          <w:szCs w:val="28"/>
-        </w:rPr>
-        <w:t xml:space="preserve"> keep track of course availability </w:t>
-      </w:r>
-    </w:p>
-    <w:p>
-      <w:pPr>
-        <w:spacing w:after="0" w:line="240" w:lineRule="auto"/>
-        <w:rPr>
-          <w:b/>
-          <w:sz w:val="28"/>
-          <w:szCs w:val="28"/>
-        </w:rPr>
-      </w:pPr>
-    </w:p>
-    <w:p>
-      <w:pPr>
-        <w:spacing w:after="0" w:line="240" w:lineRule="auto"/>
-        <w:rPr>
-          <w:b/>
-          <w:sz w:val="28"/>
-          <w:szCs w:val="28"/>
-        </w:rPr>
-      </w:pPr>
-    </w:p>
-    <w:p>
-      <w:pPr>
-        <w:spacing w:after="0" w:line="240" w:lineRule="auto"/>
-        <w:rPr>
-          <w:b/>
-          <w:sz w:val="28"/>
-          <w:szCs w:val="28"/>
-        </w:rPr>
-      </w:pPr>
-    </w:p>
-    <w:p>
-      <w:pPr>
-        <w:spacing w:after="0" w:line="240" w:lineRule="auto"/>
-        <w:rPr>
-          <w:b/>
-          <w:sz w:val="28"/>
-          <w:szCs w:val="28"/>
-        </w:rPr>
-      </w:pPr>
-    </w:p>
-    <w:p>
-      <w:pPr>
-        <w:spacing w:after="0" w:line="240" w:lineRule="auto"/>
-        <w:rPr>
-          <w:b/>
-          <w:sz w:val="28"/>
-          <w:szCs w:val="28"/>
-        </w:rPr>
-      </w:pPr>
-    </w:p>
-    <w:p>
-      <w:pPr>
-        <w:spacing w:after="0" w:line="240" w:lineRule="auto"/>
-        <w:rPr>
-          <w:b/>
-          <w:sz w:val="28"/>
-          <w:szCs w:val="28"/>
-        </w:rPr>
-      </w:pPr>
-    </w:p>
-    <w:p>
-      <w:pPr>
-        <w:spacing w:after="0" w:line="240" w:lineRule="auto"/>
-        <w:rPr>
-          <w:b/>
-          <w:sz w:val="28"/>
-          <w:szCs w:val="28"/>
-        </w:rPr>
-      </w:pPr>
-    </w:p>
-    <w:p>
-      <w:pPr>
-        <w:spacing w:after="0" w:line="240" w:lineRule="auto"/>
-        <w:rPr>
-          <w:b/>
-          <w:sz w:val="28"/>
-          <w:szCs w:val="28"/>
-        </w:rPr>
-      </w:pPr>
-    </w:p>
-    <w:p>
-      <w:pPr>
-        <w:spacing w:after="0" w:line="240" w:lineRule="auto"/>
-        <w:rPr>
-          <w:b/>
-          <w:sz w:val="28"/>
-          <w:szCs w:val="28"/>
-        </w:rPr>
-      </w:pPr>
-    </w:p>
-    <w:p>
-      <w:pPr>
-        <w:spacing w:after="0" w:line="240" w:lineRule="auto"/>
-        <w:rPr>
-          <w:b/>
-          <w:sz w:val="28"/>
-          <w:szCs w:val="28"/>
-        </w:rPr>
-      </w:pPr>
-    </w:p>
-    <w:p>
-      <w:pPr>
-        <w:spacing w:after="0" w:line="240" w:lineRule="auto"/>
-        <w:rPr>
-          <w:b/>
-          <w:sz w:val="28"/>
-          <w:szCs w:val="28"/>
-        </w:rPr>
-      </w:pPr>
-    </w:p>
-    <w:p>
-      <w:pPr>
-        <w:spacing w:after="0" w:line="240" w:lineRule="auto"/>
-        <w:rPr>
-          <w:b/>
-          <w:sz w:val="28"/>
-          <w:szCs w:val="28"/>
-        </w:rPr>
-      </w:pPr>
-    </w:p>
-    <w:p>
-      <w:pPr>
-        <w:spacing w:after="0" w:line="240" w:lineRule="auto"/>
-        <w:rPr>
-          <w:b/>
-          <w:sz w:val="28"/>
-          <w:szCs w:val="28"/>
-        </w:rPr>
-      </w:pPr>
-    </w:p>
-    <w:p>
-      <w:pPr>
-        <w:spacing w:after="0" w:line="240" w:lineRule="auto"/>
-        <w:rPr>
-          <w:b/>
-          <w:sz w:val="28"/>
-          <w:szCs w:val="28"/>
+        <w:rPr>
+          <w:b/>
+          <w:sz w:val="24"/>
+          <w:szCs w:val="24"/>
         </w:rPr>
       </w:pPr>
     </w:p>
@@ -16286,9 +16564,9 @@
   </w:abstractNum>
   <w:abstractNum w:abstractNumId="8" w15:restartNumberingAfterBreak="0">
     <w:nsid w:val="27540A3B"/>
-    <w:multiLevelType w:val="hybridMultilevel"/>
-    <w:tmpl w:val="024EDB74"/>
-    <w:lvl w:ilvl="0" w:tplc="0409000F">
+    <w:multiLevelType w:val="multilevel"/>
+    <w:tmpl w:val="A0DA46C0"/>
+    <w:lvl w:ilvl="0">
       <w:start w:val="1"/>
       <w:numFmt w:val="decimal"/>
       <w:lvlText w:val="%1."/>
@@ -16300,77 +16578,109 @@
         <w:rFonts w:hint="default"/>
       </w:rPr>
     </w:lvl>
-    <w:lvl w:ilvl="1" w:tplc="04090019" w:tentative="1">
-      <w:start w:val="1"/>
-      <w:numFmt w:val="lowerLetter"/>
-      <w:lvlText w:val="%2."/>
-      <w:lvlJc w:val="left"/>
-      <w:pPr>
-        <w:ind w:left="1440" w:hanging="360"/>
-      </w:pPr>
-    </w:lvl>
-    <w:lvl w:ilvl="2" w:tplc="0409001B" w:tentative="1">
-      <w:start w:val="1"/>
-      <w:numFmt w:val="lowerRoman"/>
-      <w:lvlText w:val="%3."/>
-      <w:lvlJc w:val="right"/>
-      <w:pPr>
-        <w:ind w:left="2160" w:hanging="180"/>
-      </w:pPr>
-    </w:lvl>
-    <w:lvl w:ilvl="3" w:tplc="0409000F" w:tentative="1">
+    <w:lvl w:ilvl="1">
       <w:start w:val="1"/>
       <w:numFmt w:val="decimal"/>
-      <w:lvlText w:val="%4."/>
-      <w:lvlJc w:val="left"/>
-      <w:pPr>
-        <w:ind w:left="2880" w:hanging="360"/>
-      </w:pPr>
-    </w:lvl>
-    <w:lvl w:ilvl="4" w:tplc="04090019" w:tentative="1">
-      <w:start w:val="1"/>
-      <w:numFmt w:val="lowerLetter"/>
-      <w:lvlText w:val="%5."/>
-      <w:lvlJc w:val="left"/>
-      <w:pPr>
-        <w:ind w:left="3600" w:hanging="360"/>
-      </w:pPr>
-    </w:lvl>
-    <w:lvl w:ilvl="5" w:tplc="0409001B" w:tentative="1">
-      <w:start w:val="1"/>
-      <w:numFmt w:val="lowerRoman"/>
-      <w:lvlText w:val="%6."/>
-      <w:lvlJc w:val="right"/>
-      <w:pPr>
-        <w:ind w:left="4320" w:hanging="180"/>
-      </w:pPr>
-    </w:lvl>
-    <w:lvl w:ilvl="6" w:tplc="0409000F" w:tentative="1">
-      <w:start w:val="1"/>
+      <w:isLgl/>
+      <w:lvlText w:val="%1.%2"/>
+      <w:lvlJc w:val="left"/>
+      <w:pPr>
+        <w:ind w:left="1035" w:hanging="675"/>
+      </w:pPr>
+      <w:rPr>
+        <w:rFonts w:hint="default"/>
+      </w:rPr>
+    </w:lvl>
+    <w:lvl w:ilvl="2">
+      <w:start w:val="22"/>
       <w:numFmt w:val="decimal"/>
-      <w:lvlText w:val="%7."/>
-      <w:lvlJc w:val="left"/>
-      <w:pPr>
-        <w:ind w:left="5040" w:hanging="360"/>
-      </w:pPr>
-    </w:lvl>
-    <w:lvl w:ilvl="7" w:tplc="04090019" w:tentative="1">
-      <w:start w:val="1"/>
-      <w:numFmt w:val="lowerLetter"/>
-      <w:lvlText w:val="%8."/>
-      <w:lvlJc w:val="left"/>
-      <w:pPr>
-        <w:ind w:left="5760" w:hanging="360"/>
-      </w:pPr>
-    </w:lvl>
-    <w:lvl w:ilvl="8" w:tplc="0409001B" w:tentative="1">
-      <w:start w:val="1"/>
-      <w:numFmt w:val="lowerRoman"/>
-      <w:lvlText w:val="%9."/>
-      <w:lvlJc w:val="right"/>
-      <w:pPr>
-        <w:ind w:left="6480" w:hanging="180"/>
-      </w:pPr>
+      <w:isLgl/>
+      <w:lvlText w:val="%1.%2.%3"/>
+      <w:lvlJc w:val="left"/>
+      <w:pPr>
+        <w:ind w:left="1080" w:hanging="720"/>
+      </w:pPr>
+      <w:rPr>
+        <w:rFonts w:hint="default"/>
+      </w:rPr>
+    </w:lvl>
+    <w:lvl w:ilvl="3">
+      <w:start w:val="1"/>
+      <w:numFmt w:val="decimal"/>
+      <w:isLgl/>
+      <w:lvlText w:val="%1.%2.%3.%4"/>
+      <w:lvlJc w:val="left"/>
+      <w:pPr>
+        <w:ind w:left="1080" w:hanging="720"/>
+      </w:pPr>
+      <w:rPr>
+        <w:rFonts w:hint="default"/>
+      </w:rPr>
+    </w:lvl>
+    <w:lvl w:ilvl="4">
+      <w:start w:val="1"/>
+      <w:numFmt w:val="decimal"/>
+      <w:isLgl/>
+      <w:lvlText w:val="%1.%2.%3.%4.%5"/>
+      <w:lvlJc w:val="left"/>
+      <w:pPr>
+        <w:ind w:left="1440" w:hanging="1080"/>
+      </w:pPr>
+      <w:rPr>
+        <w:rFonts w:hint="default"/>
+      </w:rPr>
+    </w:lvl>
+    <w:lvl w:ilvl="5">
+      <w:start w:val="1"/>
+      <w:numFmt w:val="decimal"/>
+      <w:isLgl/>
+      <w:lvlText w:val="%1.%2.%3.%4.%5.%6"/>
+      <w:lvlJc w:val="left"/>
+      <w:pPr>
+        <w:ind w:left="1440" w:hanging="1080"/>
+      </w:pPr>
+      <w:rPr>
+        <w:rFonts w:hint="default"/>
+      </w:rPr>
+    </w:lvl>
+    <w:lvl w:ilvl="6">
+      <w:start w:val="1"/>
+      <w:numFmt w:val="decimal"/>
+      <w:isLgl/>
+      <w:lvlText w:val="%1.%2.%3.%4.%5.%6.%7"/>
+      <w:lvlJc w:val="left"/>
+      <w:pPr>
+        <w:ind w:left="1800" w:hanging="1440"/>
+      </w:pPr>
+      <w:rPr>
+        <w:rFonts w:hint="default"/>
+      </w:rPr>
+    </w:lvl>
+    <w:lvl w:ilvl="7">
+      <w:start w:val="1"/>
+      <w:numFmt w:val="decimal"/>
+      <w:isLgl/>
+      <w:lvlText w:val="%1.%2.%3.%4.%5.%6.%7.%8"/>
+      <w:lvlJc w:val="left"/>
+      <w:pPr>
+        <w:ind w:left="1800" w:hanging="1440"/>
+      </w:pPr>
+      <w:rPr>
+        <w:rFonts w:hint="default"/>
+      </w:rPr>
+    </w:lvl>
+    <w:lvl w:ilvl="8">
+      <w:start w:val="1"/>
+      <w:numFmt w:val="decimal"/>
+      <w:isLgl/>
+      <w:lvlText w:val="%1.%2.%3.%4.%5.%6.%7.%8.%9"/>
+      <w:lvlJc w:val="left"/>
+      <w:pPr>
+        <w:ind w:left="2160" w:hanging="1800"/>
+      </w:pPr>
+      <w:rPr>
+        <w:rFonts w:hint="default"/>
+      </w:rPr>
     </w:lvl>
   </w:abstractNum>
   <w:abstractNum w:abstractNumId="9" w15:restartNumberingAfterBreak="0">
@@ -16552,6 +16862,119 @@
     </w:lvl>
   </w:abstractNum>
   <w:abstractNum w:abstractNumId="11" w15:restartNumberingAfterBreak="0">
+    <w:nsid w:val="2CF902C0"/>
+    <w:multiLevelType w:val="hybridMultilevel"/>
+    <w:tmpl w:val="8870BEE4"/>
+    <w:lvl w:ilvl="0" w:tplc="706A1C9A">
+      <w:start w:val="3"/>
+      <w:numFmt w:val="bullet"/>
+      <w:lvlText w:val="-"/>
+      <w:lvlJc w:val="left"/>
+      <w:pPr>
+        <w:ind w:left="720" w:hanging="360"/>
+      </w:pPr>
+      <w:rPr>
+        <w:rFonts w:ascii="Calibri" w:eastAsiaTheme="minorHAnsi" w:hAnsi="Calibri" w:cs="Calibri" w:hint="default"/>
+      </w:rPr>
+    </w:lvl>
+    <w:lvl w:ilvl="1" w:tplc="04090003">
+      <w:start w:val="1"/>
+      <w:numFmt w:val="bullet"/>
+      <w:lvlText w:val="o"/>
+      <w:lvlJc w:val="left"/>
+      <w:pPr>
+        <w:ind w:left="1440" w:hanging="360"/>
+      </w:pPr>
+      <w:rPr>
+        <w:rFonts w:ascii="Courier New" w:hAnsi="Courier New" w:cs="Courier New" w:hint="default"/>
+      </w:rPr>
+    </w:lvl>
+    <w:lvl w:ilvl="2" w:tplc="04090005" w:tentative="1">
+      <w:start w:val="1"/>
+      <w:numFmt w:val="bullet"/>
+      <w:lvlText w:val=""/>
+      <w:lvlJc w:val="left"/>
+      <w:pPr>
+        <w:ind w:left="2160" w:hanging="360"/>
+      </w:pPr>
+      <w:rPr>
+        <w:rFonts w:ascii="Wingdings" w:hAnsi="Wingdings" w:hint="default"/>
+      </w:rPr>
+    </w:lvl>
+    <w:lvl w:ilvl="3" w:tplc="04090001" w:tentative="1">
+      <w:start w:val="1"/>
+      <w:numFmt w:val="bullet"/>
+      <w:lvlText w:val=""/>
+      <w:lvlJc w:val="left"/>
+      <w:pPr>
+        <w:ind w:left="2880" w:hanging="360"/>
+      </w:pPr>
+      <w:rPr>
+        <w:rFonts w:ascii="Symbol" w:hAnsi="Symbol" w:hint="default"/>
+      </w:rPr>
+    </w:lvl>
+    <w:lvl w:ilvl="4" w:tplc="04090003" w:tentative="1">
+      <w:start w:val="1"/>
+      <w:numFmt w:val="bullet"/>
+      <w:lvlText w:val="o"/>
+      <w:lvlJc w:val="left"/>
+      <w:pPr>
+        <w:ind w:left="3600" w:hanging="360"/>
+      </w:pPr>
+      <w:rPr>
+        <w:rFonts w:ascii="Courier New" w:hAnsi="Courier New" w:cs="Courier New" w:hint="default"/>
+      </w:rPr>
+    </w:lvl>
+    <w:lvl w:ilvl="5" w:tplc="04090005" w:tentative="1">
+      <w:start w:val="1"/>
+      <w:numFmt w:val="bullet"/>
+      <w:lvlText w:val=""/>
+      <w:lvlJc w:val="left"/>
+      <w:pPr>
+        <w:ind w:left="4320" w:hanging="360"/>
+      </w:pPr>
+      <w:rPr>
+        <w:rFonts w:ascii="Wingdings" w:hAnsi="Wingdings" w:hint="default"/>
+      </w:rPr>
+    </w:lvl>
+    <w:lvl w:ilvl="6" w:tplc="04090001" w:tentative="1">
+      <w:start w:val="1"/>
+      <w:numFmt w:val="bullet"/>
+      <w:lvlText w:val=""/>
+      <w:lvlJc w:val="left"/>
+      <w:pPr>
+        <w:ind w:left="5040" w:hanging="360"/>
+      </w:pPr>
+      <w:rPr>
+        <w:rFonts w:ascii="Symbol" w:hAnsi="Symbol" w:hint="default"/>
+      </w:rPr>
+    </w:lvl>
+    <w:lvl w:ilvl="7" w:tplc="04090003" w:tentative="1">
+      <w:start w:val="1"/>
+      <w:numFmt w:val="bullet"/>
+      <w:lvlText w:val="o"/>
+      <w:lvlJc w:val="left"/>
+      <w:pPr>
+        <w:ind w:left="5760" w:hanging="360"/>
+      </w:pPr>
+      <w:rPr>
+        <w:rFonts w:ascii="Courier New" w:hAnsi="Courier New" w:cs="Courier New" w:hint="default"/>
+      </w:rPr>
+    </w:lvl>
+    <w:lvl w:ilvl="8" w:tplc="04090005" w:tentative="1">
+      <w:start w:val="1"/>
+      <w:numFmt w:val="bullet"/>
+      <w:lvlText w:val=""/>
+      <w:lvlJc w:val="left"/>
+      <w:pPr>
+        <w:ind w:left="6480" w:hanging="360"/>
+      </w:pPr>
+      <w:rPr>
+        <w:rFonts w:ascii="Wingdings" w:hAnsi="Wingdings" w:hint="default"/>
+      </w:rPr>
+    </w:lvl>
+  </w:abstractNum>
+  <w:abstractNum w:abstractNumId="12" w15:restartNumberingAfterBreak="0">
     <w:nsid w:val="2E7630EE"/>
     <w:multiLevelType w:val="hybridMultilevel"/>
     <w:tmpl w:val="7D163D8A"/>
@@ -16640,7 +17063,7 @@
       </w:pPr>
     </w:lvl>
   </w:abstractNum>
-  <w:abstractNum w:abstractNumId="12" w15:restartNumberingAfterBreak="0">
+  <w:abstractNum w:abstractNumId="13" w15:restartNumberingAfterBreak="0">
     <w:nsid w:val="3021101B"/>
     <w:multiLevelType w:val="hybridMultilevel"/>
     <w:tmpl w:val="26782E3E"/>
@@ -16729,7 +17152,7 @@
       </w:pPr>
     </w:lvl>
   </w:abstractNum>
-  <w:abstractNum w:abstractNumId="13" w15:restartNumberingAfterBreak="0">
+  <w:abstractNum w:abstractNumId="14" w15:restartNumberingAfterBreak="0">
     <w:nsid w:val="33627F5B"/>
     <w:multiLevelType w:val="hybridMultilevel"/>
     <w:tmpl w:val="7218867E"/>
@@ -16818,11 +17241,11 @@
       </w:pPr>
     </w:lvl>
   </w:abstractNum>
-  <w:abstractNum w:abstractNumId="14" w15:restartNumberingAfterBreak="0">
+  <w:abstractNum w:abstractNumId="15" w15:restartNumberingAfterBreak="0">
     <w:nsid w:val="34B70F03"/>
-    <w:multiLevelType w:val="hybridMultilevel"/>
-    <w:tmpl w:val="807CA844"/>
-    <w:lvl w:ilvl="0" w:tplc="0409000F">
+    <w:multiLevelType w:val="multilevel"/>
+    <w:tmpl w:val="166C78A6"/>
+    <w:lvl w:ilvl="0">
       <w:start w:val="1"/>
       <w:numFmt w:val="decimal"/>
       <w:lvlText w:val="%1."/>
@@ -16834,80 +17257,112 @@
         <w:rFonts w:hint="default"/>
       </w:rPr>
     </w:lvl>
-    <w:lvl w:ilvl="1" w:tplc="04090019" w:tentative="1">
-      <w:start w:val="1"/>
-      <w:numFmt w:val="lowerLetter"/>
-      <w:lvlText w:val="%2."/>
-      <w:lvlJc w:val="left"/>
-      <w:pPr>
-        <w:ind w:left="1440" w:hanging="360"/>
-      </w:pPr>
-    </w:lvl>
-    <w:lvl w:ilvl="2" w:tplc="0409001B" w:tentative="1">
-      <w:start w:val="1"/>
-      <w:numFmt w:val="lowerRoman"/>
-      <w:lvlText w:val="%3."/>
-      <w:lvlJc w:val="right"/>
-      <w:pPr>
-        <w:ind w:left="2160" w:hanging="180"/>
-      </w:pPr>
-    </w:lvl>
-    <w:lvl w:ilvl="3" w:tplc="0409000F" w:tentative="1">
+    <w:lvl w:ilvl="1">
       <w:start w:val="1"/>
       <w:numFmt w:val="decimal"/>
-      <w:lvlText w:val="%4."/>
-      <w:lvlJc w:val="left"/>
-      <w:pPr>
-        <w:ind w:left="2880" w:hanging="360"/>
-      </w:pPr>
-    </w:lvl>
-    <w:lvl w:ilvl="4" w:tplc="04090019" w:tentative="1">
-      <w:start w:val="1"/>
-      <w:numFmt w:val="lowerLetter"/>
-      <w:lvlText w:val="%5."/>
-      <w:lvlJc w:val="left"/>
-      <w:pPr>
-        <w:ind w:left="3600" w:hanging="360"/>
-      </w:pPr>
-    </w:lvl>
-    <w:lvl w:ilvl="5" w:tplc="0409001B" w:tentative="1">
-      <w:start w:val="1"/>
-      <w:numFmt w:val="lowerRoman"/>
-      <w:lvlText w:val="%6."/>
-      <w:lvlJc w:val="right"/>
-      <w:pPr>
-        <w:ind w:left="4320" w:hanging="180"/>
-      </w:pPr>
-    </w:lvl>
-    <w:lvl w:ilvl="6" w:tplc="0409000F" w:tentative="1">
-      <w:start w:val="1"/>
+      <w:isLgl/>
+      <w:lvlText w:val="%1.%2"/>
+      <w:lvlJc w:val="left"/>
+      <w:pPr>
+        <w:ind w:left="1035" w:hanging="675"/>
+      </w:pPr>
+      <w:rPr>
+        <w:rFonts w:hint="default"/>
+      </w:rPr>
+    </w:lvl>
+    <w:lvl w:ilvl="2">
+      <w:start w:val="23"/>
       <w:numFmt w:val="decimal"/>
-      <w:lvlText w:val="%7."/>
-      <w:lvlJc w:val="left"/>
-      <w:pPr>
-        <w:ind w:left="5040" w:hanging="360"/>
-      </w:pPr>
-    </w:lvl>
-    <w:lvl w:ilvl="7" w:tplc="04090019" w:tentative="1">
-      <w:start w:val="1"/>
-      <w:numFmt w:val="lowerLetter"/>
-      <w:lvlText w:val="%8."/>
-      <w:lvlJc w:val="left"/>
-      <w:pPr>
-        <w:ind w:left="5760" w:hanging="360"/>
-      </w:pPr>
-    </w:lvl>
-    <w:lvl w:ilvl="8" w:tplc="0409001B" w:tentative="1">
-      <w:start w:val="1"/>
-      <w:numFmt w:val="lowerRoman"/>
-      <w:lvlText w:val="%9."/>
-      <w:lvlJc w:val="right"/>
-      <w:pPr>
-        <w:ind w:left="6480" w:hanging="180"/>
-      </w:pPr>
+      <w:isLgl/>
+      <w:lvlText w:val="%1.%2.%3"/>
+      <w:lvlJc w:val="left"/>
+      <w:pPr>
+        <w:ind w:left="1080" w:hanging="720"/>
+      </w:pPr>
+      <w:rPr>
+        <w:rFonts w:hint="default"/>
+      </w:rPr>
+    </w:lvl>
+    <w:lvl w:ilvl="3">
+      <w:start w:val="1"/>
+      <w:numFmt w:val="decimal"/>
+      <w:isLgl/>
+      <w:lvlText w:val="%1.%2.%3.%4"/>
+      <w:lvlJc w:val="left"/>
+      <w:pPr>
+        <w:ind w:left="1080" w:hanging="720"/>
+      </w:pPr>
+      <w:rPr>
+        <w:rFonts w:hint="default"/>
+      </w:rPr>
+    </w:lvl>
+    <w:lvl w:ilvl="4">
+      <w:start w:val="1"/>
+      <w:numFmt w:val="decimal"/>
+      <w:isLgl/>
+      <w:lvlText w:val="%1.%2.%3.%4.%5"/>
+      <w:lvlJc w:val="left"/>
+      <w:pPr>
+        <w:ind w:left="1440" w:hanging="1080"/>
+      </w:pPr>
+      <w:rPr>
+        <w:rFonts w:hint="default"/>
+      </w:rPr>
+    </w:lvl>
+    <w:lvl w:ilvl="5">
+      <w:start w:val="1"/>
+      <w:numFmt w:val="decimal"/>
+      <w:isLgl/>
+      <w:lvlText w:val="%1.%2.%3.%4.%5.%6"/>
+      <w:lvlJc w:val="left"/>
+      <w:pPr>
+        <w:ind w:left="1440" w:hanging="1080"/>
+      </w:pPr>
+      <w:rPr>
+        <w:rFonts w:hint="default"/>
+      </w:rPr>
+    </w:lvl>
+    <w:lvl w:ilvl="6">
+      <w:start w:val="1"/>
+      <w:numFmt w:val="decimal"/>
+      <w:isLgl/>
+      <w:lvlText w:val="%1.%2.%3.%4.%5.%6.%7"/>
+      <w:lvlJc w:val="left"/>
+      <w:pPr>
+        <w:ind w:left="1800" w:hanging="1440"/>
+      </w:pPr>
+      <w:rPr>
+        <w:rFonts w:hint="default"/>
+      </w:rPr>
+    </w:lvl>
+    <w:lvl w:ilvl="7">
+      <w:start w:val="1"/>
+      <w:numFmt w:val="decimal"/>
+      <w:isLgl/>
+      <w:lvlText w:val="%1.%2.%3.%4.%5.%6.%7.%8"/>
+      <w:lvlJc w:val="left"/>
+      <w:pPr>
+        <w:ind w:left="1800" w:hanging="1440"/>
+      </w:pPr>
+      <w:rPr>
+        <w:rFonts w:hint="default"/>
+      </w:rPr>
+    </w:lvl>
+    <w:lvl w:ilvl="8">
+      <w:start w:val="1"/>
+      <w:numFmt w:val="decimal"/>
+      <w:isLgl/>
+      <w:lvlText w:val="%1.%2.%3.%4.%5.%6.%7.%8.%9"/>
+      <w:lvlJc w:val="left"/>
+      <w:pPr>
+        <w:ind w:left="2160" w:hanging="1800"/>
+      </w:pPr>
+      <w:rPr>
+        <w:rFonts w:hint="default"/>
+      </w:rPr>
     </w:lvl>
   </w:abstractNum>
-  <w:abstractNum w:abstractNumId="15" w15:restartNumberingAfterBreak="0">
+  <w:abstractNum w:abstractNumId="16" w15:restartNumberingAfterBreak="0">
     <w:nsid w:val="39077502"/>
     <w:multiLevelType w:val="hybridMultilevel"/>
     <w:tmpl w:val="E1B8D2FC"/>
@@ -16996,7 +17451,7 @@
       </w:pPr>
     </w:lvl>
   </w:abstractNum>
-  <w:abstractNum w:abstractNumId="16" w15:restartNumberingAfterBreak="0">
+  <w:abstractNum w:abstractNumId="17" w15:restartNumberingAfterBreak="0">
     <w:nsid w:val="434860AA"/>
     <w:multiLevelType w:val="hybridMultilevel"/>
     <w:tmpl w:val="7D163D8A"/>
@@ -17085,7 +17540,7 @@
       </w:pPr>
     </w:lvl>
   </w:abstractNum>
-  <w:abstractNum w:abstractNumId="17" w15:restartNumberingAfterBreak="0">
+  <w:abstractNum w:abstractNumId="18" w15:restartNumberingAfterBreak="0">
     <w:nsid w:val="44C50653"/>
     <w:multiLevelType w:val="hybridMultilevel"/>
     <w:tmpl w:val="3528B804"/>
@@ -17174,7 +17629,7 @@
       </w:pPr>
     </w:lvl>
   </w:abstractNum>
-  <w:abstractNum w:abstractNumId="18" w15:restartNumberingAfterBreak="0">
+  <w:abstractNum w:abstractNumId="19" w15:restartNumberingAfterBreak="0">
     <w:nsid w:val="44D42F1D"/>
     <w:multiLevelType w:val="hybridMultilevel"/>
     <w:tmpl w:val="2B62CB86"/>
@@ -17263,7 +17718,7 @@
       </w:pPr>
     </w:lvl>
   </w:abstractNum>
-  <w:abstractNum w:abstractNumId="19" w15:restartNumberingAfterBreak="0">
+  <w:abstractNum w:abstractNumId="20" w15:restartNumberingAfterBreak="0">
     <w:nsid w:val="509779EF"/>
     <w:multiLevelType w:val="hybridMultilevel"/>
     <w:tmpl w:val="0212B0A8"/>
@@ -17352,7 +17807,7 @@
       </w:pPr>
     </w:lvl>
   </w:abstractNum>
-  <w:abstractNum w:abstractNumId="20" w15:restartNumberingAfterBreak="0">
+  <w:abstractNum w:abstractNumId="21" w15:restartNumberingAfterBreak="0">
     <w:nsid w:val="50CC639E"/>
     <w:multiLevelType w:val="hybridMultilevel"/>
     <w:tmpl w:val="1ACA35B6"/>
@@ -17441,7 +17896,7 @@
       </w:pPr>
     </w:lvl>
   </w:abstractNum>
-  <w:abstractNum w:abstractNumId="21" w15:restartNumberingAfterBreak="0">
+  <w:abstractNum w:abstractNumId="22" w15:restartNumberingAfterBreak="0">
     <w:nsid w:val="51502C41"/>
     <w:multiLevelType w:val="hybridMultilevel"/>
     <w:tmpl w:val="7D163D8A"/>
@@ -17530,7 +17985,7 @@
       </w:pPr>
     </w:lvl>
   </w:abstractNum>
-  <w:abstractNum w:abstractNumId="22" w15:restartNumberingAfterBreak="0">
+  <w:abstractNum w:abstractNumId="23" w15:restartNumberingAfterBreak="0">
     <w:nsid w:val="51AA4002"/>
     <w:multiLevelType w:val="hybridMultilevel"/>
     <w:tmpl w:val="404290AE"/>
@@ -17619,7 +18074,7 @@
       </w:pPr>
     </w:lvl>
   </w:abstractNum>
-  <w:abstractNum w:abstractNumId="23" w15:restartNumberingAfterBreak="0">
+  <w:abstractNum w:abstractNumId="24" w15:restartNumberingAfterBreak="0">
     <w:nsid w:val="552B0DEC"/>
     <w:multiLevelType w:val="hybridMultilevel"/>
     <w:tmpl w:val="A73C46B4"/>
@@ -17708,7 +18163,7 @@
       </w:pPr>
     </w:lvl>
   </w:abstractNum>
-  <w:abstractNum w:abstractNumId="24" w15:restartNumberingAfterBreak="0">
+  <w:abstractNum w:abstractNumId="25" w15:restartNumberingAfterBreak="0">
     <w:nsid w:val="57146C17"/>
     <w:multiLevelType w:val="hybridMultilevel"/>
     <w:tmpl w:val="7D163D8A"/>
@@ -17797,7 +18252,7 @@
       </w:pPr>
     </w:lvl>
   </w:abstractNum>
-  <w:abstractNum w:abstractNumId="25" w15:restartNumberingAfterBreak="0">
+  <w:abstractNum w:abstractNumId="26" w15:restartNumberingAfterBreak="0">
     <w:nsid w:val="5BCB37CD"/>
     <w:multiLevelType w:val="hybridMultilevel"/>
     <w:tmpl w:val="7D163D8A"/>
@@ -17886,7 +18341,7 @@
       </w:pPr>
     </w:lvl>
   </w:abstractNum>
-  <w:abstractNum w:abstractNumId="26" w15:restartNumberingAfterBreak="0">
+  <w:abstractNum w:abstractNumId="27" w15:restartNumberingAfterBreak="0">
     <w:nsid w:val="5F6F00BB"/>
     <w:multiLevelType w:val="hybridMultilevel"/>
     <w:tmpl w:val="478C4898"/>
@@ -17975,7 +18430,7 @@
       </w:pPr>
     </w:lvl>
   </w:abstractNum>
-  <w:abstractNum w:abstractNumId="27" w15:restartNumberingAfterBreak="0">
+  <w:abstractNum w:abstractNumId="28" w15:restartNumberingAfterBreak="0">
     <w:nsid w:val="65007887"/>
     <w:multiLevelType w:val="hybridMultilevel"/>
     <w:tmpl w:val="0348349A"/>
@@ -18064,7 +18519,7 @@
       </w:pPr>
     </w:lvl>
   </w:abstractNum>
-  <w:abstractNum w:abstractNumId="28" w15:restartNumberingAfterBreak="0">
+  <w:abstractNum w:abstractNumId="29" w15:restartNumberingAfterBreak="0">
     <w:nsid w:val="6D227E01"/>
     <w:multiLevelType w:val="hybridMultilevel"/>
     <w:tmpl w:val="D15C745C"/>
@@ -18153,7 +18608,7 @@
       </w:pPr>
     </w:lvl>
   </w:abstractNum>
-  <w:abstractNum w:abstractNumId="29" w15:restartNumberingAfterBreak="0">
+  <w:abstractNum w:abstractNumId="30" w15:restartNumberingAfterBreak="0">
     <w:nsid w:val="71B7465C"/>
     <w:multiLevelType w:val="hybridMultilevel"/>
     <w:tmpl w:val="7D163D8A"/>
@@ -18242,7 +18697,7 @@
       </w:pPr>
     </w:lvl>
   </w:abstractNum>
-  <w:abstractNum w:abstractNumId="30" w15:restartNumberingAfterBreak="0">
+  <w:abstractNum w:abstractNumId="31" w15:restartNumberingAfterBreak="0">
     <w:nsid w:val="74426810"/>
     <w:multiLevelType w:val="hybridMultilevel"/>
     <w:tmpl w:val="1BFC0B6A"/>
@@ -18331,7 +18786,7 @@
       </w:pPr>
     </w:lvl>
   </w:abstractNum>
-  <w:abstractNum w:abstractNumId="31" w15:restartNumberingAfterBreak="0">
+  <w:abstractNum w:abstractNumId="32" w15:restartNumberingAfterBreak="0">
     <w:nsid w:val="76EB60B9"/>
     <w:multiLevelType w:val="hybridMultilevel"/>
     <w:tmpl w:val="FE0006D8"/>
@@ -18420,7 +18875,7 @@
       </w:pPr>
     </w:lvl>
   </w:abstractNum>
-  <w:abstractNum w:abstractNumId="32" w15:restartNumberingAfterBreak="0">
+  <w:abstractNum w:abstractNumId="33" w15:restartNumberingAfterBreak="0">
     <w:nsid w:val="77DA4B24"/>
     <w:multiLevelType w:val="hybridMultilevel"/>
     <w:tmpl w:val="E94EF128"/>
@@ -18509,7 +18964,7 @@
       </w:pPr>
     </w:lvl>
   </w:abstractNum>
-  <w:abstractNum w:abstractNumId="33" w15:restartNumberingAfterBreak="0">
+  <w:abstractNum w:abstractNumId="34" w15:restartNumberingAfterBreak="0">
     <w:nsid w:val="78F51313"/>
     <w:multiLevelType w:val="hybridMultilevel"/>
     <w:tmpl w:val="B4FCB4A6"/>
@@ -18598,7 +19053,7 @@
       </w:pPr>
     </w:lvl>
   </w:abstractNum>
-  <w:abstractNum w:abstractNumId="34" w15:restartNumberingAfterBreak="0">
+  <w:abstractNum w:abstractNumId="35" w15:restartNumberingAfterBreak="0">
     <w:nsid w:val="795F078C"/>
     <w:multiLevelType w:val="hybridMultilevel"/>
     <w:tmpl w:val="933E248C"/>
@@ -18687,7 +19142,7 @@
       </w:pPr>
     </w:lvl>
   </w:abstractNum>
-  <w:abstractNum w:abstractNumId="35" w15:restartNumberingAfterBreak="0">
+  <w:abstractNum w:abstractNumId="36" w15:restartNumberingAfterBreak="0">
     <w:nsid w:val="797D023A"/>
     <w:multiLevelType w:val="hybridMultilevel"/>
     <w:tmpl w:val="7D163D8A"/>
@@ -18776,7 +19231,7 @@
       </w:pPr>
     </w:lvl>
   </w:abstractNum>
-  <w:abstractNum w:abstractNumId="36" w15:restartNumberingAfterBreak="0">
+  <w:abstractNum w:abstractNumId="37" w15:restartNumberingAfterBreak="0">
     <w:nsid w:val="7D254C4C"/>
     <w:multiLevelType w:val="hybridMultilevel"/>
     <w:tmpl w:val="41D6328A"/>
@@ -18865,7 +19320,7 @@
       </w:pPr>
     </w:lvl>
   </w:abstractNum>
-  <w:abstractNum w:abstractNumId="37" w15:restartNumberingAfterBreak="0">
+  <w:abstractNum w:abstractNumId="38" w15:restartNumberingAfterBreak="0">
     <w:nsid w:val="7F5D5A84"/>
     <w:multiLevelType w:val="hybridMultilevel"/>
     <w:tmpl w:val="814A538A"/>
@@ -18955,43 +19410,43 @@
     </w:lvl>
   </w:abstractNum>
   <w:num w:numId="1">
-    <w:abstractNumId w:val="35"/>
+    <w:abstractNumId w:val="36"/>
   </w:num>
   <w:num w:numId="2">
     <w:abstractNumId w:val="10"/>
   </w:num>
   <w:num w:numId="3">
-    <w:abstractNumId w:val="25"/>
+    <w:abstractNumId w:val="26"/>
   </w:num>
   <w:num w:numId="4">
-    <w:abstractNumId w:val="31"/>
+    <w:abstractNumId w:val="32"/>
   </w:num>
   <w:num w:numId="5">
     <w:abstractNumId w:val="2"/>
   </w:num>
   <w:num w:numId="6">
-    <w:abstractNumId w:val="16"/>
+    <w:abstractNumId w:val="17"/>
   </w:num>
   <w:num w:numId="7">
-    <w:abstractNumId w:val="11"/>
+    <w:abstractNumId w:val="12"/>
   </w:num>
   <w:num w:numId="8">
-    <w:abstractNumId w:val="24"/>
+    <w:abstractNumId w:val="25"/>
   </w:num>
   <w:num w:numId="9">
+    <w:abstractNumId w:val="22"/>
+  </w:num>
+  <w:num w:numId="10">
+    <w:abstractNumId w:val="30"/>
+  </w:num>
+  <w:num w:numId="11">
     <w:abstractNumId w:val="21"/>
   </w:num>
-  <w:num w:numId="10">
-    <w:abstractNumId w:val="29"/>
-  </w:num>
-  <w:num w:numId="11">
-    <w:abstractNumId w:val="20"/>
-  </w:num>
   <w:num w:numId="12">
-    <w:abstractNumId w:val="34"/>
+    <w:abstractNumId w:val="35"/>
   </w:num>
   <w:num w:numId="13">
-    <w:abstractNumId w:val="27"/>
+    <w:abstractNumId w:val="28"/>
   </w:num>
   <w:num w:numId="14">
     <w:abstractNumId w:val="6"/>
@@ -19000,46 +19455,46 @@
     <w:abstractNumId w:val="3"/>
   </w:num>
   <w:num w:numId="16">
-    <w:abstractNumId w:val="13"/>
+    <w:abstractNumId w:val="14"/>
   </w:num>
   <w:num w:numId="17">
+    <w:abstractNumId w:val="38"/>
+  </w:num>
+  <w:num w:numId="18">
     <w:abstractNumId w:val="37"/>
   </w:num>
-  <w:num w:numId="18">
-    <w:abstractNumId w:val="36"/>
-  </w:num>
   <w:num w:numId="19">
-    <w:abstractNumId w:val="30"/>
+    <w:abstractNumId w:val="31"/>
   </w:num>
   <w:num w:numId="20">
     <w:abstractNumId w:val="5"/>
   </w:num>
   <w:num w:numId="21">
-    <w:abstractNumId w:val="17"/>
+    <w:abstractNumId w:val="18"/>
   </w:num>
   <w:num w:numId="22">
     <w:abstractNumId w:val="8"/>
   </w:num>
   <w:num w:numId="23">
-    <w:abstractNumId w:val="22"/>
+    <w:abstractNumId w:val="23"/>
   </w:num>
   <w:num w:numId="24">
-    <w:abstractNumId w:val="15"/>
+    <w:abstractNumId w:val="16"/>
   </w:num>
   <w:num w:numId="25">
     <w:abstractNumId w:val="7"/>
   </w:num>
   <w:num w:numId="26">
-    <w:abstractNumId w:val="23"/>
+    <w:abstractNumId w:val="24"/>
   </w:num>
   <w:num w:numId="27">
-    <w:abstractNumId w:val="12"/>
+    <w:abstractNumId w:val="13"/>
   </w:num>
   <w:num w:numId="28">
-    <w:abstractNumId w:val="28"/>
+    <w:abstractNumId w:val="29"/>
   </w:num>
   <w:num w:numId="29">
-    <w:abstractNumId w:val="33"/>
+    <w:abstractNumId w:val="34"/>
   </w:num>
   <w:num w:numId="30">
     <w:abstractNumId w:val="0"/>
@@ -19048,25 +19503,28 @@
     <w:abstractNumId w:val="9"/>
   </w:num>
   <w:num w:numId="32">
-    <w:abstractNumId w:val="14"/>
+    <w:abstractNumId w:val="15"/>
   </w:num>
   <w:num w:numId="33">
-    <w:abstractNumId w:val="18"/>
+    <w:abstractNumId w:val="19"/>
   </w:num>
   <w:num w:numId="34">
     <w:abstractNumId w:val="1"/>
   </w:num>
   <w:num w:numId="35">
-    <w:abstractNumId w:val="32"/>
+    <w:abstractNumId w:val="33"/>
   </w:num>
   <w:num w:numId="36">
     <w:abstractNumId w:val="4"/>
   </w:num>
   <w:num w:numId="37">
-    <w:abstractNumId w:val="19"/>
+    <w:abstractNumId w:val="20"/>
   </w:num>
   <w:num w:numId="38">
-    <w:abstractNumId w:val="26"/>
+    <w:abstractNumId w:val="27"/>
+  </w:num>
+  <w:num w:numId="39">
+    <w:abstractNumId w:val="11"/>
   </w:num>
   <w:numIdMacAtCleanup w:val="38"/>
 </w:numbering>
@@ -20027,7 +20485,7 @@
 </file>
 
 <file path=customXml/itemProps1.xml><?xml version="1.0" encoding="utf-8"?>
-<ds:datastoreItem xmlns:ds="http://schemas.openxmlformats.org/officeDocument/2006/customXml" ds:itemID="{C2474EBB-725A-47DF-8C5C-9C88C8E04C94}">
+<ds:datastoreItem xmlns:ds="http://schemas.openxmlformats.org/officeDocument/2006/customXml" ds:itemID="{CCCCCE4B-E6C7-4370-A5E3-B6271B66696B}">
   <ds:schemaRefs>
     <ds:schemaRef ds:uri="http://schemas.openxmlformats.org/officeDocument/2006/bibliography"/>
   </ds:schemaRefs>

</xml_diff>

<commit_message>
Final Update (Test Specification)
</commit_message>
<xml_diff>
--- a/Test Design SWE.docx
+++ b/Test Design SWE.docx
@@ -95,8 +95,6 @@
           <w:szCs w:val="80"/>
         </w:rPr>
       </w:pPr>
-      <w:bookmarkStart w:id="0" w:name="_GoBack"/>
-      <w:bookmarkEnd w:id="0"/>
     </w:p>
     <w:p>
       <w:pPr>
@@ -625,7 +623,6 @@
         <w:pStyle w:val="TOC3"/>
         <w:rPr>
           <w:rFonts w:asciiTheme="minorHAnsi" w:eastAsiaTheme="minorEastAsia" w:hAnsiTheme="minorHAnsi" w:cstheme="minorBidi"/>
-          <w:i w:val="0"/>
           <w:sz w:val="22"/>
           <w:szCs w:val="22"/>
           <w:lang w:bidi="he-IL"/>
@@ -699,81 +696,6 @@
     </w:p>
     <w:p>
       <w:pPr>
-        <w:pStyle w:val="TOC4"/>
-        <w:rPr>
-          <w:rFonts w:asciiTheme="minorHAnsi" w:eastAsiaTheme="minorEastAsia" w:hAnsiTheme="minorHAnsi" w:cstheme="minorBidi"/>
-          <w:sz w:val="22"/>
-          <w:szCs w:val="22"/>
-          <w:lang w:bidi="he-IL"/>
-        </w:rPr>
-      </w:pPr>
-      <w:hyperlink w:anchor="_Toc326083791" w:history="1">
-        <w:r>
-          <w:rPr>
-            <w:rStyle w:val="Hyperlink"/>
-          </w:rPr>
-          <w:t>3.1.1.1</w:t>
-        </w:r>
-        <w:r>
-          <w:rPr>
-            <w:rFonts w:asciiTheme="minorHAnsi" w:eastAsiaTheme="minorEastAsia" w:hAnsiTheme="minorHAnsi" w:cstheme="minorBidi"/>
-            <w:sz w:val="22"/>
-            <w:szCs w:val="22"/>
-            <w:lang w:bidi="he-IL"/>
-          </w:rPr>
-          <w:tab/>
-        </w:r>
-        <w:r>
-          <w:rPr>
-            <w:rStyle w:val="Hyperlink"/>
-          </w:rPr>
-          <w:t>Basis Path Testing – Tree Repository Module</w:t>
-        </w:r>
-        <w:r>
-          <w:rPr>
-            <w:webHidden/>
-          </w:rPr>
-          <w:tab/>
-        </w:r>
-        <w:r>
-          <w:rPr>
-            <w:webHidden/>
-          </w:rPr>
-          <w:fldChar w:fldCharType="begin"/>
-        </w:r>
-        <w:r>
-          <w:rPr>
-            <w:webHidden/>
-          </w:rPr>
-          <w:instrText xml:space="preserve"> PAGEREF _Toc326083791 \h </w:instrText>
-        </w:r>
-        <w:r>
-          <w:rPr>
-            <w:webHidden/>
-          </w:rPr>
-        </w:r>
-        <w:r>
-          <w:rPr>
-            <w:webHidden/>
-          </w:rPr>
-          <w:fldChar w:fldCharType="separate"/>
-        </w:r>
-        <w:r>
-          <w:rPr>
-            <w:webHidden/>
-          </w:rPr>
-          <w:t>2</w:t>
-        </w:r>
-        <w:r>
-          <w:rPr>
-            <w:webHidden/>
-          </w:rPr>
-          <w:fldChar w:fldCharType="end"/>
-        </w:r>
-      </w:hyperlink>
-    </w:p>
-    <w:p>
-      <w:pPr>
         <w:pStyle w:val="TOC3"/>
         <w:rPr>
           <w:rFonts w:asciiTheme="minorHAnsi" w:eastAsiaTheme="minorEastAsia" w:hAnsiTheme="minorHAnsi" w:cstheme="minorBidi"/>
@@ -879,9 +801,25 @@
         </w:r>
         <w:r>
           <w:rPr>
+            <w:rFonts w:asciiTheme="minorHAnsi" w:eastAsiaTheme="minorEastAsia" w:hAnsiTheme="minorHAnsi" w:cstheme="minorBidi"/>
+            <w:i w:val="0"/>
+            <w:sz w:val="22"/>
+            <w:szCs w:val="22"/>
+            <w:lang w:bidi="he-IL"/>
+          </w:rPr>
+          <w:t xml:space="preserve">      </w:t>
+        </w:r>
+        <w:r>
+          <w:rPr>
             <w:rStyle w:val="Hyperlink"/>
           </w:rPr>
-          <w:t>[TC001] Install mobile application</w:t>
+          <w:t xml:space="preserve">[C001] </w:t>
+        </w:r>
+        <w:r>
+          <w:rPr>
+            <w:rStyle w:val="Hyperlink"/>
+          </w:rPr>
+          <w:t>Homepage</w:t>
         </w:r>
         <w:r>
           <w:rPr>
@@ -956,9 +894,35 @@
         </w:r>
         <w:r>
           <w:rPr>
+            <w:rFonts w:asciiTheme="minorHAnsi" w:eastAsiaTheme="minorEastAsia" w:hAnsiTheme="minorHAnsi" w:cstheme="minorBidi"/>
+            <w:i w:val="0"/>
+            <w:sz w:val="22"/>
+            <w:szCs w:val="22"/>
+            <w:lang w:bidi="he-IL"/>
+          </w:rPr>
+          <w:t xml:space="preserve">  </w:t>
+        </w:r>
+        <w:r>
+          <w:rPr>
+            <w:rFonts w:asciiTheme="minorHAnsi" w:eastAsiaTheme="minorEastAsia" w:hAnsiTheme="minorHAnsi" w:cstheme="minorBidi"/>
+            <w:i w:val="0"/>
+            <w:sz w:val="22"/>
+            <w:szCs w:val="22"/>
+            <w:lang w:bidi="he-IL"/>
+          </w:rPr>
+          <w:t xml:space="preserve">    </w:t>
+        </w:r>
+        <w:r>
+          <w:rPr>
             <w:rStyle w:val="Hyperlink"/>
           </w:rPr>
-          <w:t>[TC002] MA User login</w:t>
+          <w:t xml:space="preserve">[C002] </w:t>
+        </w:r>
+        <w:r>
+          <w:rPr>
+            <w:rStyle w:val="Hyperlink"/>
+          </w:rPr>
+          <w:t>Sign in Button</w:t>
         </w:r>
         <w:r>
           <w:rPr>
@@ -970,36 +934,7 @@
           <w:rPr>
             <w:webHidden/>
           </w:rPr>
-          <w:fldChar w:fldCharType="begin"/>
-        </w:r>
-        <w:r>
-          <w:rPr>
-            <w:webHidden/>
-          </w:rPr>
-          <w:instrText xml:space="preserve"> PAGEREF _Toc326083794 \h </w:instrText>
-        </w:r>
-        <w:r>
-          <w:rPr>
-            <w:webHidden/>
-          </w:rPr>
-        </w:r>
-        <w:r>
-          <w:rPr>
-            <w:webHidden/>
-          </w:rPr>
-          <w:fldChar w:fldCharType="separate"/>
-        </w:r>
-        <w:r>
-          <w:rPr>
-            <w:webHidden/>
-          </w:rPr>
-          <w:t>4</w:t>
-        </w:r>
-        <w:r>
-          <w:rPr>
-            <w:webHidden/>
-          </w:rPr>
-          <w:fldChar w:fldCharType="end"/>
+          <w:t>3</w:t>
         </w:r>
       </w:hyperlink>
     </w:p>
@@ -1033,9 +968,32 @@
         </w:r>
         <w:r>
           <w:rPr>
+            <w:rFonts w:asciiTheme="minorHAnsi" w:eastAsiaTheme="minorEastAsia" w:hAnsiTheme="minorHAnsi" w:cstheme="minorBidi"/>
+            <w:i w:val="0"/>
+            <w:sz w:val="22"/>
+            <w:szCs w:val="22"/>
+            <w:lang w:bidi="he-IL"/>
+          </w:rPr>
+          <w:t xml:space="preserve"> </w:t>
+        </w:r>
+        <w:r>
+          <w:rPr>
+            <w:rFonts w:asciiTheme="minorHAnsi" w:eastAsiaTheme="minorEastAsia" w:hAnsiTheme="minorHAnsi" w:cstheme="minorBidi"/>
+            <w:i w:val="0"/>
+            <w:sz w:val="22"/>
+            <w:szCs w:val="22"/>
+            <w:lang w:bidi="he-IL"/>
+          </w:rPr>
+          <w:t xml:space="preserve">     </w:t>
+        </w:r>
+        <w:r>
+          <w:rPr>
             <w:rStyle w:val="Hyperlink"/>
           </w:rPr>
-          <w:t>[TC003] MA User logout</w:t>
+          <w:t xml:space="preserve">[C003] </w:t>
+        </w:r>
+        <w:r>
+          <w:t>XmenAcademy User Submit</w:t>
         </w:r>
         <w:r>
           <w:rPr>
@@ -1047,36 +1005,7 @@
           <w:rPr>
             <w:webHidden/>
           </w:rPr>
-          <w:fldChar w:fldCharType="begin"/>
-        </w:r>
-        <w:r>
-          <w:rPr>
-            <w:webHidden/>
-          </w:rPr>
-          <w:instrText xml:space="preserve"> PAGEREF _Toc326083795 \h </w:instrText>
-        </w:r>
-        <w:r>
-          <w:rPr>
-            <w:webHidden/>
-          </w:rPr>
-        </w:r>
-        <w:r>
-          <w:rPr>
-            <w:webHidden/>
-          </w:rPr>
-          <w:fldChar w:fldCharType="separate"/>
-        </w:r>
-        <w:r>
-          <w:rPr>
-            <w:webHidden/>
-          </w:rPr>
-          <w:t>5</w:t>
-        </w:r>
-        <w:r>
-          <w:rPr>
-            <w:webHidden/>
-          </w:rPr>
-          <w:fldChar w:fldCharType="end"/>
+          <w:t>3</w:t>
         </w:r>
       </w:hyperlink>
     </w:p>
@@ -1110,9 +1039,32 @@
         </w:r>
         <w:r>
           <w:rPr>
+            <w:rFonts w:asciiTheme="minorHAnsi" w:eastAsiaTheme="minorEastAsia" w:hAnsiTheme="minorHAnsi" w:cstheme="minorBidi"/>
+            <w:i w:val="0"/>
+            <w:sz w:val="22"/>
+            <w:szCs w:val="22"/>
+            <w:lang w:bidi="he-IL"/>
+          </w:rPr>
+          <w:t xml:space="preserve">  </w:t>
+        </w:r>
+        <w:r>
+          <w:rPr>
+            <w:rFonts w:asciiTheme="minorHAnsi" w:eastAsiaTheme="minorEastAsia" w:hAnsiTheme="minorHAnsi" w:cstheme="minorBidi"/>
+            <w:i w:val="0"/>
+            <w:sz w:val="22"/>
+            <w:szCs w:val="22"/>
+            <w:lang w:bidi="he-IL"/>
+          </w:rPr>
+          <w:t xml:space="preserve">    </w:t>
+        </w:r>
+        <w:r>
+          <w:rPr>
             <w:rStyle w:val="Hyperlink"/>
           </w:rPr>
-          <w:t>[TC004] Mobile Application Settings</w:t>
+          <w:t xml:space="preserve">[C004] </w:t>
+        </w:r>
+        <w:r>
+          <w:t>Administrator “Create Course” Button</w:t>
         </w:r>
         <w:r>
           <w:rPr>
@@ -1124,36 +1076,7 @@
           <w:rPr>
             <w:webHidden/>
           </w:rPr>
-          <w:fldChar w:fldCharType="begin"/>
-        </w:r>
-        <w:r>
-          <w:rPr>
-            <w:webHidden/>
-          </w:rPr>
-          <w:instrText xml:space="preserve"> PAGEREF _Toc326083796 \h </w:instrText>
-        </w:r>
-        <w:r>
-          <w:rPr>
-            <w:webHidden/>
-          </w:rPr>
-        </w:r>
-        <w:r>
-          <w:rPr>
-            <w:webHidden/>
-          </w:rPr>
-          <w:fldChar w:fldCharType="separate"/>
-        </w:r>
-        <w:r>
-          <w:rPr>
-            <w:webHidden/>
-          </w:rPr>
-          <w:t>5</w:t>
-        </w:r>
-        <w:r>
-          <w:rPr>
-            <w:webHidden/>
-          </w:rPr>
-          <w:fldChar w:fldCharType="end"/>
+          <w:t>4</w:t>
         </w:r>
       </w:hyperlink>
     </w:p>
@@ -1187,9 +1110,22 @@
         </w:r>
         <w:r>
           <w:rPr>
+            <w:rFonts w:asciiTheme="minorHAnsi" w:eastAsiaTheme="minorEastAsia" w:hAnsiTheme="minorHAnsi" w:cstheme="minorBidi"/>
+            <w:i w:val="0"/>
+            <w:sz w:val="22"/>
+            <w:szCs w:val="22"/>
+            <w:lang w:bidi="he-IL"/>
+          </w:rPr>
+          <w:t xml:space="preserve">      </w:t>
+        </w:r>
+        <w:r>
+          <w:rPr>
             <w:rStyle w:val="Hyperlink"/>
           </w:rPr>
-          <w:t>[TC005] Start Transmitting</w:t>
+          <w:t xml:space="preserve">[C005] </w:t>
+        </w:r>
+        <w:r>
+          <w:t>Administrator “Create Course” Tab</w:t>
         </w:r>
         <w:r>
           <w:rPr>
@@ -1201,36 +1137,7 @@
           <w:rPr>
             <w:webHidden/>
           </w:rPr>
-          <w:fldChar w:fldCharType="begin"/>
-        </w:r>
-        <w:r>
-          <w:rPr>
-            <w:webHidden/>
-          </w:rPr>
-          <w:instrText xml:space="preserve"> PAGEREF _Toc326083797 \h </w:instrText>
-        </w:r>
-        <w:r>
-          <w:rPr>
-            <w:webHidden/>
-          </w:rPr>
-        </w:r>
-        <w:r>
-          <w:rPr>
-            <w:webHidden/>
-          </w:rPr>
-          <w:fldChar w:fldCharType="separate"/>
-        </w:r>
-        <w:r>
-          <w:rPr>
-            <w:webHidden/>
-          </w:rPr>
-          <w:t>6</w:t>
-        </w:r>
-        <w:r>
-          <w:rPr>
-            <w:webHidden/>
-          </w:rPr>
-          <w:fldChar w:fldCharType="end"/>
+          <w:t>4</w:t>
         </w:r>
       </w:hyperlink>
     </w:p>
@@ -1264,9 +1171,22 @@
         </w:r>
         <w:r>
           <w:rPr>
+            <w:rFonts w:asciiTheme="minorHAnsi" w:eastAsiaTheme="minorEastAsia" w:hAnsiTheme="minorHAnsi" w:cstheme="minorBidi"/>
+            <w:i w:val="0"/>
+            <w:sz w:val="22"/>
+            <w:szCs w:val="22"/>
+            <w:lang w:bidi="he-IL"/>
+          </w:rPr>
+          <w:t xml:space="preserve">      </w:t>
+        </w:r>
+        <w:r>
+          <w:rPr>
             <w:rStyle w:val="Hyperlink"/>
           </w:rPr>
-          <w:t>[TC006] Start Transmitting</w:t>
+          <w:t xml:space="preserve">[C006] </w:t>
+        </w:r>
+        <w:r>
+          <w:t>Administrator “Teacher Course Registration” Button</w:t>
         </w:r>
         <w:r>
           <w:rPr>
@@ -1278,36 +1198,7 @@
           <w:rPr>
             <w:webHidden/>
           </w:rPr>
-          <w:fldChar w:fldCharType="begin"/>
-        </w:r>
-        <w:r>
-          <w:rPr>
-            <w:webHidden/>
-          </w:rPr>
-          <w:instrText xml:space="preserve"> PAGEREF _Toc326083798 \h </w:instrText>
-        </w:r>
-        <w:r>
-          <w:rPr>
-            <w:webHidden/>
-          </w:rPr>
-        </w:r>
-        <w:r>
-          <w:rPr>
-            <w:webHidden/>
-          </w:rPr>
-          <w:fldChar w:fldCharType="separate"/>
-        </w:r>
-        <w:r>
-          <w:rPr>
-            <w:webHidden/>
-          </w:rPr>
-          <w:t>7</w:t>
-        </w:r>
-        <w:r>
-          <w:rPr>
-            <w:webHidden/>
-          </w:rPr>
-          <w:fldChar w:fldCharType="end"/>
+          <w:t>5</w:t>
         </w:r>
       </w:hyperlink>
     </w:p>
@@ -1341,9 +1232,22 @@
         </w:r>
         <w:r>
           <w:rPr>
+            <w:rFonts w:asciiTheme="minorHAnsi" w:eastAsiaTheme="minorEastAsia" w:hAnsiTheme="minorHAnsi" w:cstheme="minorBidi"/>
+            <w:i w:val="0"/>
+            <w:sz w:val="22"/>
+            <w:szCs w:val="22"/>
+            <w:lang w:bidi="he-IL"/>
+          </w:rPr>
+          <w:t xml:space="preserve">      </w:t>
+        </w:r>
+        <w:r>
+          <w:rPr>
             <w:rStyle w:val="Hyperlink"/>
           </w:rPr>
-          <w:t>[TC007] Resume Transmitting</w:t>
+          <w:t xml:space="preserve">[C007] </w:t>
+        </w:r>
+        <w:r>
+          <w:t>Administrator “Teacher Course Registration” Tab</w:t>
         </w:r>
         <w:r>
           <w:rPr>
@@ -1355,36 +1259,7 @@
           <w:rPr>
             <w:webHidden/>
           </w:rPr>
-          <w:fldChar w:fldCharType="begin"/>
-        </w:r>
-        <w:r>
-          <w:rPr>
-            <w:webHidden/>
-          </w:rPr>
-          <w:instrText xml:space="preserve"> PAGEREF _Toc326083799 \h </w:instrText>
-        </w:r>
-        <w:r>
-          <w:rPr>
-            <w:webHidden/>
-          </w:rPr>
-        </w:r>
-        <w:r>
-          <w:rPr>
-            <w:webHidden/>
-          </w:rPr>
-          <w:fldChar w:fldCharType="separate"/>
-        </w:r>
-        <w:r>
-          <w:rPr>
-            <w:webHidden/>
-          </w:rPr>
-          <w:t>7</w:t>
-        </w:r>
-        <w:r>
-          <w:rPr>
-            <w:webHidden/>
-          </w:rPr>
-          <w:fldChar w:fldCharType="end"/>
+          <w:t>5</w:t>
         </w:r>
       </w:hyperlink>
     </w:p>
@@ -1423,7 +1298,22 @@
           <w:rPr>
             <w:rStyle w:val="Hyperlink"/>
           </w:rPr>
-          <w:t>[UC008] Stop Transmitting</w:t>
+          <w:t>[</w:t>
+        </w:r>
+        <w:r>
+          <w:rPr>
+            <w:rStyle w:val="Hyperlink"/>
+          </w:rPr>
+          <w:t>C</w:t>
+        </w:r>
+        <w:r>
+          <w:rPr>
+            <w:rStyle w:val="Hyperlink"/>
+          </w:rPr>
+          <w:t xml:space="preserve">008] </w:t>
+        </w:r>
+        <w:r>
+          <w:t>Administrator “Student Course Registration” Button</w:t>
         </w:r>
         <w:r>
           <w:rPr>
@@ -1435,36 +1325,7 @@
           <w:rPr>
             <w:webHidden/>
           </w:rPr>
-          <w:fldChar w:fldCharType="begin"/>
-        </w:r>
-        <w:r>
-          <w:rPr>
-            <w:webHidden/>
-          </w:rPr>
-          <w:instrText xml:space="preserve"> PAGEREF _Toc326083800 \h </w:instrText>
-        </w:r>
-        <w:r>
-          <w:rPr>
-            <w:webHidden/>
-          </w:rPr>
-        </w:r>
-        <w:r>
-          <w:rPr>
-            <w:webHidden/>
-          </w:rPr>
-          <w:fldChar w:fldCharType="separate"/>
-        </w:r>
-        <w:r>
-          <w:rPr>
-            <w:webHidden/>
-          </w:rPr>
-          <w:t>8</w:t>
-        </w:r>
-        <w:r>
-          <w:rPr>
-            <w:webHidden/>
-          </w:rPr>
-          <w:fldChar w:fldCharType="end"/>
+          <w:t>6</w:t>
         </w:r>
       </w:hyperlink>
     </w:p>
@@ -1503,7 +1364,10 @@
           <w:rPr>
             <w:rStyle w:val="Hyperlink"/>
           </w:rPr>
-          <w:t>[TC009] WA User Login</w:t>
+          <w:t xml:space="preserve">[C009] </w:t>
+        </w:r>
+        <w:r>
+          <w:t>Administrator “Student Course Registration” Tab</w:t>
         </w:r>
         <w:r>
           <w:rPr>
@@ -1515,36 +1379,7 @@
           <w:rPr>
             <w:webHidden/>
           </w:rPr>
-          <w:fldChar w:fldCharType="begin"/>
-        </w:r>
-        <w:r>
-          <w:rPr>
-            <w:webHidden/>
-          </w:rPr>
-          <w:instrText xml:space="preserve"> PAGEREF _Toc326083801 \h </w:instrText>
-        </w:r>
-        <w:r>
-          <w:rPr>
-            <w:webHidden/>
-          </w:rPr>
-        </w:r>
-        <w:r>
-          <w:rPr>
-            <w:webHidden/>
-          </w:rPr>
-          <w:fldChar w:fldCharType="separate"/>
-        </w:r>
-        <w:r>
-          <w:rPr>
-            <w:webHidden/>
-          </w:rPr>
-          <w:t>8</w:t>
-        </w:r>
-        <w:r>
-          <w:rPr>
-            <w:webHidden/>
-          </w:rPr>
-          <w:fldChar w:fldCharType="end"/>
+          <w:t>6</w:t>
         </w:r>
       </w:hyperlink>
     </w:p>
@@ -1583,7 +1418,10 @@
           <w:rPr>
             <w:rStyle w:val="Hyperlink"/>
           </w:rPr>
-          <w:t>[TC010] WA User Logout</w:t>
+          <w:t xml:space="preserve">[C010] </w:t>
+        </w:r>
+        <w:r>
+          <w:t>Administrator “User Registration” Button</w:t>
         </w:r>
         <w:r>
           <w:rPr>
@@ -1595,36 +1433,7 @@
           <w:rPr>
             <w:webHidden/>
           </w:rPr>
-          <w:fldChar w:fldCharType="begin"/>
-        </w:r>
-        <w:r>
-          <w:rPr>
-            <w:webHidden/>
-          </w:rPr>
-          <w:instrText xml:space="preserve"> PAGEREF _Toc326083802 \h </w:instrText>
-        </w:r>
-        <w:r>
-          <w:rPr>
-            <w:webHidden/>
-          </w:rPr>
-        </w:r>
-        <w:r>
-          <w:rPr>
-            <w:webHidden/>
-          </w:rPr>
-          <w:fldChar w:fldCharType="separate"/>
-        </w:r>
-        <w:r>
-          <w:rPr>
-            <w:webHidden/>
-          </w:rPr>
-          <w:t>9</w:t>
-        </w:r>
-        <w:r>
-          <w:rPr>
-            <w:webHidden/>
-          </w:rPr>
-          <w:fldChar w:fldCharType="end"/>
+          <w:t>7</w:t>
         </w:r>
       </w:hyperlink>
     </w:p>
@@ -1663,7 +1472,10 @@
           <w:rPr>
             <w:rStyle w:val="Hyperlink"/>
           </w:rPr>
-          <w:t>[TC011] WA User Registration</w:t>
+          <w:t xml:space="preserve">[C011] </w:t>
+        </w:r>
+        <w:r>
+          <w:t>Administrator “User Registration” Tab</w:t>
         </w:r>
         <w:r>
           <w:rPr>
@@ -1675,36 +1487,7 @@
           <w:rPr>
             <w:webHidden/>
           </w:rPr>
-          <w:fldChar w:fldCharType="begin"/>
-        </w:r>
-        <w:r>
-          <w:rPr>
-            <w:webHidden/>
-          </w:rPr>
-          <w:instrText xml:space="preserve"> PAGEREF _Toc326083803 \h </w:instrText>
-        </w:r>
-        <w:r>
-          <w:rPr>
-            <w:webHidden/>
-          </w:rPr>
-        </w:r>
-        <w:r>
-          <w:rPr>
-            <w:webHidden/>
-          </w:rPr>
-          <w:fldChar w:fldCharType="separate"/>
-        </w:r>
-        <w:r>
-          <w:rPr>
-            <w:webHidden/>
-          </w:rPr>
-          <w:t>9</w:t>
-        </w:r>
-        <w:r>
-          <w:rPr>
-            <w:webHidden/>
-          </w:rPr>
-          <w:fldChar w:fldCharType="end"/>
+          <w:t>7</w:t>
         </w:r>
       </w:hyperlink>
     </w:p>
@@ -1743,7 +1526,10 @@
           <w:rPr>
             <w:rStyle w:val="Hyperlink"/>
           </w:rPr>
-          <w:t>[TC012] WA View Route</w:t>
+          <w:t xml:space="preserve">[C012] </w:t>
+        </w:r>
+        <w:r>
+          <w:t>Administrator “User Registration” Roles</w:t>
         </w:r>
         <w:r>
           <w:rPr>
@@ -1755,36 +1541,54 @@
           <w:rPr>
             <w:webHidden/>
           </w:rPr>
-          <w:fldChar w:fldCharType="begin"/>
+          <w:t>8</w:t>
+        </w:r>
+      </w:hyperlink>
+    </w:p>
+    <w:p>
+      <w:pPr>
+        <w:pStyle w:val="TOC3"/>
+        <w:tabs>
+          <w:tab w:val="left" w:pos="1727"/>
+        </w:tabs>
+      </w:pPr>
+      <w:hyperlink w:anchor="_Toc326083805" w:history="1">
+        <w:r>
+          <w:rPr>
+            <w:rStyle w:val="Hyperlink"/>
+          </w:rPr>
+          <w:t>3.1.15</w:t>
+        </w:r>
+        <w:r>
+          <w:rPr>
+            <w:rFonts w:asciiTheme="minorHAnsi" w:eastAsiaTheme="minorEastAsia" w:hAnsiTheme="minorHAnsi" w:cstheme="minorBidi"/>
+            <w:i w:val="0"/>
+            <w:sz w:val="22"/>
+            <w:szCs w:val="22"/>
+            <w:lang w:bidi="he-IL"/>
+          </w:rPr>
+          <w:tab/>
+        </w:r>
+        <w:r>
+          <w:rPr>
+            <w:rStyle w:val="Hyperlink"/>
+          </w:rPr>
+          <w:t xml:space="preserve">[C013] </w:t>
+        </w:r>
+        <w:r>
+          <w:t>Administrator “Edit” Button</w:t>
         </w:r>
         <w:r>
           <w:rPr>
             <w:webHidden/>
           </w:rPr>
-          <w:instrText xml:space="preserve"> PAGEREF _Toc326083804 \h </w:instrText>
+          <w:tab/>
         </w:r>
         <w:r>
           <w:rPr>
             <w:webHidden/>
           </w:rPr>
-        </w:r>
-        <w:r>
-          <w:rPr>
-            <w:webHidden/>
-          </w:rPr>
-          <w:fldChar w:fldCharType="separate"/>
-        </w:r>
-        <w:r>
-          <w:rPr>
-            <w:webHidden/>
-          </w:rPr>
-          <w:t>10</w:t>
-        </w:r>
-        <w:r>
-          <w:rPr>
-            <w:webHidden/>
-          </w:rPr>
-          <w:fldChar w:fldCharType="end"/>
+          <w:t>8</w:t>
         </w:r>
       </w:hyperlink>
     </w:p>
@@ -1807,7 +1611,13 @@
           <w:rPr>
             <w:rStyle w:val="Hyperlink"/>
           </w:rPr>
-          <w:t>3.1.15</w:t>
+          <w:t>3.1.1</w:t>
+        </w:r>
+        <w:r>
+          <w:rPr>
+            <w:rStyle w:val="Hyperlink"/>
+          </w:rPr>
+          <w:t>6</w:t>
         </w:r>
         <w:r>
           <w:rPr>
@@ -1823,7 +1633,22 @@
           <w:rPr>
             <w:rStyle w:val="Hyperlink"/>
           </w:rPr>
-          <w:t>[TC013] WA Rename Route</w:t>
+          <w:t>[C01</w:t>
+        </w:r>
+        <w:r>
+          <w:rPr>
+            <w:rStyle w:val="Hyperlink"/>
+          </w:rPr>
+          <w:t>4</w:t>
+        </w:r>
+        <w:r>
+          <w:rPr>
+            <w:rStyle w:val="Hyperlink"/>
+          </w:rPr>
+          <w:t xml:space="preserve">] </w:t>
+        </w:r>
+        <w:r>
+          <w:t>Administrator “Delete” Button</w:t>
         </w:r>
         <w:r>
           <w:rPr>
@@ -1835,36 +1660,7 @@
           <w:rPr>
             <w:webHidden/>
           </w:rPr>
-          <w:fldChar w:fldCharType="begin"/>
-        </w:r>
-        <w:r>
-          <w:rPr>
-            <w:webHidden/>
-          </w:rPr>
-          <w:instrText xml:space="preserve"> PAGEREF _Toc326083805 \h </w:instrText>
-        </w:r>
-        <w:r>
-          <w:rPr>
-            <w:webHidden/>
-          </w:rPr>
-        </w:r>
-        <w:r>
-          <w:rPr>
-            <w:webHidden/>
-          </w:rPr>
-          <w:fldChar w:fldCharType="separate"/>
-        </w:r>
-        <w:r>
-          <w:rPr>
-            <w:webHidden/>
-          </w:rPr>
-          <w:t>11</w:t>
-        </w:r>
-        <w:r>
-          <w:rPr>
-            <w:webHidden/>
-          </w:rPr>
-          <w:fldChar w:fldCharType="end"/>
+          <w:t>8</w:t>
         </w:r>
       </w:hyperlink>
     </w:p>
@@ -1882,12 +1678,18 @@
           <w:lang w:bidi="he-IL"/>
         </w:rPr>
       </w:pPr>
-      <w:hyperlink w:anchor="_Toc326083806" w:history="1">
+      <w:hyperlink w:anchor="_Toc326083805" w:history="1">
         <w:r>
           <w:rPr>
             <w:rStyle w:val="Hyperlink"/>
           </w:rPr>
-          <w:t>3.1.16</w:t>
+          <w:t>3.1.1</w:t>
+        </w:r>
+        <w:r>
+          <w:rPr>
+            <w:rStyle w:val="Hyperlink"/>
+          </w:rPr>
+          <w:t>7</w:t>
         </w:r>
         <w:r>
           <w:rPr>
@@ -1903,7 +1705,22 @@
           <w:rPr>
             <w:rStyle w:val="Hyperlink"/>
           </w:rPr>
-          <w:t>Black Box Testing</w:t>
+          <w:t>[C01</w:t>
+        </w:r>
+        <w:r>
+          <w:rPr>
+            <w:rStyle w:val="Hyperlink"/>
+          </w:rPr>
+          <w:t>5</w:t>
+        </w:r>
+        <w:r>
+          <w:rPr>
+            <w:rStyle w:val="Hyperlink"/>
+          </w:rPr>
+          <w:t xml:space="preserve">] </w:t>
+        </w:r>
+        <w:r>
+          <w:t>Administrator “Main” Tab</w:t>
         </w:r>
         <w:r>
           <w:rPr>
@@ -1915,117 +1732,16 @@
           <w:rPr>
             <w:webHidden/>
           </w:rPr>
-          <w:fldChar w:fldCharType="begin"/>
-        </w:r>
-        <w:r>
-          <w:rPr>
-            <w:webHidden/>
-          </w:rPr>
-          <w:instrText xml:space="preserve"> PAGEREF _Toc326083806 \h </w:instrText>
-        </w:r>
-        <w:r>
-          <w:rPr>
-            <w:webHidden/>
-          </w:rPr>
-        </w:r>
-        <w:r>
-          <w:rPr>
-            <w:webHidden/>
-          </w:rPr>
-          <w:fldChar w:fldCharType="separate"/>
-        </w:r>
-        <w:r>
-          <w:rPr>
-            <w:webHidden/>
-          </w:rPr>
-          <w:t>12</w:t>
-        </w:r>
-        <w:r>
-          <w:rPr>
-            <w:webHidden/>
-          </w:rPr>
-          <w:fldChar w:fldCharType="end"/>
+          <w:t>9</w:t>
         </w:r>
       </w:hyperlink>
     </w:p>
     <w:p>
       <w:pPr>
-        <w:pStyle w:val="TOC2"/>
-        <w:rPr>
-          <w:rFonts w:asciiTheme="minorHAnsi" w:eastAsiaTheme="minorEastAsia" w:hAnsiTheme="minorHAnsi" w:cstheme="minorBidi"/>
-          <w:sz w:val="22"/>
-          <w:szCs w:val="22"/>
-          <w:lang w:bidi="he-IL"/>
-        </w:rPr>
-      </w:pPr>
-      <w:hyperlink w:anchor="_Toc326083807" w:history="1">
-        <w:r>
-          <w:rPr>
-            <w:rStyle w:val="Hyperlink"/>
-          </w:rPr>
-          <w:t>3.2</w:t>
-        </w:r>
-        <w:r>
-          <w:rPr>
-            <w:rFonts w:asciiTheme="minorHAnsi" w:eastAsiaTheme="minorEastAsia" w:hAnsiTheme="minorHAnsi" w:cstheme="minorBidi"/>
-            <w:sz w:val="22"/>
-            <w:szCs w:val="22"/>
-            <w:lang w:bidi="he-IL"/>
-          </w:rPr>
-          <w:tab/>
-        </w:r>
-        <w:r>
-          <w:rPr>
-            <w:rStyle w:val="Hyperlink"/>
-          </w:rPr>
-          <w:t>Integration Testing</w:t>
-        </w:r>
-        <w:r>
-          <w:rPr>
-            <w:webHidden/>
-          </w:rPr>
-          <w:tab/>
-        </w:r>
-        <w:r>
-          <w:rPr>
-            <w:webHidden/>
-          </w:rPr>
-          <w:fldChar w:fldCharType="begin"/>
-        </w:r>
-        <w:r>
-          <w:rPr>
-            <w:webHidden/>
-          </w:rPr>
-          <w:instrText xml:space="preserve"> PAGEREF _Toc326083807 \h </w:instrText>
-        </w:r>
-        <w:r>
-          <w:rPr>
-            <w:webHidden/>
-          </w:rPr>
-        </w:r>
-        <w:r>
-          <w:rPr>
-            <w:webHidden/>
-          </w:rPr>
-          <w:fldChar w:fldCharType="separate"/>
-        </w:r>
-        <w:r>
-          <w:rPr>
-            <w:webHidden/>
-          </w:rPr>
-          <w:t>12</w:t>
-        </w:r>
-        <w:r>
-          <w:rPr>
-            <w:webHidden/>
-          </w:rPr>
-          <w:fldChar w:fldCharType="end"/>
-        </w:r>
-      </w:hyperlink>
-    </w:p>
-    <w:p>
-      <w:pPr>
         <w:pStyle w:val="TOC3"/>
+        <w:tabs>
+          <w:tab w:val="left" w:pos="1727"/>
+        </w:tabs>
         <w:rPr>
           <w:rFonts w:asciiTheme="minorHAnsi" w:eastAsiaTheme="minorEastAsia" w:hAnsiTheme="minorHAnsi" w:cstheme="minorBidi"/>
           <w:i w:val="0"/>
@@ -2034,12 +1750,18 @@
           <w:lang w:bidi="he-IL"/>
         </w:rPr>
       </w:pPr>
-      <w:hyperlink w:anchor="_Toc326083808" w:history="1">
+      <w:hyperlink w:anchor="_Toc326083805" w:history="1">
         <w:r>
           <w:rPr>
             <w:rStyle w:val="Hyperlink"/>
           </w:rPr>
-          <w:t>3.2.1</w:t>
+          <w:t>3.1.1</w:t>
+        </w:r>
+        <w:r>
+          <w:rPr>
+            <w:rStyle w:val="Hyperlink"/>
+          </w:rPr>
+          <w:t>8</w:t>
         </w:r>
         <w:r>
           <w:rPr>
@@ -2055,7 +1777,22 @@
           <w:rPr>
             <w:rStyle w:val="Hyperlink"/>
           </w:rPr>
-          <w:t>Incremental Testing</w:t>
+          <w:t>[C01</w:t>
+        </w:r>
+        <w:r>
+          <w:rPr>
+            <w:rStyle w:val="Hyperlink"/>
+          </w:rPr>
+          <w:t>6</w:t>
+        </w:r>
+        <w:r>
+          <w:rPr>
+            <w:rStyle w:val="Hyperlink"/>
+          </w:rPr>
+          <w:t xml:space="preserve">] </w:t>
+        </w:r>
+        <w:r>
+          <w:t>Teacher “Grade Book” Button</w:t>
         </w:r>
         <w:r>
           <w:rPr>
@@ -2067,117 +1804,16 @@
           <w:rPr>
             <w:webHidden/>
           </w:rPr>
-          <w:fldChar w:fldCharType="begin"/>
-        </w:r>
-        <w:r>
-          <w:rPr>
-            <w:webHidden/>
-          </w:rPr>
-          <w:instrText xml:space="preserve"> PAGEREF _Toc326083808 \h </w:instrText>
-        </w:r>
-        <w:r>
-          <w:rPr>
-            <w:webHidden/>
-          </w:rPr>
-        </w:r>
-        <w:r>
-          <w:rPr>
-            <w:webHidden/>
-          </w:rPr>
-          <w:fldChar w:fldCharType="separate"/>
-        </w:r>
-        <w:r>
-          <w:rPr>
-            <w:webHidden/>
-          </w:rPr>
-          <w:t>12</w:t>
-        </w:r>
-        <w:r>
-          <w:rPr>
-            <w:webHidden/>
-          </w:rPr>
-          <w:fldChar w:fldCharType="end"/>
+          <w:t>9</w:t>
         </w:r>
       </w:hyperlink>
     </w:p>
     <w:p>
       <w:pPr>
-        <w:pStyle w:val="TOC2"/>
-        <w:rPr>
-          <w:rFonts w:asciiTheme="minorHAnsi" w:eastAsiaTheme="minorEastAsia" w:hAnsiTheme="minorHAnsi" w:cstheme="minorBidi"/>
-          <w:sz w:val="22"/>
-          <w:szCs w:val="22"/>
-          <w:lang w:bidi="he-IL"/>
-        </w:rPr>
-      </w:pPr>
-      <w:hyperlink w:anchor="_Toc326083809" w:history="1">
-        <w:r>
-          <w:rPr>
-            <w:rStyle w:val="Hyperlink"/>
-          </w:rPr>
-          <w:t>3.3</w:t>
-        </w:r>
-        <w:r>
-          <w:rPr>
-            <w:rFonts w:asciiTheme="minorHAnsi" w:eastAsiaTheme="minorEastAsia" w:hAnsiTheme="minorHAnsi" w:cstheme="minorBidi"/>
-            <w:sz w:val="22"/>
-            <w:szCs w:val="22"/>
-            <w:lang w:bidi="he-IL"/>
-          </w:rPr>
-          <w:tab/>
-        </w:r>
-        <w:r>
-          <w:rPr>
-            <w:rStyle w:val="Hyperlink"/>
-          </w:rPr>
-          <w:t>System Testing</w:t>
-        </w:r>
-        <w:r>
-          <w:rPr>
-            <w:webHidden/>
-          </w:rPr>
-          <w:tab/>
-        </w:r>
-        <w:r>
-          <w:rPr>
-            <w:webHidden/>
-          </w:rPr>
-          <w:fldChar w:fldCharType="begin"/>
-        </w:r>
-        <w:r>
-          <w:rPr>
-            <w:webHidden/>
-          </w:rPr>
-          <w:instrText xml:space="preserve"> PAGEREF _Toc326083809 \h </w:instrText>
-        </w:r>
-        <w:r>
-          <w:rPr>
-            <w:webHidden/>
-          </w:rPr>
-        </w:r>
-        <w:r>
-          <w:rPr>
-            <w:webHidden/>
-          </w:rPr>
-          <w:fldChar w:fldCharType="separate"/>
-        </w:r>
-        <w:r>
-          <w:rPr>
-            <w:webHidden/>
-          </w:rPr>
-          <w:t>13</w:t>
-        </w:r>
-        <w:r>
-          <w:rPr>
-            <w:webHidden/>
-          </w:rPr>
-          <w:fldChar w:fldCharType="end"/>
-        </w:r>
-      </w:hyperlink>
-    </w:p>
-    <w:p>
-      <w:pPr>
         <w:pStyle w:val="TOC3"/>
+        <w:tabs>
+          <w:tab w:val="left" w:pos="1727"/>
+        </w:tabs>
         <w:rPr>
           <w:rFonts w:asciiTheme="minorHAnsi" w:eastAsiaTheme="minorEastAsia" w:hAnsiTheme="minorHAnsi" w:cstheme="minorBidi"/>
           <w:i w:val="0"/>
@@ -2186,12 +1822,18 @@
           <w:lang w:bidi="he-IL"/>
         </w:rPr>
       </w:pPr>
-      <w:hyperlink w:anchor="_Toc326083810" w:history="1">
+      <w:hyperlink w:anchor="_Toc326083805" w:history="1">
         <w:r>
           <w:rPr>
             <w:rStyle w:val="Hyperlink"/>
           </w:rPr>
-          <w:t>3.3.1</w:t>
+          <w:t>3.1.1</w:t>
+        </w:r>
+        <w:r>
+          <w:rPr>
+            <w:rStyle w:val="Hyperlink"/>
+          </w:rPr>
+          <w:t>9</w:t>
         </w:r>
         <w:r>
           <w:rPr>
@@ -2207,7 +1849,28 @@
           <w:rPr>
             <w:rStyle w:val="Hyperlink"/>
           </w:rPr>
-          <w:t>Function Validation Testing</w:t>
+          <w:t>[C01</w:t>
+        </w:r>
+        <w:r>
+          <w:rPr>
+            <w:rStyle w:val="Hyperlink"/>
+          </w:rPr>
+          <w:t>7</w:t>
+        </w:r>
+        <w:r>
+          <w:rPr>
+            <w:rStyle w:val="Hyperlink"/>
+          </w:rPr>
+          <w:t xml:space="preserve">] </w:t>
+        </w:r>
+        <w:r>
+          <w:t>Teacher “</w:t>
+        </w:r>
+        <w:r>
+          <w:t>Update Grades</w:t>
+        </w:r>
+        <w:r>
+          <w:t>” Button</w:t>
         </w:r>
         <w:r>
           <w:rPr>
@@ -2219,42 +1882,16 @@
           <w:rPr>
             <w:webHidden/>
           </w:rPr>
-          <w:fldChar w:fldCharType="begin"/>
-        </w:r>
-        <w:r>
-          <w:rPr>
-            <w:webHidden/>
-          </w:rPr>
-          <w:instrText xml:space="preserve"> PAGEREF _Toc326083810 \h </w:instrText>
-        </w:r>
-        <w:r>
-          <w:rPr>
-            <w:webHidden/>
-          </w:rPr>
-        </w:r>
-        <w:r>
-          <w:rPr>
-            <w:webHidden/>
-          </w:rPr>
-          <w:fldChar w:fldCharType="separate"/>
-        </w:r>
-        <w:r>
-          <w:rPr>
-            <w:webHidden/>
-          </w:rPr>
-          <w:t>14</w:t>
-        </w:r>
-        <w:r>
-          <w:rPr>
-            <w:webHidden/>
-          </w:rPr>
-          <w:fldChar w:fldCharType="end"/>
+          <w:t>10</w:t>
         </w:r>
       </w:hyperlink>
     </w:p>
     <w:p>
       <w:pPr>
         <w:pStyle w:val="TOC3"/>
+        <w:tabs>
+          <w:tab w:val="left" w:pos="1727"/>
+        </w:tabs>
         <w:rPr>
           <w:rFonts w:asciiTheme="minorHAnsi" w:eastAsiaTheme="minorEastAsia" w:hAnsiTheme="minorHAnsi" w:cstheme="minorBidi"/>
           <w:i w:val="0"/>
@@ -2263,12 +1900,18 @@
           <w:lang w:bidi="he-IL"/>
         </w:rPr>
       </w:pPr>
-      <w:hyperlink w:anchor="_Toc326083811" w:history="1">
+      <w:hyperlink w:anchor="_Toc326083805" w:history="1">
         <w:r>
           <w:rPr>
             <w:rStyle w:val="Hyperlink"/>
           </w:rPr>
-          <w:t>3.3.2</w:t>
+          <w:t>3.1.</w:t>
+        </w:r>
+        <w:r>
+          <w:rPr>
+            <w:rStyle w:val="Hyperlink"/>
+          </w:rPr>
+          <w:t>20</w:t>
         </w:r>
         <w:r>
           <w:rPr>
@@ -2284,6 +1927,552 @@
           <w:rPr>
             <w:rStyle w:val="Hyperlink"/>
           </w:rPr>
+          <w:t>[C01</w:t>
+        </w:r>
+        <w:r>
+          <w:rPr>
+            <w:rStyle w:val="Hyperlink"/>
+          </w:rPr>
+          <w:t>8</w:t>
+        </w:r>
+        <w:r>
+          <w:rPr>
+            <w:rStyle w:val="Hyperlink"/>
+          </w:rPr>
+          <w:t xml:space="preserve">] </w:t>
+        </w:r>
+        <w:r>
+          <w:t>Teacher “Submit” Grades</w:t>
+        </w:r>
+        <w:r>
+          <w:rPr>
+            <w:webHidden/>
+          </w:rPr>
+          <w:tab/>
+        </w:r>
+        <w:r>
+          <w:rPr>
+            <w:webHidden/>
+          </w:rPr>
+          <w:t>10</w:t>
+        </w:r>
+      </w:hyperlink>
+    </w:p>
+    <w:p>
+      <w:pPr>
+        <w:pStyle w:val="TOC3"/>
+        <w:tabs>
+          <w:tab w:val="left" w:pos="1727"/>
+        </w:tabs>
+        <w:rPr>
+          <w:rFonts w:asciiTheme="minorHAnsi" w:eastAsiaTheme="minorEastAsia" w:hAnsiTheme="minorHAnsi" w:cstheme="minorBidi"/>
+          <w:i w:val="0"/>
+          <w:sz w:val="22"/>
+          <w:szCs w:val="22"/>
+          <w:lang w:bidi="he-IL"/>
+        </w:rPr>
+      </w:pPr>
+      <w:hyperlink w:anchor="_Toc326083805" w:history="1">
+        <w:r>
+          <w:rPr>
+            <w:rStyle w:val="Hyperlink"/>
+          </w:rPr>
+          <w:t>3.1.</w:t>
+        </w:r>
+        <w:r>
+          <w:rPr>
+            <w:rStyle w:val="Hyperlink"/>
+          </w:rPr>
+          <w:t>21</w:t>
+        </w:r>
+        <w:r>
+          <w:rPr>
+            <w:rFonts w:asciiTheme="minorHAnsi" w:eastAsiaTheme="minorEastAsia" w:hAnsiTheme="minorHAnsi" w:cstheme="minorBidi"/>
+            <w:i w:val="0"/>
+            <w:sz w:val="22"/>
+            <w:szCs w:val="22"/>
+            <w:lang w:bidi="he-IL"/>
+          </w:rPr>
+          <w:tab/>
+        </w:r>
+        <w:r>
+          <w:rPr>
+            <w:rStyle w:val="Hyperlink"/>
+          </w:rPr>
+          <w:t>[C01</w:t>
+        </w:r>
+        <w:r>
+          <w:rPr>
+            <w:rStyle w:val="Hyperlink"/>
+          </w:rPr>
+          <w:t>9</w:t>
+        </w:r>
+        <w:r>
+          <w:rPr>
+            <w:rStyle w:val="Hyperlink"/>
+          </w:rPr>
+          <w:t xml:space="preserve">] </w:t>
+        </w:r>
+        <w:r>
+          <w:t>Sign in for all user</w:t>
+        </w:r>
+        <w:r>
+          <w:rPr>
+            <w:webHidden/>
+          </w:rPr>
+          <w:tab/>
+        </w:r>
+        <w:r>
+          <w:rPr>
+            <w:webHidden/>
+          </w:rPr>
+          <w:fldChar w:fldCharType="begin"/>
+        </w:r>
+        <w:r>
+          <w:rPr>
+            <w:webHidden/>
+          </w:rPr>
+          <w:instrText xml:space="preserve"> PAGEREF _Toc326083805 \h </w:instrText>
+        </w:r>
+        <w:r>
+          <w:rPr>
+            <w:webHidden/>
+          </w:rPr>
+        </w:r>
+        <w:r>
+          <w:rPr>
+            <w:webHidden/>
+          </w:rPr>
+          <w:fldChar w:fldCharType="separate"/>
+        </w:r>
+        <w:r>
+          <w:rPr>
+            <w:webHidden/>
+          </w:rPr>
+          <w:t>11</w:t>
+        </w:r>
+        <w:r>
+          <w:rPr>
+            <w:webHidden/>
+          </w:rPr>
+          <w:fldChar w:fldCharType="end"/>
+        </w:r>
+      </w:hyperlink>
+    </w:p>
+    <w:p>
+      <w:pPr>
+        <w:pStyle w:val="TOC3"/>
+        <w:tabs>
+          <w:tab w:val="left" w:pos="1727"/>
+        </w:tabs>
+        <w:rPr>
+          <w:rFonts w:asciiTheme="minorHAnsi" w:eastAsiaTheme="minorEastAsia" w:hAnsiTheme="minorHAnsi" w:cstheme="minorBidi"/>
+          <w:i w:val="0"/>
+          <w:sz w:val="22"/>
+          <w:szCs w:val="22"/>
+          <w:lang w:bidi="he-IL"/>
+        </w:rPr>
+      </w:pPr>
+      <w:hyperlink w:anchor="_Toc326083805" w:history="1">
+        <w:r>
+          <w:rPr>
+            <w:rStyle w:val="Hyperlink"/>
+          </w:rPr>
+          <w:t>3.1.</w:t>
+        </w:r>
+        <w:r>
+          <w:rPr>
+            <w:rStyle w:val="Hyperlink"/>
+          </w:rPr>
+          <w:t>22</w:t>
+        </w:r>
+        <w:r>
+          <w:rPr>
+            <w:rFonts w:asciiTheme="minorHAnsi" w:eastAsiaTheme="minorEastAsia" w:hAnsiTheme="minorHAnsi" w:cstheme="minorBidi"/>
+            <w:i w:val="0"/>
+            <w:sz w:val="22"/>
+            <w:szCs w:val="22"/>
+            <w:lang w:bidi="he-IL"/>
+          </w:rPr>
+          <w:tab/>
+        </w:r>
+        <w:r>
+          <w:rPr>
+            <w:rStyle w:val="Hyperlink"/>
+          </w:rPr>
+          <w:t>[C01</w:t>
+        </w:r>
+        <w:r>
+          <w:rPr>
+            <w:rStyle w:val="Hyperlink"/>
+          </w:rPr>
+          <w:t>20</w:t>
+        </w:r>
+        <w:r>
+          <w:rPr>
+            <w:rStyle w:val="Hyperlink"/>
+          </w:rPr>
+          <w:t xml:space="preserve">] </w:t>
+        </w:r>
+        <w:r>
+          <w:t>Change Password</w:t>
+        </w:r>
+        <w:r>
+          <w:rPr>
+            <w:webHidden/>
+          </w:rPr>
+          <w:tab/>
+        </w:r>
+        <w:r>
+          <w:rPr>
+            <w:webHidden/>
+          </w:rPr>
+          <w:fldChar w:fldCharType="begin"/>
+        </w:r>
+        <w:r>
+          <w:rPr>
+            <w:webHidden/>
+          </w:rPr>
+          <w:instrText xml:space="preserve"> PAGEREF _Toc326083805 \h </w:instrText>
+        </w:r>
+        <w:r>
+          <w:rPr>
+            <w:webHidden/>
+          </w:rPr>
+        </w:r>
+        <w:r>
+          <w:rPr>
+            <w:webHidden/>
+          </w:rPr>
+          <w:fldChar w:fldCharType="separate"/>
+        </w:r>
+        <w:r>
+          <w:rPr>
+            <w:webHidden/>
+          </w:rPr>
+          <w:t>11</w:t>
+        </w:r>
+        <w:r>
+          <w:rPr>
+            <w:webHidden/>
+          </w:rPr>
+          <w:fldChar w:fldCharType="end"/>
+        </w:r>
+      </w:hyperlink>
+    </w:p>
+    <w:p>
+      <w:pPr>
+        <w:pStyle w:val="TOC3"/>
+        <w:tabs>
+          <w:tab w:val="left" w:pos="1727"/>
+        </w:tabs>
+        <w:rPr>
+          <w:rFonts w:asciiTheme="minorHAnsi" w:eastAsiaTheme="minorEastAsia" w:hAnsiTheme="minorHAnsi" w:cstheme="minorBidi"/>
+          <w:i w:val="0"/>
+          <w:sz w:val="22"/>
+          <w:szCs w:val="22"/>
+          <w:lang w:bidi="he-IL"/>
+        </w:rPr>
+      </w:pPr>
+      <w:hyperlink w:anchor="_Toc326083806" w:history="1">
+        <w:r>
+          <w:rPr>
+            <w:rStyle w:val="Hyperlink"/>
+          </w:rPr>
+          <w:t>3.1.</w:t>
+        </w:r>
+        <w:r>
+          <w:rPr>
+            <w:rStyle w:val="Hyperlink"/>
+          </w:rPr>
+          <w:t>23</w:t>
+        </w:r>
+        <w:r>
+          <w:rPr>
+            <w:rFonts w:asciiTheme="minorHAnsi" w:eastAsiaTheme="minorEastAsia" w:hAnsiTheme="minorHAnsi" w:cstheme="minorBidi"/>
+            <w:i w:val="0"/>
+            <w:sz w:val="22"/>
+            <w:szCs w:val="22"/>
+            <w:lang w:bidi="he-IL"/>
+          </w:rPr>
+          <w:tab/>
+        </w:r>
+        <w:r>
+          <w:rPr>
+            <w:rStyle w:val="Hyperlink"/>
+          </w:rPr>
+          <w:t>Black Box Testing</w:t>
+        </w:r>
+        <w:r>
+          <w:rPr>
+            <w:webHidden/>
+          </w:rPr>
+          <w:tab/>
+        </w:r>
+        <w:r>
+          <w:rPr>
+            <w:webHidden/>
+          </w:rPr>
+          <w:t>11</w:t>
+        </w:r>
+      </w:hyperlink>
+    </w:p>
+    <w:p>
+      <w:pPr>
+        <w:pStyle w:val="TOC2"/>
+        <w:rPr>
+          <w:rFonts w:asciiTheme="minorHAnsi" w:eastAsiaTheme="minorEastAsia" w:hAnsiTheme="minorHAnsi" w:cstheme="minorBidi"/>
+          <w:sz w:val="22"/>
+          <w:szCs w:val="22"/>
+          <w:lang w:bidi="he-IL"/>
+        </w:rPr>
+      </w:pPr>
+      <w:hyperlink w:anchor="_Toc326083807" w:history="1">
+        <w:r>
+          <w:rPr>
+            <w:rStyle w:val="Hyperlink"/>
+          </w:rPr>
+          <w:t>3.2</w:t>
+        </w:r>
+        <w:r>
+          <w:rPr>
+            <w:rFonts w:asciiTheme="minorHAnsi" w:eastAsiaTheme="minorEastAsia" w:hAnsiTheme="minorHAnsi" w:cstheme="minorBidi"/>
+            <w:sz w:val="22"/>
+            <w:szCs w:val="22"/>
+            <w:lang w:bidi="he-IL"/>
+          </w:rPr>
+          <w:tab/>
+        </w:r>
+        <w:r>
+          <w:rPr>
+            <w:rStyle w:val="Hyperlink"/>
+          </w:rPr>
+          <w:t>Integration Testing</w:t>
+        </w:r>
+        <w:r>
+          <w:rPr>
+            <w:webHidden/>
+          </w:rPr>
+          <w:tab/>
+        </w:r>
+        <w:r>
+          <w:rPr>
+            <w:webHidden/>
+          </w:rPr>
+          <w:fldChar w:fldCharType="begin"/>
+        </w:r>
+        <w:r>
+          <w:rPr>
+            <w:webHidden/>
+          </w:rPr>
+          <w:instrText xml:space="preserve"> PAGEREF _Toc326083807 \h </w:instrText>
+        </w:r>
+        <w:r>
+          <w:rPr>
+            <w:webHidden/>
+          </w:rPr>
+        </w:r>
+        <w:r>
+          <w:rPr>
+            <w:webHidden/>
+          </w:rPr>
+          <w:fldChar w:fldCharType="separate"/>
+        </w:r>
+        <w:r>
+          <w:rPr>
+            <w:webHidden/>
+          </w:rPr>
+          <w:t>12</w:t>
+        </w:r>
+        <w:r>
+          <w:rPr>
+            <w:webHidden/>
+          </w:rPr>
+          <w:fldChar w:fldCharType="end"/>
+        </w:r>
+      </w:hyperlink>
+    </w:p>
+    <w:p>
+      <w:pPr>
+        <w:pStyle w:val="TOC3"/>
+        <w:rPr>
+          <w:rFonts w:asciiTheme="minorHAnsi" w:eastAsiaTheme="minorEastAsia" w:hAnsiTheme="minorHAnsi" w:cstheme="minorBidi"/>
+          <w:i w:val="0"/>
+          <w:sz w:val="22"/>
+          <w:szCs w:val="22"/>
+          <w:lang w:bidi="he-IL"/>
+        </w:rPr>
+      </w:pPr>
+      <w:hyperlink w:anchor="_Toc326083808" w:history="1">
+        <w:r>
+          <w:rPr>
+            <w:rStyle w:val="Hyperlink"/>
+          </w:rPr>
+          <w:t>3.2.1</w:t>
+        </w:r>
+        <w:r>
+          <w:rPr>
+            <w:rFonts w:asciiTheme="minorHAnsi" w:eastAsiaTheme="minorEastAsia" w:hAnsiTheme="minorHAnsi" w:cstheme="minorBidi"/>
+            <w:i w:val="0"/>
+            <w:sz w:val="22"/>
+            <w:szCs w:val="22"/>
+            <w:lang w:bidi="he-IL"/>
+          </w:rPr>
+          <w:tab/>
+        </w:r>
+        <w:r>
+          <w:rPr>
+            <w:rStyle w:val="Hyperlink"/>
+          </w:rPr>
+          <w:t>Incremental Testing</w:t>
+        </w:r>
+        <w:r>
+          <w:rPr>
+            <w:webHidden/>
+          </w:rPr>
+          <w:tab/>
+        </w:r>
+        <w:r>
+          <w:rPr>
+            <w:webHidden/>
+          </w:rPr>
+          <w:fldChar w:fldCharType="begin"/>
+        </w:r>
+        <w:r>
+          <w:rPr>
+            <w:webHidden/>
+          </w:rPr>
+          <w:instrText xml:space="preserve"> PAGEREF _Toc326083808 \h </w:instrText>
+        </w:r>
+        <w:r>
+          <w:rPr>
+            <w:webHidden/>
+          </w:rPr>
+        </w:r>
+        <w:r>
+          <w:rPr>
+            <w:webHidden/>
+          </w:rPr>
+          <w:fldChar w:fldCharType="separate"/>
+        </w:r>
+        <w:r>
+          <w:rPr>
+            <w:webHidden/>
+          </w:rPr>
+          <w:t>12</w:t>
+        </w:r>
+        <w:r>
+          <w:rPr>
+            <w:webHidden/>
+          </w:rPr>
+          <w:fldChar w:fldCharType="end"/>
+        </w:r>
+      </w:hyperlink>
+    </w:p>
+    <w:p>
+      <w:pPr>
+        <w:pStyle w:val="TOC2"/>
+        <w:rPr>
+          <w:rFonts w:asciiTheme="minorHAnsi" w:eastAsiaTheme="minorEastAsia" w:hAnsiTheme="minorHAnsi" w:cstheme="minorBidi"/>
+          <w:i/>
+          <w:sz w:val="22"/>
+          <w:szCs w:val="22"/>
+          <w:lang w:bidi="he-IL"/>
+        </w:rPr>
+      </w:pPr>
+      <w:hyperlink w:anchor="_Toc326083809" w:history="1">
+        <w:r>
+          <w:rPr>
+            <w:rStyle w:val="Hyperlink"/>
+          </w:rPr>
+          <w:t>3.3</w:t>
+        </w:r>
+        <w:r>
+          <w:rPr>
+            <w:rFonts w:asciiTheme="minorHAnsi" w:eastAsiaTheme="minorEastAsia" w:hAnsiTheme="minorHAnsi" w:cstheme="minorBidi"/>
+            <w:sz w:val="22"/>
+            <w:szCs w:val="22"/>
+            <w:lang w:bidi="he-IL"/>
+          </w:rPr>
+          <w:tab/>
+        </w:r>
+        <w:r>
+          <w:rPr>
+            <w:rStyle w:val="Hyperlink"/>
+          </w:rPr>
+          <w:t>System Testing</w:t>
+        </w:r>
+        <w:r>
+          <w:rPr>
+            <w:webHidden/>
+          </w:rPr>
+          <w:tab/>
+        </w:r>
+        <w:r>
+          <w:rPr>
+            <w:webHidden/>
+          </w:rPr>
+          <w:fldChar w:fldCharType="begin"/>
+        </w:r>
+        <w:r>
+          <w:rPr>
+            <w:webHidden/>
+          </w:rPr>
+          <w:instrText xml:space="preserve"> PAGEREF _Toc326083809 \h </w:instrText>
+        </w:r>
+        <w:r>
+          <w:rPr>
+            <w:webHidden/>
+          </w:rPr>
+        </w:r>
+        <w:r>
+          <w:rPr>
+            <w:webHidden/>
+          </w:rPr>
+          <w:fldChar w:fldCharType="separate"/>
+        </w:r>
+        <w:r>
+          <w:rPr>
+            <w:webHidden/>
+          </w:rPr>
+          <w:t>13</w:t>
+        </w:r>
+        <w:r>
+          <w:rPr>
+            <w:webHidden/>
+          </w:rPr>
+          <w:fldChar w:fldCharType="end"/>
+        </w:r>
+      </w:hyperlink>
+    </w:p>
+    <w:p>
+      <w:pPr>
+        <w:pStyle w:val="TOC3"/>
+        <w:rPr>
+          <w:rFonts w:asciiTheme="minorHAnsi" w:eastAsiaTheme="minorEastAsia" w:hAnsiTheme="minorHAnsi" w:cstheme="minorBidi"/>
+          <w:i w:val="0"/>
+          <w:sz w:val="22"/>
+          <w:szCs w:val="22"/>
+          <w:lang w:bidi="he-IL"/>
+        </w:rPr>
+      </w:pPr>
+      <w:hyperlink w:anchor="_Toc326083811" w:history="1">
+        <w:r>
+          <w:rPr>
+            <w:rStyle w:val="Hyperlink"/>
+          </w:rPr>
+          <w:t>3.3.</w:t>
+        </w:r>
+        <w:r>
+          <w:rPr>
+            <w:rStyle w:val="Hyperlink"/>
+          </w:rPr>
+          <w:t xml:space="preserve">1 </w:t>
+        </w:r>
+        <w:r>
+          <w:rPr>
+            <w:rStyle w:val="Hyperlink"/>
+          </w:rPr>
           <w:t>Performance testing</w:t>
         </w:r>
         <w:r>
@@ -2319,7 +2508,13 @@
           <w:rPr>
             <w:webHidden/>
           </w:rPr>
-          <w:t>14</w:t>
+          <w:t>1</w:t>
+        </w:r>
+        <w:r>
+          <w:rPr>
+            <w:webHidden/>
+          </w:rPr>
+          <w:t>3</w:t>
         </w:r>
         <w:r>
           <w:rPr>
@@ -2396,7 +2591,13 @@
           <w:rPr>
             <w:webHidden/>
           </w:rPr>
-          <w:t>14</w:t>
+          <w:t>1</w:t>
+        </w:r>
+        <w:r>
+          <w:rPr>
+            <w:webHidden/>
+          </w:rPr>
+          <w:t>3</w:t>
         </w:r>
         <w:r>
           <w:rPr>
@@ -2511,7 +2712,7 @@
           <w:rPr>
             <w:rStyle w:val="Hyperlink"/>
           </w:rPr>
-          <w:t>Shipping or Live Release</w:t>
+          <w:t>Live/Release</w:t>
         </w:r>
         <w:r>
           <w:rPr>
@@ -2547,160 +2748,6 @@
             <w:webHidden/>
           </w:rPr>
           <w:t>14</w:t>
-        </w:r>
-        <w:r>
-          <w:rPr>
-            <w:webHidden/>
-          </w:rPr>
-          <w:fldChar w:fldCharType="end"/>
-        </w:r>
-      </w:hyperlink>
-    </w:p>
-    <w:p>
-      <w:pPr>
-        <w:pStyle w:val="TOC3"/>
-        <w:rPr>
-          <w:rFonts w:asciiTheme="minorHAnsi" w:eastAsiaTheme="minorEastAsia" w:hAnsiTheme="minorHAnsi" w:cstheme="minorBidi"/>
-          <w:i w:val="0"/>
-          <w:sz w:val="22"/>
-          <w:szCs w:val="22"/>
-          <w:lang w:bidi="he-IL"/>
-        </w:rPr>
-      </w:pPr>
-      <w:hyperlink w:anchor="_Toc326083815" w:history="1">
-        <w:r>
-          <w:rPr>
-            <w:rStyle w:val="Hyperlink"/>
-          </w:rPr>
-          <w:t>4.2.1</w:t>
-        </w:r>
-        <w:r>
-          <w:rPr>
-            <w:rFonts w:asciiTheme="minorHAnsi" w:eastAsiaTheme="minorEastAsia" w:hAnsiTheme="minorHAnsi" w:cstheme="minorBidi"/>
-            <w:i w:val="0"/>
-            <w:sz w:val="22"/>
-            <w:szCs w:val="22"/>
-            <w:lang w:bidi="he-IL"/>
-          </w:rPr>
-          <w:tab/>
-        </w:r>
-        <w:r>
-          <w:rPr>
-            <w:rStyle w:val="Hyperlink"/>
-          </w:rPr>
-          <w:t>Shipping/Live Release Entry Criteria</w:t>
-        </w:r>
-        <w:r>
-          <w:rPr>
-            <w:webHidden/>
-          </w:rPr>
-          <w:tab/>
-        </w:r>
-        <w:r>
-          <w:rPr>
-            <w:webHidden/>
-          </w:rPr>
-          <w:fldChar w:fldCharType="begin"/>
-        </w:r>
-        <w:r>
-          <w:rPr>
-            <w:webHidden/>
-          </w:rPr>
-          <w:instrText xml:space="preserve"> PAGEREF _Toc326083815 \h </w:instrText>
-        </w:r>
-        <w:r>
-          <w:rPr>
-            <w:webHidden/>
-          </w:rPr>
-        </w:r>
-        <w:r>
-          <w:rPr>
-            <w:webHidden/>
-          </w:rPr>
-          <w:fldChar w:fldCharType="separate"/>
-        </w:r>
-        <w:r>
-          <w:rPr>
-            <w:webHidden/>
-          </w:rPr>
-          <w:t>14</w:t>
-        </w:r>
-        <w:r>
-          <w:rPr>
-            <w:webHidden/>
-          </w:rPr>
-          <w:fldChar w:fldCharType="end"/>
-        </w:r>
-      </w:hyperlink>
-    </w:p>
-    <w:p>
-      <w:pPr>
-        <w:pStyle w:val="TOC3"/>
-        <w:rPr>
-          <w:rFonts w:asciiTheme="minorHAnsi" w:eastAsiaTheme="minorEastAsia" w:hAnsiTheme="minorHAnsi" w:cstheme="minorBidi"/>
-          <w:i w:val="0"/>
-          <w:sz w:val="22"/>
-          <w:szCs w:val="22"/>
-          <w:lang w:bidi="he-IL"/>
-        </w:rPr>
-      </w:pPr>
-      <w:hyperlink w:anchor="_Toc326083816" w:history="1">
-        <w:r>
-          <w:rPr>
-            <w:rStyle w:val="Hyperlink"/>
-          </w:rPr>
-          <w:t>4.2.2</w:t>
-        </w:r>
-        <w:r>
-          <w:rPr>
-            <w:rFonts w:asciiTheme="minorHAnsi" w:eastAsiaTheme="minorEastAsia" w:hAnsiTheme="minorHAnsi" w:cstheme="minorBidi"/>
-            <w:i w:val="0"/>
-            <w:sz w:val="22"/>
-            <w:szCs w:val="22"/>
-            <w:lang w:bidi="he-IL"/>
-          </w:rPr>
-          <w:tab/>
-        </w:r>
-        <w:r>
-          <w:rPr>
-            <w:rStyle w:val="Hyperlink"/>
-          </w:rPr>
-          <w:t>Shipping/Live Release Exit Criteria</w:t>
-        </w:r>
-        <w:r>
-          <w:rPr>
-            <w:webHidden/>
-          </w:rPr>
-          <w:tab/>
-        </w:r>
-        <w:r>
-          <w:rPr>
-            <w:webHidden/>
-          </w:rPr>
-          <w:fldChar w:fldCharType="begin"/>
-        </w:r>
-        <w:r>
-          <w:rPr>
-            <w:webHidden/>
-          </w:rPr>
-          <w:instrText xml:space="preserve"> PAGEREF _Toc326083816 \h </w:instrText>
-        </w:r>
-        <w:r>
-          <w:rPr>
-            <w:webHidden/>
-          </w:rPr>
-        </w:r>
-        <w:r>
-          <w:rPr>
-            <w:webHidden/>
-          </w:rPr>
-          <w:fldChar w:fldCharType="separate"/>
-        </w:r>
-        <w:r>
-          <w:rPr>
-            <w:webHidden/>
-          </w:rPr>
-          <w:t>15</w:t>
         </w:r>
         <w:r>
           <w:rPr>
@@ -2777,7 +2824,13 @@
           <w:rPr>
             <w:webHidden/>
           </w:rPr>
-          <w:t>16</w:t>
+          <w:t>1</w:t>
+        </w:r>
+        <w:r>
+          <w:rPr>
+            <w:webHidden/>
+          </w:rPr>
+          <w:t>5</w:t>
         </w:r>
         <w:r>
           <w:rPr>
@@ -2802,42 +2855,6 @@
         </w:rPr>
         <w:fldChar w:fldCharType="end"/>
       </w:r>
-    </w:p>
-    <w:p>
-      <w:pPr>
-        <w:spacing w:after="0" w:line="240" w:lineRule="auto"/>
-        <w:rPr>
-          <w:b/>
-          <w:noProof/>
-        </w:rPr>
-      </w:pPr>
-    </w:p>
-    <w:p>
-      <w:pPr>
-        <w:spacing w:after="0" w:line="240" w:lineRule="auto"/>
-        <w:rPr>
-          <w:b/>
-          <w:noProof/>
-        </w:rPr>
-      </w:pPr>
-    </w:p>
-    <w:p>
-      <w:pPr>
-        <w:spacing w:after="0" w:line="240" w:lineRule="auto"/>
-        <w:rPr>
-          <w:b/>
-          <w:noProof/>
-        </w:rPr>
-      </w:pPr>
-    </w:p>
-    <w:p>
-      <w:pPr>
-        <w:spacing w:after="0" w:line="240" w:lineRule="auto"/>
-        <w:rPr>
-          <w:b/>
-          <w:noProof/>
-        </w:rPr>
-      </w:pPr>
     </w:p>
     <w:p>
       <w:pPr>
@@ -3371,22 +3388,23 @@
     <w:p>
       <w:pPr>
         <w:spacing w:after="0" w:line="240" w:lineRule="auto"/>
-        <w:ind w:left="360"/>
-        <w:rPr>
-          <w:sz w:val="24"/>
-          <w:szCs w:val="24"/>
-        </w:rPr>
-      </w:pPr>
-    </w:p>
-    <w:p>
-      <w:pPr>
-        <w:spacing w:after="0" w:line="240" w:lineRule="auto"/>
-        <w:rPr>
-          <w:b/>
-          <w:sz w:val="24"/>
-          <w:szCs w:val="24"/>
-        </w:rPr>
-      </w:pPr>
+        <w:rPr>
+          <w:sz w:val="24"/>
+          <w:szCs w:val="24"/>
+        </w:rPr>
+      </w:pPr>
+    </w:p>
+    <w:p>
+      <w:pPr>
+        <w:spacing w:after="0" w:line="240" w:lineRule="auto"/>
+        <w:rPr>
+          <w:b/>
+          <w:sz w:val="24"/>
+          <w:szCs w:val="24"/>
+        </w:rPr>
+      </w:pPr>
+      <w:bookmarkStart w:id="0" w:name="_GoBack"/>
+      <w:bookmarkEnd w:id="0"/>
       <w:r>
         <w:rPr>
           <w:b/>
@@ -12421,7 +12439,39 @@
           <w:sz w:val="24"/>
           <w:szCs w:val="24"/>
         </w:rPr>
-        <w:t>Teacher “Grade Book” Button</w:t>
+        <w:t>Teacher “</w:t>
+      </w:r>
+      <w:r>
+        <w:rPr>
+          <w:b/>
+          <w:sz w:val="24"/>
+          <w:szCs w:val="24"/>
+        </w:rPr>
+        <w:t>Update</w:t>
+      </w:r>
+      <w:r>
+        <w:rPr>
+          <w:b/>
+          <w:sz w:val="24"/>
+          <w:szCs w:val="24"/>
+        </w:rPr>
+        <w:t xml:space="preserve"> </w:t>
+      </w:r>
+      <w:r>
+        <w:rPr>
+          <w:b/>
+          <w:sz w:val="24"/>
+          <w:szCs w:val="24"/>
+        </w:rPr>
+        <w:t>Grades</w:t>
+      </w:r>
+      <w:r>
+        <w:rPr>
+          <w:b/>
+          <w:sz w:val="24"/>
+          <w:szCs w:val="24"/>
+        </w:rPr>
+        <w:t>” Button</w:t>
       </w:r>
     </w:p>
     <w:p>
@@ -14090,7 +14140,7 @@
                 <w:sz w:val="24"/>
                 <w:szCs w:val="24"/>
               </w:rPr>
-              <w:t>1</w:t>
+              <w:t>2</w:t>
             </w:r>
             <w:r>
               <w:rPr>
@@ -14543,7 +14593,23 @@
           <w:sz w:val="24"/>
           <w:szCs w:val="24"/>
         </w:rPr>
-        <w:t xml:space="preserve">22 </w:t>
+        <w:t>2</w:t>
+      </w:r>
+      <w:r>
+        <w:rPr>
+          <w:b/>
+          <w:sz w:val="24"/>
+          <w:szCs w:val="24"/>
+        </w:rPr>
+        <w:t>3</w:t>
+      </w:r>
+      <w:r>
+        <w:rPr>
+          <w:b/>
+          <w:sz w:val="24"/>
+          <w:szCs w:val="24"/>
+        </w:rPr>
+        <w:t xml:space="preserve"> </w:t>
       </w:r>
       <w:r>
         <w:rPr>
@@ -14668,35 +14734,7 @@
           <w:sz w:val="24"/>
           <w:szCs w:val="24"/>
         </w:rPr>
-        <w:t>Ill</w:t>
-      </w:r>
-      <w:r>
-        <w:rPr>
-          <w:sz w:val="24"/>
-          <w:szCs w:val="24"/>
-        </w:rPr>
-        <w:t xml:space="preserve">egal input values: These input and test are </w:t>
-      </w:r>
-      <w:r>
-        <w:rPr>
-          <w:sz w:val="24"/>
-          <w:szCs w:val="24"/>
-        </w:rPr>
-        <w:t>outside</w:t>
-      </w:r>
-      <w:r>
-        <w:rPr>
-          <w:sz w:val="24"/>
-          <w:szCs w:val="24"/>
-        </w:rPr>
-        <w:t xml:space="preserve"> the boundaries and the program should</w:t>
-      </w:r>
-      <w:r>
-        <w:rPr>
-          <w:sz w:val="24"/>
-          <w:szCs w:val="24"/>
-        </w:rPr>
-        <w:t xml:space="preserve"> either compensate or give no result</w:t>
+        <w:t>Illegal input values: These input and test are outside the boundaries and the program should either compensate or give no result</w:t>
       </w:r>
     </w:p>
     <w:p>
@@ -14717,28 +14755,7 @@
           <w:sz w:val="24"/>
           <w:szCs w:val="24"/>
         </w:rPr>
-        <w:t xml:space="preserve">Username/password: by entering </w:t>
-      </w:r>
-      <w:r>
-        <w:rPr>
-          <w:sz w:val="24"/>
-          <w:szCs w:val="24"/>
-        </w:rPr>
-        <w:t>in</w:t>
-      </w:r>
-      <w:r>
-        <w:rPr>
-          <w:sz w:val="24"/>
-          <w:szCs w:val="24"/>
-        </w:rPr>
-        <w:t xml:space="preserve">correct information, </w:t>
-      </w:r>
-      <w:r>
-        <w:rPr>
-          <w:sz w:val="24"/>
-          <w:szCs w:val="24"/>
-        </w:rPr>
-        <w:t xml:space="preserve">the user will not be able to log in </w:t>
+        <w:t xml:space="preserve">Username/password: by entering incorrect information, the user will not be able to log in </w:t>
       </w:r>
     </w:p>
     <w:p>
@@ -14759,14 +14776,7 @@
           <w:sz w:val="24"/>
           <w:szCs w:val="24"/>
         </w:rPr>
-        <w:t xml:space="preserve">Grades: By entering </w:t>
-      </w:r>
-      <w:r>
-        <w:rPr>
-          <w:sz w:val="24"/>
-          <w:szCs w:val="24"/>
-        </w:rPr>
-        <w:t>a character in the grade book, the page will force you to enter a valid decimal. If the number is outside of 0-100 then the GPA will be 4.00 if its above 100 and GPA will be 0.00 if its below 0</w:t>
+        <w:t>Grades: By entering a character in the grade book, the page will force you to enter a valid decimal. If the number is outside of 0-100 then the GPA will be 4.00 if its above 100 and GPA will be 0.00 if its below 0</w:t>
       </w:r>
     </w:p>
     <w:p>
@@ -15489,12 +15499,220 @@
     <w:p>
       <w:pPr>
         <w:spacing w:after="0" w:line="240" w:lineRule="auto"/>
-        <w:jc w:val="center"/>
-        <w:rPr>
-          <w:sz w:val="24"/>
-          <w:szCs w:val="24"/>
-        </w:rPr>
-      </w:pPr>
+        <w:rPr>
+          <w:b/>
+          <w:sz w:val="24"/>
+          <w:szCs w:val="24"/>
+        </w:rPr>
+      </w:pPr>
+    </w:p>
+    <w:p>
+      <w:pPr>
+        <w:spacing w:after="0" w:line="240" w:lineRule="auto"/>
+        <w:rPr>
+          <w:b/>
+          <w:sz w:val="24"/>
+          <w:szCs w:val="24"/>
+        </w:rPr>
+      </w:pPr>
+      <w:r>
+        <w:rPr>
+          <w:b/>
+          <w:sz w:val="24"/>
+          <w:szCs w:val="24"/>
+        </w:rPr>
+        <w:t>3.3 System Testing</w:t>
+      </w:r>
+    </w:p>
+    <w:p>
+      <w:pPr>
+        <w:spacing w:after="0" w:line="240" w:lineRule="auto"/>
+        <w:rPr>
+          <w:b/>
+          <w:sz w:val="24"/>
+          <w:szCs w:val="24"/>
+        </w:rPr>
+      </w:pPr>
+    </w:p>
+    <w:p>
+      <w:pPr>
+        <w:spacing w:after="0" w:line="240" w:lineRule="auto"/>
+        <w:rPr>
+          <w:b/>
+          <w:sz w:val="24"/>
+          <w:szCs w:val="24"/>
+        </w:rPr>
+      </w:pPr>
+      <w:r>
+        <w:rPr>
+          <w:b/>
+          <w:sz w:val="24"/>
+          <w:szCs w:val="24"/>
+        </w:rPr>
+        <w:t>3.3.1 Performance Test</w:t>
+      </w:r>
+    </w:p>
+    <w:p>
+      <w:pPr>
+        <w:spacing w:after="0" w:line="240" w:lineRule="auto"/>
+        <w:rPr>
+          <w:b/>
+          <w:sz w:val="24"/>
+          <w:szCs w:val="24"/>
+        </w:rPr>
+      </w:pPr>
+    </w:p>
+    <w:p>
+      <w:pPr>
+        <w:spacing w:after="0" w:line="240" w:lineRule="auto"/>
+        <w:rPr>
+          <w:sz w:val="24"/>
+          <w:szCs w:val="24"/>
+        </w:rPr>
+      </w:pPr>
+      <w:r>
+        <w:rPr>
+          <w:sz w:val="24"/>
+          <w:szCs w:val="24"/>
+        </w:rPr>
+        <w:t>This test will be performed to ensure the ease of use and access time for each function/database. We will be performed by</w:t>
+      </w:r>
+    </w:p>
+    <w:p>
+      <w:pPr>
+        <w:pStyle w:val="ListParagraph"/>
+        <w:numPr>
+          <w:ilvl w:val="0"/>
+          <w:numId w:val="39"/>
+        </w:numPr>
+        <w:spacing w:after="0" w:line="240" w:lineRule="auto"/>
+        <w:rPr>
+          <w:sz w:val="24"/>
+          <w:szCs w:val="24"/>
+        </w:rPr>
+      </w:pPr>
+      <w:r>
+        <w:rPr>
+          <w:sz w:val="24"/>
+          <w:szCs w:val="24"/>
+        </w:rPr>
+        <w:t>Edit/Delete data from the database</w:t>
+      </w:r>
+    </w:p>
+    <w:p>
+      <w:pPr>
+        <w:pStyle w:val="ListParagraph"/>
+        <w:numPr>
+          <w:ilvl w:val="0"/>
+          <w:numId w:val="39"/>
+        </w:numPr>
+        <w:spacing w:after="0" w:line="240" w:lineRule="auto"/>
+        <w:rPr>
+          <w:sz w:val="24"/>
+          <w:szCs w:val="24"/>
+        </w:rPr>
+      </w:pPr>
+      <w:r>
+        <w:rPr>
+          <w:sz w:val="24"/>
+          <w:szCs w:val="24"/>
+        </w:rPr>
+        <w:t>Submit Grade</w:t>
+      </w:r>
+    </w:p>
+    <w:p>
+      <w:pPr>
+        <w:pStyle w:val="ListParagraph"/>
+        <w:numPr>
+          <w:ilvl w:val="0"/>
+          <w:numId w:val="39"/>
+        </w:numPr>
+        <w:spacing w:after="0" w:line="240" w:lineRule="auto"/>
+        <w:rPr>
+          <w:sz w:val="24"/>
+          <w:szCs w:val="24"/>
+        </w:rPr>
+      </w:pPr>
+      <w:r>
+        <w:rPr>
+          <w:sz w:val="24"/>
+          <w:szCs w:val="24"/>
+        </w:rPr>
+        <w:t xml:space="preserve">Checking Sign in Button </w:t>
+      </w:r>
+    </w:p>
+    <w:p>
+      <w:pPr>
+        <w:pStyle w:val="ListParagraph"/>
+        <w:numPr>
+          <w:ilvl w:val="0"/>
+          <w:numId w:val="39"/>
+        </w:numPr>
+        <w:spacing w:after="0" w:line="240" w:lineRule="auto"/>
+        <w:rPr>
+          <w:sz w:val="24"/>
+          <w:szCs w:val="24"/>
+        </w:rPr>
+      </w:pPr>
+      <w:r>
+        <w:rPr>
+          <w:sz w:val="24"/>
+          <w:szCs w:val="24"/>
+        </w:rPr>
+        <w:t>Assign roles</w:t>
+      </w:r>
+    </w:p>
+    <w:p>
+      <w:pPr>
+        <w:spacing w:after="0" w:line="240" w:lineRule="auto"/>
+        <w:rPr>
+          <w:sz w:val="24"/>
+          <w:szCs w:val="24"/>
+        </w:rPr>
+      </w:pPr>
+    </w:p>
+    <w:p>
+      <w:pPr>
+        <w:spacing w:after="0" w:line="240" w:lineRule="auto"/>
+        <w:rPr>
+          <w:b/>
+          <w:sz w:val="24"/>
+          <w:szCs w:val="24"/>
+        </w:rPr>
+      </w:pPr>
+      <w:r>
+        <w:rPr>
+          <w:b/>
+          <w:sz w:val="24"/>
+          <w:szCs w:val="24"/>
+        </w:rPr>
+        <w:t>4 Pass/Fail Criteria</w:t>
+      </w:r>
+    </w:p>
+    <w:p>
+      <w:pPr>
+        <w:spacing w:after="0" w:line="240" w:lineRule="auto"/>
+        <w:rPr>
+          <w:sz w:val="24"/>
+          <w:szCs w:val="24"/>
+        </w:rPr>
+      </w:pPr>
+    </w:p>
+    <w:p>
+      <w:pPr>
+        <w:spacing w:after="0" w:line="240" w:lineRule="auto"/>
+        <w:rPr>
+          <w:sz w:val="24"/>
+          <w:szCs w:val="24"/>
+        </w:rPr>
+      </w:pPr>
+      <w:r>
+        <w:rPr>
+          <w:sz w:val="24"/>
+          <w:szCs w:val="24"/>
+        </w:rPr>
+        <w:t xml:space="preserve">This section will track all the test and report that we have done. It will also keep a record of any bug report that we run into. The test will be considered a failure if the expected outcome is not achieved. This will help the tester to keep track of the program and fix any bug along the way. </w:t>
+      </w:r>
     </w:p>
     <w:p>
       <w:pPr>
@@ -15638,6 +15856,331 @@
           <w:szCs w:val="24"/>
         </w:rPr>
       </w:pPr>
+    </w:p>
+    <w:p>
+      <w:pPr>
+        <w:spacing w:after="0" w:line="240" w:lineRule="auto"/>
+        <w:ind w:left="360"/>
+        <w:rPr>
+          <w:b/>
+          <w:sz w:val="24"/>
+          <w:szCs w:val="24"/>
+        </w:rPr>
+      </w:pPr>
+    </w:p>
+    <w:p>
+      <w:pPr>
+        <w:spacing w:after="0" w:line="240" w:lineRule="auto"/>
+        <w:ind w:left="360"/>
+        <w:rPr>
+          <w:b/>
+          <w:sz w:val="24"/>
+          <w:szCs w:val="24"/>
+        </w:rPr>
+      </w:pPr>
+    </w:p>
+    <w:p>
+      <w:pPr>
+        <w:spacing w:after="0" w:line="240" w:lineRule="auto"/>
+        <w:rPr>
+          <w:b/>
+          <w:sz w:val="24"/>
+          <w:szCs w:val="24"/>
+        </w:rPr>
+      </w:pPr>
+    </w:p>
+    <w:p>
+      <w:pPr>
+        <w:spacing w:after="0" w:line="240" w:lineRule="auto"/>
+        <w:rPr>
+          <w:b/>
+          <w:sz w:val="24"/>
+          <w:szCs w:val="24"/>
+        </w:rPr>
+      </w:pPr>
+      <w:r>
+        <w:rPr>
+          <w:b/>
+          <w:sz w:val="24"/>
+          <w:szCs w:val="24"/>
+        </w:rPr>
+        <w:lastRenderedPageBreak/>
+        <w:t>4.1 Test Log</w:t>
+      </w:r>
+    </w:p>
+    <w:p>
+      <w:pPr>
+        <w:spacing w:after="0" w:line="240" w:lineRule="auto"/>
+        <w:rPr>
+          <w:b/>
+          <w:sz w:val="24"/>
+          <w:szCs w:val="24"/>
+        </w:rPr>
+      </w:pPr>
+    </w:p>
+    <w:bookmarkStart w:id="1" w:name="_MON_1617612288"/>
+    <w:bookmarkEnd w:id="1"/>
+    <w:p>
+      <w:pPr>
+        <w:spacing w:after="0" w:line="240" w:lineRule="auto"/>
+        <w:rPr>
+          <w:b/>
+          <w:sz w:val="24"/>
+          <w:szCs w:val="24"/>
+        </w:rPr>
+      </w:pPr>
+      <w:r>
+        <w:rPr>
+          <w:b/>
+          <w:sz w:val="24"/>
+          <w:szCs w:val="24"/>
+        </w:rPr>
+        <w:object w:dxaOrig="3840" w:dyaOrig="6685" w14:anchorId="557532F7">
+          <v:shapetype id="_x0000_t75" coordsize="21600,21600" o:spt="75" o:preferrelative="t" path="m@4@5l@4@11@9@11@9@5xe" filled="f" stroked="f">
+            <v:stroke joinstyle="miter"/>
+            <v:formulas>
+              <v:f eqn="if lineDrawn pixelLineWidth 0"/>
+              <v:f eqn="sum @0 1 0"/>
+              <v:f eqn="sum 0 0 @1"/>
+              <v:f eqn="prod @2 1 2"/>
+              <v:f eqn="prod @3 21600 pixelWidth"/>
+              <v:f eqn="prod @3 21600 pixelHeight"/>
+              <v:f eqn="sum @0 0 1"/>
+              <v:f eqn="prod @6 1 2"/>
+              <v:f eqn="prod @7 21600 pixelWidth"/>
+              <v:f eqn="sum @8 21600 0"/>
+              <v:f eqn="prod @7 21600 pixelHeight"/>
+              <v:f eqn="sum @10 21600 0"/>
+            </v:formulas>
+            <v:path o:extrusionok="f" gradientshapeok="t" o:connecttype="rect"/>
+            <o:lock v:ext="edit" aspectratio="t"/>
+          </v:shapetype>
+          <v:shape id="_x0000_i1088" type="#_x0000_t75" style="width:192pt;height:334.5pt" o:ole="">
+            <v:imagedata r:id="rId8" o:title=""/>
+          </v:shape>
+          <o:OLEObject Type="Embed" ProgID="Excel.Sheet.12" ShapeID="_x0000_i1088" DrawAspect="Content" ObjectID="_1617614475" r:id="rId9"/>
+        </w:object>
+      </w:r>
+    </w:p>
+    <w:p>
+      <w:pPr>
+        <w:spacing w:after="0" w:line="240" w:lineRule="auto"/>
+        <w:rPr>
+          <w:b/>
+          <w:sz w:val="24"/>
+          <w:szCs w:val="24"/>
+        </w:rPr>
+      </w:pPr>
+    </w:p>
+    <w:p>
+      <w:pPr>
+        <w:spacing w:after="0" w:line="240" w:lineRule="auto"/>
+        <w:rPr>
+          <w:b/>
+          <w:sz w:val="24"/>
+          <w:szCs w:val="24"/>
+        </w:rPr>
+      </w:pPr>
+      <w:r>
+        <w:rPr>
+          <w:b/>
+          <w:sz w:val="24"/>
+          <w:szCs w:val="24"/>
+        </w:rPr>
+        <w:t>4.2 Live/Release</w:t>
+      </w:r>
+    </w:p>
+    <w:p>
+      <w:pPr>
+        <w:spacing w:after="0" w:line="240" w:lineRule="auto"/>
+        <w:rPr>
+          <w:b/>
+          <w:sz w:val="24"/>
+          <w:szCs w:val="24"/>
+        </w:rPr>
+      </w:pPr>
+    </w:p>
+    <w:p>
+      <w:pPr>
+        <w:spacing w:after="0" w:line="240" w:lineRule="auto"/>
+        <w:rPr>
+          <w:sz w:val="24"/>
+          <w:szCs w:val="24"/>
+        </w:rPr>
+      </w:pPr>
+      <w:r>
+        <w:rPr>
+          <w:sz w:val="24"/>
+          <w:szCs w:val="24"/>
+        </w:rPr>
+        <w:t>This project is in the final state and is ready for use. All the documentations are final, and no change is need as of for now. The project meets all the requirement and pass our performance test and is ready to showcase.</w:t>
+      </w:r>
+    </w:p>
+    <w:p>
+      <w:pPr>
+        <w:spacing w:after="0" w:line="240" w:lineRule="auto"/>
+        <w:rPr>
+          <w:sz w:val="24"/>
+          <w:szCs w:val="24"/>
+        </w:rPr>
+      </w:pPr>
+    </w:p>
+    <w:p>
+      <w:pPr>
+        <w:spacing w:after="0" w:line="240" w:lineRule="auto"/>
+        <w:rPr>
+          <w:sz w:val="24"/>
+          <w:szCs w:val="24"/>
+        </w:rPr>
+      </w:pPr>
+    </w:p>
+    <w:p>
+      <w:pPr>
+        <w:spacing w:after="0" w:line="240" w:lineRule="auto"/>
+        <w:rPr>
+          <w:sz w:val="24"/>
+          <w:szCs w:val="24"/>
+        </w:rPr>
+      </w:pPr>
+    </w:p>
+    <w:p>
+      <w:pPr>
+        <w:spacing w:after="0" w:line="240" w:lineRule="auto"/>
+        <w:rPr>
+          <w:sz w:val="24"/>
+          <w:szCs w:val="24"/>
+        </w:rPr>
+      </w:pPr>
+    </w:p>
+    <w:p>
+      <w:pPr>
+        <w:spacing w:after="0" w:line="240" w:lineRule="auto"/>
+        <w:rPr>
+          <w:sz w:val="24"/>
+          <w:szCs w:val="24"/>
+        </w:rPr>
+      </w:pPr>
+    </w:p>
+    <w:p>
+      <w:pPr>
+        <w:spacing w:after="0" w:line="240" w:lineRule="auto"/>
+        <w:rPr>
+          <w:sz w:val="24"/>
+          <w:szCs w:val="24"/>
+        </w:rPr>
+      </w:pPr>
+    </w:p>
+    <w:p>
+      <w:pPr>
+        <w:spacing w:after="0" w:line="240" w:lineRule="auto"/>
+        <w:rPr>
+          <w:sz w:val="24"/>
+          <w:szCs w:val="24"/>
+        </w:rPr>
+      </w:pPr>
+    </w:p>
+    <w:p>
+      <w:pPr>
+        <w:spacing w:after="0" w:line="240" w:lineRule="auto"/>
+        <w:rPr>
+          <w:sz w:val="24"/>
+          <w:szCs w:val="24"/>
+        </w:rPr>
+      </w:pPr>
+    </w:p>
+    <w:p>
+      <w:pPr>
+        <w:spacing w:after="0" w:line="240" w:lineRule="auto"/>
+        <w:rPr>
+          <w:sz w:val="24"/>
+          <w:szCs w:val="24"/>
+        </w:rPr>
+      </w:pPr>
+    </w:p>
+    <w:p>
+      <w:pPr>
+        <w:spacing w:after="0" w:line="240" w:lineRule="auto"/>
+        <w:rPr>
+          <w:sz w:val="24"/>
+          <w:szCs w:val="24"/>
+        </w:rPr>
+      </w:pPr>
+    </w:p>
+    <w:p>
+      <w:pPr>
+        <w:spacing w:after="0" w:line="240" w:lineRule="auto"/>
+        <w:rPr>
+          <w:sz w:val="24"/>
+          <w:szCs w:val="24"/>
+        </w:rPr>
+      </w:pPr>
+    </w:p>
+    <w:p>
+      <w:pPr>
+        <w:spacing w:after="0" w:line="240" w:lineRule="auto"/>
+        <w:rPr>
+          <w:sz w:val="24"/>
+          <w:szCs w:val="24"/>
+        </w:rPr>
+      </w:pPr>
+    </w:p>
+    <w:p>
+      <w:pPr>
+        <w:spacing w:after="0" w:line="240" w:lineRule="auto"/>
+        <w:rPr>
+          <w:sz w:val="24"/>
+          <w:szCs w:val="24"/>
+        </w:rPr>
+      </w:pPr>
+    </w:p>
+    <w:p>
+      <w:pPr>
+        <w:spacing w:after="0" w:line="240" w:lineRule="auto"/>
+        <w:rPr>
+          <w:b/>
+          <w:sz w:val="24"/>
+          <w:szCs w:val="24"/>
+        </w:rPr>
+      </w:pPr>
+      <w:r>
+        <w:rPr>
+          <w:b/>
+          <w:sz w:val="24"/>
+          <w:szCs w:val="24"/>
+        </w:rPr>
+        <w:lastRenderedPageBreak/>
+        <w:t>5 References</w:t>
+      </w:r>
+    </w:p>
+    <w:p>
+      <w:pPr>
+        <w:spacing w:after="0" w:line="240" w:lineRule="auto"/>
+        <w:rPr>
+          <w:b/>
+          <w:sz w:val="24"/>
+          <w:szCs w:val="24"/>
+        </w:rPr>
+      </w:pPr>
+    </w:p>
+    <w:p>
+      <w:pPr>
+        <w:spacing w:after="0" w:line="240" w:lineRule="auto"/>
+        <w:rPr>
+          <w:b/>
+          <w:sz w:val="24"/>
+          <w:szCs w:val="24"/>
+        </w:rPr>
+      </w:pPr>
+      <w:hyperlink r:id="rId10" w:history="1">
+        <w:r>
+          <w:rPr>
+            <w:rStyle w:val="Hyperlink"/>
+            <w:sz w:val="24"/>
+            <w:szCs w:val="24"/>
+          </w:rPr>
+          <w:t>https://strongqa.com/qa-portal/testing-docs-templates/test-design</w:t>
+        </w:r>
+      </w:hyperlink>
     </w:p>
     <w:p>
       <w:pPr>
@@ -15733,7 +16276,7 @@
       </w:pPr>
     </w:p>
     <w:sectPr>
-      <w:headerReference w:type="default" r:id="rId8"/>
+      <w:headerReference w:type="default" r:id="rId11"/>
       <w:pgSz w:w="12240" w:h="15840"/>
       <w:pgMar w:top="1440" w:right="1440" w:bottom="1440" w:left="1440" w:header="720" w:footer="720" w:gutter="0"/>
       <w:pgNumType w:start="0"/>
@@ -16119,9 +16662,9 @@
   </w:abstractNum>
   <w:abstractNum w:abstractNumId="3" w15:restartNumberingAfterBreak="0">
     <w:nsid w:val="0A6912A0"/>
-    <w:multiLevelType w:val="hybridMultilevel"/>
-    <w:tmpl w:val="149E304C"/>
-    <w:lvl w:ilvl="0" w:tplc="0409000F">
+    <w:multiLevelType w:val="multilevel"/>
+    <w:tmpl w:val="3334E00A"/>
+    <w:lvl w:ilvl="0">
       <w:start w:val="1"/>
       <w:numFmt w:val="decimal"/>
       <w:lvlText w:val="%1."/>
@@ -16133,77 +16676,109 @@
         <w:rFonts w:hint="default"/>
       </w:rPr>
     </w:lvl>
-    <w:lvl w:ilvl="1" w:tplc="04090019" w:tentative="1">
-      <w:start w:val="1"/>
-      <w:numFmt w:val="lowerLetter"/>
-      <w:lvlText w:val="%2."/>
-      <w:lvlJc w:val="left"/>
-      <w:pPr>
-        <w:ind w:left="1440" w:hanging="360"/>
-      </w:pPr>
-    </w:lvl>
-    <w:lvl w:ilvl="2" w:tplc="0409001B" w:tentative="1">
-      <w:start w:val="1"/>
-      <w:numFmt w:val="lowerRoman"/>
-      <w:lvlText w:val="%3."/>
-      <w:lvlJc w:val="right"/>
-      <w:pPr>
-        <w:ind w:left="2160" w:hanging="180"/>
-      </w:pPr>
-    </w:lvl>
-    <w:lvl w:ilvl="3" w:tplc="0409000F" w:tentative="1">
-      <w:start w:val="1"/>
+    <w:lvl w:ilvl="1">
+      <w:start w:val="3"/>
       <w:numFmt w:val="decimal"/>
-      <w:lvlText w:val="%4."/>
-      <w:lvlJc w:val="left"/>
-      <w:pPr>
-        <w:ind w:left="2880" w:hanging="360"/>
-      </w:pPr>
-    </w:lvl>
-    <w:lvl w:ilvl="4" w:tplc="04090019" w:tentative="1">
-      <w:start w:val="1"/>
-      <w:numFmt w:val="lowerLetter"/>
-      <w:lvlText w:val="%5."/>
-      <w:lvlJc w:val="left"/>
-      <w:pPr>
-        <w:ind w:left="3600" w:hanging="360"/>
-      </w:pPr>
-    </w:lvl>
-    <w:lvl w:ilvl="5" w:tplc="0409001B" w:tentative="1">
-      <w:start w:val="1"/>
-      <w:numFmt w:val="lowerRoman"/>
-      <w:lvlText w:val="%6."/>
-      <w:lvlJc w:val="right"/>
-      <w:pPr>
-        <w:ind w:left="4320" w:hanging="180"/>
-      </w:pPr>
-    </w:lvl>
-    <w:lvl w:ilvl="6" w:tplc="0409000F" w:tentative="1">
+      <w:isLgl/>
+      <w:lvlText w:val="%1.%2"/>
+      <w:lvlJc w:val="left"/>
+      <w:pPr>
+        <w:ind w:left="720" w:hanging="360"/>
+      </w:pPr>
+      <w:rPr>
+        <w:rFonts w:hint="default"/>
+      </w:rPr>
+    </w:lvl>
+    <w:lvl w:ilvl="2">
       <w:start w:val="1"/>
       <w:numFmt w:val="decimal"/>
-      <w:lvlText w:val="%7."/>
-      <w:lvlJc w:val="left"/>
-      <w:pPr>
-        <w:ind w:left="5040" w:hanging="360"/>
-      </w:pPr>
-    </w:lvl>
-    <w:lvl w:ilvl="7" w:tplc="04090019" w:tentative="1">
-      <w:start w:val="1"/>
-      <w:numFmt w:val="lowerLetter"/>
-      <w:lvlText w:val="%8."/>
-      <w:lvlJc w:val="left"/>
-      <w:pPr>
-        <w:ind w:left="5760" w:hanging="360"/>
-      </w:pPr>
-    </w:lvl>
-    <w:lvl w:ilvl="8" w:tplc="0409001B" w:tentative="1">
-      <w:start w:val="1"/>
-      <w:numFmt w:val="lowerRoman"/>
-      <w:lvlText w:val="%9."/>
-      <w:lvlJc w:val="right"/>
-      <w:pPr>
-        <w:ind w:left="6480" w:hanging="180"/>
-      </w:pPr>
+      <w:isLgl/>
+      <w:lvlText w:val="%1.%2.%3"/>
+      <w:lvlJc w:val="left"/>
+      <w:pPr>
+        <w:ind w:left="1080" w:hanging="720"/>
+      </w:pPr>
+      <w:rPr>
+        <w:rFonts w:hint="default"/>
+      </w:rPr>
+    </w:lvl>
+    <w:lvl w:ilvl="3">
+      <w:start w:val="1"/>
+      <w:numFmt w:val="decimal"/>
+      <w:isLgl/>
+      <w:lvlText w:val="%1.%2.%3.%4"/>
+      <w:lvlJc w:val="left"/>
+      <w:pPr>
+        <w:ind w:left="1080" w:hanging="720"/>
+      </w:pPr>
+      <w:rPr>
+        <w:rFonts w:hint="default"/>
+      </w:rPr>
+    </w:lvl>
+    <w:lvl w:ilvl="4">
+      <w:start w:val="1"/>
+      <w:numFmt w:val="decimal"/>
+      <w:isLgl/>
+      <w:lvlText w:val="%1.%2.%3.%4.%5"/>
+      <w:lvlJc w:val="left"/>
+      <w:pPr>
+        <w:ind w:left="1440" w:hanging="1080"/>
+      </w:pPr>
+      <w:rPr>
+        <w:rFonts w:hint="default"/>
+      </w:rPr>
+    </w:lvl>
+    <w:lvl w:ilvl="5">
+      <w:start w:val="1"/>
+      <w:numFmt w:val="decimal"/>
+      <w:isLgl/>
+      <w:lvlText w:val="%1.%2.%3.%4.%5.%6"/>
+      <w:lvlJc w:val="left"/>
+      <w:pPr>
+        <w:ind w:left="1440" w:hanging="1080"/>
+      </w:pPr>
+      <w:rPr>
+        <w:rFonts w:hint="default"/>
+      </w:rPr>
+    </w:lvl>
+    <w:lvl w:ilvl="6">
+      <w:start w:val="1"/>
+      <w:numFmt w:val="decimal"/>
+      <w:isLgl/>
+      <w:lvlText w:val="%1.%2.%3.%4.%5.%6.%7"/>
+      <w:lvlJc w:val="left"/>
+      <w:pPr>
+        <w:ind w:left="1800" w:hanging="1440"/>
+      </w:pPr>
+      <w:rPr>
+        <w:rFonts w:hint="default"/>
+      </w:rPr>
+    </w:lvl>
+    <w:lvl w:ilvl="7">
+      <w:start w:val="1"/>
+      <w:numFmt w:val="decimal"/>
+      <w:isLgl/>
+      <w:lvlText w:val="%1.%2.%3.%4.%5.%6.%7.%8"/>
+      <w:lvlJc w:val="left"/>
+      <w:pPr>
+        <w:ind w:left="1800" w:hanging="1440"/>
+      </w:pPr>
+      <w:rPr>
+        <w:rFonts w:hint="default"/>
+      </w:rPr>
+    </w:lvl>
+    <w:lvl w:ilvl="8">
+      <w:start w:val="1"/>
+      <w:numFmt w:val="decimal"/>
+      <w:isLgl/>
+      <w:lvlText w:val="%1.%2.%3.%4.%5.%6.%7.%8.%9"/>
+      <w:lvlJc w:val="left"/>
+      <w:pPr>
+        <w:ind w:left="2160" w:hanging="1800"/>
+      </w:pPr>
+      <w:rPr>
+        <w:rFonts w:hint="default"/>
+      </w:rPr>
     </w:lvl>
   </w:abstractNum>
   <w:abstractNum w:abstractNumId="4" w15:restartNumberingAfterBreak="0">
@@ -20485,7 +21060,7 @@
 </file>
 
 <file path=customXml/itemProps1.xml><?xml version="1.0" encoding="utf-8"?>
-<ds:datastoreItem xmlns:ds="http://schemas.openxmlformats.org/officeDocument/2006/customXml" ds:itemID="{CCCCCE4B-E6C7-4370-A5E3-B6271B66696B}">
+<ds:datastoreItem xmlns:ds="http://schemas.openxmlformats.org/officeDocument/2006/customXml" ds:itemID="{60B3654D-DC64-4E4F-92FD-9DA7B84B4FC0}">
   <ds:schemaRefs>
     <ds:schemaRef ds:uri="http://schemas.openxmlformats.org/officeDocument/2006/bibliography"/>
   </ds:schemaRefs>

</xml_diff>